<commit_message>
Cleaned Up a Bit. Still Rough and Incomplete.
</commit_message>
<xml_diff>
--- a/bigbox/BigBoxPaper.docx
+++ b/bigbox/BigBoxPaper.docx
@@ -244,13 +244,230 @@
           <w:rFonts w:ascii="Times New Roman" w:cs="Arial Unicode MS" w:hAnsi="Arial Unicode MS" w:eastAsia="Arial Unicode MS"/>
           <w:rtl w:val="0"/>
         </w:rPr>
-        <w:t>begins with as many MPs as there are kinds of goods to sell. So if there are G different kinds of good, there will be G different stores.</w:t>
+        <w:t>begins with as many MPs as there are kinds of goods to sell. So if there are G different kinds of good, there will be G</w:t>
+      </w:r>
+      <w:r>
+        <mc:AlternateContent>
+          <mc:Choice Requires="wps">
+            <w:drawing>
+              <wp:anchor distT="152400" distB="152400" distL="152400" distR="152400" simplePos="0" relativeHeight="251667456" behindDoc="0" locked="0" layoutInCell="1" allowOverlap="1">
+                <wp:simplePos x="0" y="0"/>
+                <wp:positionH relativeFrom="margin">
+                  <wp:posOffset>2099310</wp:posOffset>
+                </wp:positionH>
+                <wp:positionV relativeFrom="line">
+                  <wp:posOffset>218440</wp:posOffset>
+                </wp:positionV>
+                <wp:extent cx="1732280" cy="660400"/>
+                <wp:effectExtent l="0" t="0" r="0" b="0"/>
+                <wp:wrapThrough wrapText="bothSides" distL="152400" distR="152400">
+                  <wp:wrapPolygon edited="1">
+                    <wp:start x="0" y="0"/>
+                    <wp:lineTo x="0" y="21600"/>
+                    <wp:lineTo x="21601" y="21600"/>
+                    <wp:lineTo x="21601" y="0"/>
+                    <wp:lineTo x="0" y="0"/>
+                  </wp:wrapPolygon>
+                </wp:wrapThrough>
+                <wp:docPr id="1073741825" name="officeArt object"/>
+                <wp:cNvGraphicFramePr/>
+                <a:graphic xmlns:a="http://schemas.openxmlformats.org/drawingml/2006/main">
+                  <a:graphicData uri="http://schemas.microsoft.com/office/word/2010/wordprocessingShape">
+                    <wps:wsp>
+                      <wps:cNvSpPr/>
+                      <wps:spPr>
+                        <a:xfrm>
+                          <a:off x="0" y="0"/>
+                          <a:ext cx="1732280" cy="660400"/>
+                        </a:xfrm>
+                        <a:prstGeom prst="rect">
+                          <a:avLst/>
+                        </a:prstGeom>
+                        <a:noFill/>
+                        <a:ln w="12700" cap="flat">
+                          <a:noFill/>
+                          <a:miter lim="400000"/>
+                        </a:ln>
+                        <a:effectLst/>
+                      </wps:spPr>
+                      <wps:txbx>
+                        <w:txbxContent>
+                          <w:p>
+                            <w:pPr>
+                              <w:pStyle w:val="Body"/>
+                              <w:jc w:val="center"/>
+                            </w:pPr>
+                            <w:r>
+                              <w:rPr>
+                                <w:b w:val="1"/>
+                                <w:bCs w:val="1"/>
+                                <w:rtl w:val="0"/>
+                                <w:lang w:val="en-US"/>
+                              </w:rPr>
+                              <w:t>Initial Situation</w:t>
+                            </w:r>
+                          </w:p>
+                        </w:txbxContent>
+                      </wps:txbx>
+                      <wps:bodyPr wrap="square" lIns="50800" tIns="50800" rIns="50800" bIns="50800" numCol="1" anchor="t">
+                        <a:noAutofit/>
+                      </wps:bodyPr>
+                    </wps:wsp>
+                  </a:graphicData>
+                </a:graphic>
+              </wp:anchor>
+            </w:drawing>
+          </mc:Choice>
+          <mc:Fallback>
+            <w:pict>
+              <v:rect id="_x0000_s1026" style="visibility:visible;position:absolute;margin-left:165.3pt;margin-top:17.2pt;width:136.4pt;height:52.0pt;z-index:251667456;mso-position-horizontal:absolute;mso-position-horizontal-relative:margin;mso-position-vertical:absolute;mso-position-vertical-relative:line;mso-wrap-distance-left:12.0pt;mso-wrap-distance-top:12.0pt;mso-wrap-distance-right:12.0pt;mso-wrap-distance-bottom:12.0pt;">
+                <v:fill on="f"/>
+                <v:stroke on="f" weight="1.0pt" dashstyle="solid" endcap="flat" miterlimit="400.0%" joinstyle="miter" linestyle="single" startarrow="none" startarrowwidth="medium" startarrowlength="medium" endarrow="none" endarrowwidth="medium" endarrowlength="medium"/>
+                <v:textbox>
+                  <w:txbxContent>
+                    <w:p>
+                      <w:pPr>
+                        <w:pStyle w:val="Body"/>
+                        <w:jc w:val="center"/>
+                      </w:pPr>
+                      <w:r>
+                        <w:rPr>
+                          <w:b w:val="1"/>
+                          <w:bCs w:val="1"/>
+                          <w:rtl w:val="0"/>
+                          <w:lang w:val="en-US"/>
+                        </w:rPr>
+                        <w:t>Initial Situation</w:t>
+                      </w:r>
+                    </w:p>
+                  </w:txbxContent>
+                </v:textbox>
+                <w10:wrap type="through" side="bothSides" anchorx="margin"/>
+              </v:rect>
+            </w:pict>
+          </mc:Fallback>
+        </mc:AlternateContent>
+      </w:r>
+      <w:r>
+        <w:rPr>
+          <w:rFonts w:ascii="Times New Roman" w:cs="Arial Unicode MS" w:hAnsi="Arial Unicode MS" w:eastAsia="Arial Unicode MS"/>
+          <w:rtl w:val="0"/>
+        </w:rPr>
+        <w:t xml:space="preserve"> different stores.</w:t>
+      </w:r>
+      <w:r>
+        <w:drawing>
+          <wp:anchor distT="152400" distB="152400" distL="152400" distR="152400" simplePos="0" relativeHeight="251666432" behindDoc="0" locked="0" layoutInCell="1" allowOverlap="1">
+            <wp:simplePos x="0" y="0"/>
+            <wp:positionH relativeFrom="margin">
+              <wp:posOffset>1198717</wp:posOffset>
+            </wp:positionH>
+            <wp:positionV relativeFrom="line">
+              <wp:posOffset>326817</wp:posOffset>
+            </wp:positionV>
+            <wp:extent cx="3533465" cy="2975256"/>
+            <wp:effectExtent l="0" t="0" r="0" b="0"/>
+            <wp:wrapThrough wrapText="bothSides" distL="152400" distR="152400">
+              <wp:wrapPolygon edited="1">
+                <wp:start x="0" y="0"/>
+                <wp:lineTo x="0" y="21619"/>
+                <wp:lineTo x="21621" y="21619"/>
+                <wp:lineTo x="21621" y="0"/>
+                <wp:lineTo x="0" y="0"/>
+              </wp:wrapPolygon>
+            </wp:wrapThrough>
+            <wp:docPr id="1073741826" name="officeArt object"/>
+            <wp:cNvGraphicFramePr/>
+            <a:graphic xmlns:a="http://schemas.openxmlformats.org/drawingml/2006/main">
+              <a:graphicData uri="http://schemas.openxmlformats.org/drawingml/2006/picture">
+                <pic:pic xmlns:pic="http://schemas.openxmlformats.org/drawingml/2006/picture">
+                  <pic:nvPicPr>
+                    <pic:cNvPr id="1073741826" name="Screen Shot 2017-05-21 at 11.02.45 PM.png"/>
+                    <pic:cNvPicPr/>
+                  </pic:nvPicPr>
+                  <pic:blipFill>
+                    <a:blip r:embed="rId4">
+                      <a:extLst/>
+                    </a:blip>
+                    <a:stretch>
+                      <a:fillRect/>
+                    </a:stretch>
+                  </pic:blipFill>
+                  <pic:spPr>
+                    <a:xfrm>
+                      <a:off x="0" y="0"/>
+                      <a:ext cx="3533465" cy="2975256"/>
+                    </a:xfrm>
+                    <a:prstGeom prst="rect">
+                      <a:avLst/>
+                    </a:prstGeom>
+                    <a:ln w="12700" cap="flat">
+                      <a:noFill/>
+                      <a:miter lim="400000"/>
+                    </a:ln>
+                    <a:effectLst/>
+                  </pic:spPr>
+                </pic:pic>
+              </a:graphicData>
+            </a:graphic>
+          </wp:anchor>
+        </w:drawing>
       </w:r>
     </w:p>
     <w:p>
       <w:pPr>
         <w:pStyle w:val="Normal (Web)"/>
       </w:pPr>
+    </w:p>
+    <w:p>
+      <w:pPr>
+        <w:pStyle w:val="Normal (Web)"/>
+      </w:pPr>
+    </w:p>
+    <w:p>
+      <w:pPr>
+        <w:pStyle w:val="Normal (Web)"/>
+      </w:pPr>
+    </w:p>
+    <w:p>
+      <w:pPr>
+        <w:pStyle w:val="Normal (Web)"/>
+      </w:pPr>
+    </w:p>
+    <w:p>
+      <w:pPr>
+        <w:pStyle w:val="Normal (Web)"/>
+      </w:pPr>
+    </w:p>
+    <w:p>
+      <w:pPr>
+        <w:pStyle w:val="Normal (Web)"/>
+      </w:pPr>
+    </w:p>
+    <w:p>
+      <w:pPr>
+        <w:pStyle w:val="Normal (Web)"/>
+      </w:pPr>
+    </w:p>
+    <w:p>
+      <w:pPr>
+        <w:pStyle w:val="Normal (Web)"/>
+      </w:pPr>
+    </w:p>
+    <w:p>
+      <w:pPr>
+        <w:pStyle w:val="Normal (Web)"/>
+      </w:pPr>
+    </w:p>
+    <w:p>
+      <w:pPr>
+        <w:pStyle w:val="Normal (Web)"/>
+      </w:pPr>
+    </w:p>
+    <w:p>
+      <w:pPr>
+        <w:pStyle w:val="Normal (Web)"/>
+      </w:pPr>
       <w:r>
         <w:rPr>
           <w:rFonts w:ascii="Times New Roman" w:cs="Arial Unicode MS" w:hAnsi="Arial Unicode MS" w:eastAsia="Arial Unicode MS"/>
@@ -270,17 +487,82 @@
           <w:rFonts w:ascii="Times New Roman" w:cs="Arial Unicode MS" w:hAnsi="Arial Unicode MS" w:eastAsia="Arial Unicode MS"/>
           <w:rtl w:val="0"/>
         </w:rPr>
-        <w:t>s consumer population size is M. In each step of the model, every consumer purchases a good at one and only one store. His choice of what good to shop for is deterministic. He cycles through each of the G goods successively. This leaves MPs average income to be described as follows:</w:t>
+        <w:t>s consumer population size is M. In each step of the model, every consumer purchases a</w:t>
+      </w:r>
+      <w:r>
+        <w:drawing>
+          <wp:anchor distT="152400" distB="152400" distL="152400" distR="152400" simplePos="0" relativeHeight="251668480" behindDoc="0" locked="0" layoutInCell="1" allowOverlap="1">
+            <wp:simplePos x="0" y="0"/>
+            <wp:positionH relativeFrom="margin">
+              <wp:posOffset>2295606</wp:posOffset>
+            </wp:positionH>
+            <wp:positionV relativeFrom="line">
+              <wp:posOffset>195579</wp:posOffset>
+            </wp:positionV>
+            <wp:extent cx="3641644" cy="3039529"/>
+            <wp:effectExtent l="0" t="0" r="0" b="0"/>
+            <wp:wrapThrough wrapText="bothSides" distL="152400" distR="152400">
+              <wp:wrapPolygon edited="1">
+                <wp:start x="0" y="0"/>
+                <wp:lineTo x="0" y="21608"/>
+                <wp:lineTo x="21621" y="21608"/>
+                <wp:lineTo x="21621" y="0"/>
+                <wp:lineTo x="0" y="0"/>
+              </wp:wrapPolygon>
+            </wp:wrapThrough>
+            <wp:docPr id="1073741827" name="officeArt object"/>
+            <wp:cNvGraphicFramePr/>
+            <a:graphic xmlns:a="http://schemas.openxmlformats.org/drawingml/2006/main">
+              <a:graphicData uri="http://schemas.openxmlformats.org/drawingml/2006/picture">
+                <pic:pic xmlns:pic="http://schemas.openxmlformats.org/drawingml/2006/picture">
+                  <pic:nvPicPr>
+                    <pic:cNvPr id="1073741827" name="Screen Shot 2017-05-21 at 11.06.37 PM.png"/>
+                    <pic:cNvPicPr/>
+                  </pic:nvPicPr>
+                  <pic:blipFill>
+                    <a:blip r:embed="rId5">
+                      <a:extLst/>
+                    </a:blip>
+                    <a:stretch>
+                      <a:fillRect/>
+                    </a:stretch>
+                  </pic:blipFill>
+                  <pic:spPr>
+                    <a:xfrm>
+                      <a:off x="0" y="0"/>
+                      <a:ext cx="3641644" cy="3039529"/>
+                    </a:xfrm>
+                    <a:prstGeom prst="rect">
+                      <a:avLst/>
+                    </a:prstGeom>
+                    <a:ln w="12700" cap="flat">
+                      <a:noFill/>
+                      <a:miter lim="400000"/>
+                    </a:ln>
+                    <a:effectLst/>
+                  </pic:spPr>
+                </pic:pic>
+              </a:graphicData>
+            </a:graphic>
+          </wp:anchor>
+        </w:drawing>
+      </w:r>
+      <w:r>
+        <w:rPr>
+          <w:rFonts w:ascii="Times New Roman" w:cs="Arial Unicode MS" w:hAnsi="Arial Unicode MS" w:eastAsia="Arial Unicode MS"/>
+          <w:rtl w:val="0"/>
+        </w:rPr>
+        <w:t xml:space="preserve"> good at one and only one store. His choice of what good to shop for is deterministic. He cycles through each of the G goods successively. This leaves MPs average income to be described as follows:</w:t>
       </w:r>
       <w:r>
         <w:drawing>
           <wp:anchor distT="152400" distB="152400" distL="152400" distR="152400" simplePos="0" relativeHeight="251659264" behindDoc="0" locked="0" layoutInCell="1" allowOverlap="1">
             <wp:simplePos x="0" y="0"/>
             <wp:positionH relativeFrom="margin">
-              <wp:posOffset>2204581</wp:posOffset>
+              <wp:posOffset>-6350</wp:posOffset>
             </wp:positionH>
             <wp:positionV relativeFrom="line">
-              <wp:posOffset>190500</wp:posOffset>
+              <wp:posOffset>281939</wp:posOffset>
             </wp:positionV>
             <wp:extent cx="1521738" cy="428451"/>
             <wp:effectExtent l="0" t="0" r="0" b="0"/>
@@ -293,17 +575,17 @@
                 <wp:lineTo x="0" y="0"/>
               </wp:wrapPolygon>
             </wp:wrapThrough>
-            <wp:docPr id="1073741825" name="officeArt object"/>
+            <wp:docPr id="1073741828" name="officeArt object"/>
             <wp:cNvGraphicFramePr/>
             <a:graphic xmlns:a="http://schemas.openxmlformats.org/drawingml/2006/main">
               <a:graphicData uri="http://schemas.openxmlformats.org/drawingml/2006/picture">
                 <pic:pic xmlns:pic="http://schemas.openxmlformats.org/drawingml/2006/picture">
                   <pic:nvPicPr>
-                    <pic:cNvPr id="1073741825" name="Screen Shot 2017-05-20 at 4.24.09 PM.png"/>
+                    <pic:cNvPr id="1073741828" name="Screen Shot 2017-05-20 at 4.24.09 PM.png"/>
                     <pic:cNvPicPr/>
                   </pic:nvPicPr>
                   <pic:blipFill>
-                    <a:blip r:embed="rId4">
+                    <a:blip r:embed="rId6">
                       <a:extLst/>
                     </a:blip>
                     <a:stretch>
@@ -355,7 +637,7 @@
           <w:rFonts w:ascii="Times New Roman" w:cs="Arial Unicode MS" w:hAnsi="Arial Unicode MS" w:eastAsia="Arial Unicode MS"/>
           <w:rtl w:val="0"/>
         </w:rPr>
-        <w:t>And the MPs will stay in business as long as</w:t>
+        <w:t>And the MPs' financial security is sustained as long as</w:t>
       </w:r>
       <w:r>
         <w:drawing>
@@ -378,17 +660,17 @@
                 <wp:lineTo x="0" y="0"/>
               </wp:wrapPolygon>
             </wp:wrapThrough>
-            <wp:docPr id="1073741826" name="officeArt object"/>
+            <wp:docPr id="1073741829" name="officeArt object"/>
             <wp:cNvGraphicFramePr/>
             <a:graphic xmlns:a="http://schemas.openxmlformats.org/drawingml/2006/main">
               <a:graphicData uri="http://schemas.openxmlformats.org/drawingml/2006/picture">
                 <pic:pic xmlns:pic="http://schemas.openxmlformats.org/drawingml/2006/picture">
                   <pic:nvPicPr>
-                    <pic:cNvPr id="1073741826" name="Screen Shot 2017-05-20 at 4.29.16 PM.png"/>
+                    <pic:cNvPr id="1073741829" name="Screen Shot 2017-05-20 at 4.29.16 PM.png"/>
                     <pic:cNvPicPr/>
                   </pic:nvPicPr>
                   <pic:blipFill>
-                    <a:blip r:embed="rId5">
+                    <a:blip r:embed="rId7">
                       <a:extLst/>
                     </a:blip>
                     <a:stretch>
@@ -420,56 +702,191 @@
           <w:rFonts w:ascii="Times New Roman" w:cs="Arial Unicode MS" w:hAnsi="Arial Unicode MS" w:eastAsia="Arial Unicode MS"/>
           <w:rtl w:val="0"/>
         </w:rPr>
-        <w:t xml:space="preserve"> </w:t>
+        <w:t xml:space="preserve"> its income is greater than its upkeep expense, R:</w:t>
       </w:r>
     </w:p>
     <w:p>
       <w:pPr>
         <w:pStyle w:val="Normal (Web)"/>
       </w:pPr>
+      <w:r>
+        <mc:AlternateContent>
+          <mc:Choice Requires="wps">
+            <w:drawing>
+              <wp:anchor distT="152400" distB="152400" distL="152400" distR="152400" simplePos="0" relativeHeight="251669504" behindDoc="0" locked="0" layoutInCell="1" allowOverlap="1">
+                <wp:simplePos x="0" y="0"/>
+                <wp:positionH relativeFrom="margin">
+                  <wp:posOffset>2965450</wp:posOffset>
+                </wp:positionH>
+                <wp:positionV relativeFrom="line">
+                  <wp:posOffset>365760</wp:posOffset>
+                </wp:positionV>
+                <wp:extent cx="2494281" cy="274320"/>
+                <wp:effectExtent l="0" t="0" r="0" b="0"/>
+                <wp:wrapTopAndBottom distT="152400" distB="152400"/>
+                <wp:docPr id="1073741830" name="officeArt object"/>
+                <wp:cNvGraphicFramePr/>
+                <a:graphic xmlns:a="http://schemas.openxmlformats.org/drawingml/2006/main">
+                  <a:graphicData uri="http://schemas.microsoft.com/office/word/2010/wordprocessingShape">
+                    <wps:wsp>
+                      <wps:cNvSpPr/>
+                      <wps:spPr>
+                        <a:xfrm>
+                          <a:off x="0" y="0"/>
+                          <a:ext cx="2494281" cy="274320"/>
+                        </a:xfrm>
+                        <a:prstGeom prst="rect">
+                          <a:avLst/>
+                        </a:prstGeom>
+                        <a:noFill/>
+                        <a:ln w="12700" cap="flat">
+                          <a:noFill/>
+                          <a:miter lim="400000"/>
+                        </a:ln>
+                        <a:effectLst/>
+                      </wps:spPr>
+                      <wps:txbx>
+                        <w:txbxContent>
+                          <w:p>
+                            <w:pPr>
+                              <w:pStyle w:val="Body"/>
+                            </w:pPr>
+                            <w:r>
+                              <w:rPr>
+                                <w:b w:val="1"/>
+                                <w:bCs w:val="1"/>
+                                <w:rtl w:val="0"/>
+                                <w:lang w:val="en-US"/>
+                              </w:rPr>
+                              <w:t>Customers shopping at the MPs</w:t>
+                            </w:r>
+                          </w:p>
+                        </w:txbxContent>
+                      </wps:txbx>
+                      <wps:bodyPr wrap="square" lIns="50800" tIns="50800" rIns="50800" bIns="50800" numCol="1" anchor="t">
+                        <a:noAutofit/>
+                      </wps:bodyPr>
+                    </wps:wsp>
+                  </a:graphicData>
+                </a:graphic>
+              </wp:anchor>
+            </w:drawing>
+          </mc:Choice>
+          <mc:Fallback>
+            <w:pict>
+              <v:rect id="_x0000_s1027" style="visibility:visible;position:absolute;margin-left:233.5pt;margin-top:28.8pt;width:196.4pt;height:21.6pt;z-index:251669504;mso-position-horizontal:absolute;mso-position-horizontal-relative:margin;mso-position-vertical:absolute;mso-position-vertical-relative:line;mso-wrap-distance-left:12.0pt;mso-wrap-distance-top:12.0pt;mso-wrap-distance-right:12.0pt;mso-wrap-distance-bottom:12.0pt;">
+                <v:fill on="f"/>
+                <v:stroke on="f" weight="1.0pt" dashstyle="solid" endcap="flat" miterlimit="400.0%" joinstyle="miter" linestyle="single" startarrow="none" startarrowwidth="medium" startarrowlength="medium" endarrow="none" endarrowwidth="medium" endarrowlength="medium"/>
+                <v:textbox>
+                  <w:txbxContent>
+                    <w:p>
+                      <w:pPr>
+                        <w:pStyle w:val="Body"/>
+                      </w:pPr>
+                      <w:r>
+                        <w:rPr>
+                          <w:b w:val="1"/>
+                          <w:bCs w:val="1"/>
+                          <w:rtl w:val="0"/>
+                          <w:lang w:val="en-US"/>
+                        </w:rPr>
+                        <w:t>Customers shopping at the MPs</w:t>
+                      </w:r>
+                    </w:p>
+                  </w:txbxContent>
+                </v:textbox>
+                <w10:wrap type="topAndBottom" side="bothSides" anchorx="margin"/>
+              </v:rect>
+            </w:pict>
+          </mc:Fallback>
+        </mc:AlternateContent>
+      </w:r>
     </w:p>
     <w:p>
       <w:pPr>
         <w:pStyle w:val="Normal (Web)"/>
       </w:pPr>
-    </w:p>
-    <w:p>
-      <w:pPr>
-        <w:pStyle w:val="Normal (Web)"/>
-      </w:pPr>
-    </w:p>
-    <w:p>
-      <w:pPr>
-        <w:pStyle w:val="Normal (Web)"/>
-      </w:pPr>
-      <w:r>
-        <w:rPr>
-          <w:rFonts w:ascii="Times New Roman" w:cs="Arial Unicode MS" w:hAnsi="Arial Unicode MS" w:eastAsia="Arial Unicode MS"/>
-          <w:rtl w:val="0"/>
-        </w:rPr>
-        <w:t>where R is the price of store upkeep.</w:t>
-      </w:r>
-    </w:p>
-    <w:p>
-      <w:pPr>
-        <w:pStyle w:val="Normal (Web)"/>
-      </w:pPr>
-      <w:r>
-        <w:rPr>
-          <w:rFonts w:ascii="Times New Roman" w:cs="Arial Unicode MS" w:hAnsi="Arial Unicode MS" w:eastAsia="Arial Unicode MS"/>
-          <w:rtl w:val="0"/>
-        </w:rPr>
-        <w:t>Now when we introduce BBs into EverytownUSA, a new dynamic appears: consumers have a preference to shop at the MP over the BB. This preference, p, is the probability a particular consumer will shop at the MP. And so, our above income equation becomes</w:t>
+      <w:r>
+        <w:rPr>
+          <w:rFonts w:ascii="Times New Roman" w:cs="Arial Unicode MS" w:hAnsi="Arial Unicode MS" w:eastAsia="Arial Unicode MS"/>
+          <w:rtl w:val="0"/>
+        </w:rPr>
+        <w:t>Now when we introduce BBs into EverytownUSA, a new dynamic appears: consumer preference for MP and BB. Here the preference p is the probability customers will shop at the MP. And so,</w:t>
+      </w:r>
+      <w:r>
+        <w:drawing>
+          <wp:anchor distT="152400" distB="152400" distL="152400" distR="152400" simplePos="0" relativeHeight="251670528" behindDoc="0" locked="0" layoutInCell="1" allowOverlap="1">
+            <wp:simplePos x="0" y="0"/>
+            <wp:positionH relativeFrom="margin">
+              <wp:posOffset>2211174</wp:posOffset>
+            </wp:positionH>
+            <wp:positionV relativeFrom="line">
+              <wp:posOffset>322579</wp:posOffset>
+            </wp:positionV>
+            <wp:extent cx="3726076" cy="3149211"/>
+            <wp:effectExtent l="0" t="0" r="0" b="0"/>
+            <wp:wrapThrough wrapText="bothSides" distL="152400" distR="152400">
+              <wp:wrapPolygon edited="1">
+                <wp:start x="0" y="0"/>
+                <wp:lineTo x="0" y="21613"/>
+                <wp:lineTo x="21621" y="21613"/>
+                <wp:lineTo x="21621" y="0"/>
+                <wp:lineTo x="0" y="0"/>
+              </wp:wrapPolygon>
+            </wp:wrapThrough>
+            <wp:docPr id="1073741831" name="officeArt object"/>
+            <wp:cNvGraphicFramePr/>
+            <a:graphic xmlns:a="http://schemas.openxmlformats.org/drawingml/2006/main">
+              <a:graphicData uri="http://schemas.openxmlformats.org/drawingml/2006/picture">
+                <pic:pic xmlns:pic="http://schemas.openxmlformats.org/drawingml/2006/picture">
+                  <pic:nvPicPr>
+                    <pic:cNvPr id="1073741831" name="Screen Shot 2017-05-21 at 11.13.24 PM.png"/>
+                    <pic:cNvPicPr/>
+                  </pic:nvPicPr>
+                  <pic:blipFill>
+                    <a:blip r:embed="rId8">
+                      <a:extLst/>
+                    </a:blip>
+                    <a:stretch>
+                      <a:fillRect/>
+                    </a:stretch>
+                  </pic:blipFill>
+                  <pic:spPr>
+                    <a:xfrm>
+                      <a:off x="0" y="0"/>
+                      <a:ext cx="3726076" cy="3149211"/>
+                    </a:xfrm>
+                    <a:prstGeom prst="rect">
+                      <a:avLst/>
+                    </a:prstGeom>
+                    <a:ln w="12700" cap="flat">
+                      <a:noFill/>
+                      <a:miter lim="400000"/>
+                    </a:ln>
+                    <a:effectLst/>
+                  </pic:spPr>
+                </pic:pic>
+              </a:graphicData>
+            </a:graphic>
+          </wp:anchor>
+        </w:drawing>
+      </w:r>
+      <w:r>
+        <w:rPr>
+          <w:rFonts w:ascii="Times New Roman" w:cs="Arial Unicode MS" w:hAnsi="Arial Unicode MS" w:eastAsia="Arial Unicode MS"/>
+          <w:rtl w:val="0"/>
+        </w:rPr>
+        <w:t xml:space="preserve"> our above income equation becomes</w:t>
       </w:r>
       <w:r>
         <w:drawing>
           <wp:anchor distT="152400" distB="152400" distL="152400" distR="152400" simplePos="0" relativeHeight="251661312" behindDoc="0" locked="0" layoutInCell="1" allowOverlap="1">
             <wp:simplePos x="0" y="0"/>
             <wp:positionH relativeFrom="margin">
-              <wp:posOffset>2012867</wp:posOffset>
+              <wp:posOffset>-6349</wp:posOffset>
             </wp:positionH>
             <wp:positionV relativeFrom="line">
-              <wp:posOffset>241300</wp:posOffset>
+              <wp:posOffset>200659</wp:posOffset>
             </wp:positionV>
             <wp:extent cx="1905165" cy="586205"/>
             <wp:effectExtent l="0" t="0" r="0" b="0"/>
@@ -482,17 +899,17 @@
                 <wp:lineTo x="0" y="0"/>
               </wp:wrapPolygon>
             </wp:wrapThrough>
-            <wp:docPr id="1073741827" name="officeArt object"/>
+            <wp:docPr id="1073741832" name="officeArt object"/>
             <wp:cNvGraphicFramePr/>
             <a:graphic xmlns:a="http://schemas.openxmlformats.org/drawingml/2006/main">
               <a:graphicData uri="http://schemas.openxmlformats.org/drawingml/2006/picture">
                 <pic:pic xmlns:pic="http://schemas.openxmlformats.org/drawingml/2006/picture">
                   <pic:nvPicPr>
-                    <pic:cNvPr id="1073741827" name="Screen Shot 2017-05-20 at 4.35.44 PM.png"/>
+                    <pic:cNvPr id="1073741832" name="Screen Shot 2017-05-20 at 4.35.44 PM.png"/>
                     <pic:cNvPicPr/>
                   </pic:nvPicPr>
                   <pic:blipFill>
-                    <a:blip r:embed="rId6">
+                    <a:blip r:embed="rId9">
                       <a:extLst/>
                     </a:blip>
                     <a:stretch>
@@ -524,49 +941,36 @@
       <w:pPr>
         <w:pStyle w:val="Normal (Web)"/>
       </w:pPr>
-    </w:p>
-    <w:p>
-      <w:pPr>
-        <w:pStyle w:val="Normal (Web)"/>
-      </w:pPr>
-    </w:p>
-    <w:p>
-      <w:pPr>
-        <w:pStyle w:val="Normal (Web)"/>
-      </w:pPr>
-    </w:p>
-    <w:p>
-      <w:pPr>
-        <w:pStyle w:val="Normal (Web)"/>
-      </w:pPr>
-      <w:r>
-        <w:rPr>
-          <w:rFonts w:ascii="Times New Roman" w:cs="Arial Unicode MS" w:hAnsi="Arial Unicode MS" w:eastAsia="Arial Unicode MS"/>
-          <w:rtl w:val="0"/>
-        </w:rPr>
-        <w:t>.</w:t>
-      </w:r>
-    </w:p>
-    <w:p>
-      <w:pPr>
-        <w:pStyle w:val="Normal (Web)"/>
-      </w:pPr>
-      <w:r>
-        <w:rPr>
-          <w:rFonts w:ascii="Times New Roman" w:cs="Arial Unicode MS" w:hAnsi="Arial Unicode MS" w:eastAsia="Arial Unicode MS"/>
-          <w:rtl w:val="0"/>
-        </w:rPr>
-        <w:t>On the other hand, the BB income is</w:t>
+      <w:r>
+        <w:rPr>
+          <w:rFonts w:ascii="Times New Roman" w:cs="Arial Unicode MS" w:hAnsi="Arial Unicode MS" w:eastAsia="Arial Unicode MS"/>
+          <w:rtl w:val="0"/>
+        </w:rPr>
+        <w:t>On the other hand, the consumer preference for the BB is (1-p), and so the BBs</w:t>
+      </w:r>
+      <w:r>
+        <w:rPr>
+          <w:rFonts w:ascii="Arial Unicode MS" w:cs="Arial Unicode MS" w:hAnsi="Times New Roman" w:eastAsia="Arial Unicode MS" w:hint="default"/>
+          <w:rtl w:val="0"/>
+        </w:rPr>
+        <w:t xml:space="preserve">’ </w:t>
+      </w:r>
+      <w:r>
+        <w:rPr>
+          <w:rFonts w:ascii="Times New Roman" w:cs="Arial Unicode MS" w:hAnsi="Arial Unicode MS" w:eastAsia="Arial Unicode MS"/>
+          <w:rtl w:val="0"/>
+        </w:rPr>
+        <w:t>average income is</w:t>
       </w:r>
       <w:r>
         <w:drawing>
           <wp:anchor distT="152400" distB="152400" distL="152400" distR="152400" simplePos="0" relativeHeight="251662336" behindDoc="0" locked="0" layoutInCell="1" allowOverlap="1">
             <wp:simplePos x="0" y="0"/>
             <wp:positionH relativeFrom="margin">
-              <wp:posOffset>2043376</wp:posOffset>
+              <wp:posOffset>-6350</wp:posOffset>
             </wp:positionH>
             <wp:positionV relativeFrom="line">
-              <wp:posOffset>203200</wp:posOffset>
+              <wp:posOffset>274319</wp:posOffset>
             </wp:positionV>
             <wp:extent cx="1844147" cy="346645"/>
             <wp:effectExtent l="0" t="0" r="0" b="0"/>
@@ -579,17 +983,17 @@
                 <wp:lineTo x="0" y="0"/>
               </wp:wrapPolygon>
             </wp:wrapThrough>
-            <wp:docPr id="1073741828" name="officeArt object"/>
+            <wp:docPr id="1073741833" name="officeArt object"/>
             <wp:cNvGraphicFramePr/>
             <a:graphic xmlns:a="http://schemas.openxmlformats.org/drawingml/2006/main">
               <a:graphicData uri="http://schemas.openxmlformats.org/drawingml/2006/picture">
                 <pic:pic xmlns:pic="http://schemas.openxmlformats.org/drawingml/2006/picture">
                   <pic:nvPicPr>
-                    <pic:cNvPr id="1073741828" name="Screen Shot 2017-05-20 at 4.40.27 PM.png"/>
+                    <pic:cNvPr id="1073741833" name="Screen Shot 2017-05-20 at 4.40.27 PM.png"/>
                     <pic:cNvPicPr/>
                   </pic:nvPicPr>
                   <pic:blipFill>
-                    <a:blip r:embed="rId7">
+                    <a:blip r:embed="rId10">
                       <a:extLst/>
                     </a:blip>
                     <a:stretch>
@@ -626,6 +1030,27 @@
       <w:pPr>
         <w:pStyle w:val="Normal (Web)"/>
       </w:pPr>
+      <w:r>
+        <w:rPr>
+          <w:rFonts w:ascii="Times New Roman" w:cs="Arial Unicode MS" w:hAnsi="Arial Unicode MS" w:eastAsia="Arial Unicode MS"/>
+          <w:rtl w:val="0"/>
+        </w:rPr>
+        <w:t>For simplicity</w:t>
+      </w:r>
+      <w:r>
+        <w:rPr>
+          <w:rFonts w:ascii="Arial Unicode MS" w:cs="Arial Unicode MS" w:hAnsi="Times New Roman" w:eastAsia="Arial Unicode MS" w:hint="default"/>
+          <w:rtl w:val="0"/>
+        </w:rPr>
+        <w:t>’</w:t>
+      </w:r>
+      <w:r>
+        <w:rPr>
+          <w:rFonts w:ascii="Times New Roman" w:cs="Arial Unicode MS" w:hAnsi="Arial Unicode MS" w:eastAsia="Arial Unicode MS"/>
+          <w:rtl w:val="0"/>
+        </w:rPr>
+        <w:t>s sake, we keep the cost of upkeep for the BB the same as that of the MP, that is, R.</w:t>
+      </w:r>
     </w:p>
     <w:p>
       <w:pPr>
@@ -634,6 +1059,19 @@
     </w:p>
     <w:p>
       <w:pPr>
+        <w:pStyle w:val="Heading 2"/>
+      </w:pPr>
+      <w:r>
+        <w:rPr>
+          <w:rFonts w:ascii="Times New Roman" w:cs="Arial Unicode MS" w:hAnsi="Arial Unicode MS" w:eastAsia="Arial Unicode MS"/>
+          <w:rtl w:val="0"/>
+          <w:lang w:val="en-US"/>
+        </w:rPr>
+        <w:t>Formal Statement and Analysis of Model</w:t>
+      </w:r>
+    </w:p>
+    <w:p>
+      <w:pPr>
         <w:pStyle w:val="Normal (Web)"/>
       </w:pPr>
       <w:r>
@@ -641,7 +1079,63 @@
           <w:rFonts w:ascii="Times New Roman" w:cs="Arial Unicode MS" w:hAnsi="Arial Unicode MS" w:eastAsia="Arial Unicode MS"/>
           <w:rtl w:val="0"/>
         </w:rPr>
-        <w:t>, and for the sake of simplicity. The cost of upkeep for the BB is same as that of the MP, that is, R.</w:t>
+        <w:t>Now we can formally state our model.</w:t>
+      </w:r>
+    </w:p>
+    <w:p>
+      <w:pPr>
+        <w:pStyle w:val="Body"/>
+        <w:numPr>
+          <w:ilvl w:val="0"/>
+          <w:numId w:val="4"/>
+        </w:numPr>
+        <w:spacing w:before="100" w:after="100"/>
+        <w:ind w:left="720"/>
+        <w:rPr>
+          <w:position w:val="0"/>
+        </w:rPr>
+      </w:pPr>
+      <w:r>
+        <w:rPr>
+          <w:rtl w:val="0"/>
+          <w:lang w:val="en-US"/>
+        </w:rPr>
+        <w:t xml:space="preserve">Consumers want to shop at both MPs and BBs. [Formally: </w:t>
+      </w:r>
+      <w:r>
+        <w:rPr>
+          <w:rtl w:val="0"/>
+          <w:lang w:val="en-US"/>
+        </w:rPr>
+        <w:t>0 &lt; p &lt; 1 and 0 &lt; (1-p) &lt; 1]</w:t>
+      </w:r>
+    </w:p>
+    <w:p>
+      <w:pPr>
+        <w:pStyle w:val="Body"/>
+        <w:numPr>
+          <w:ilvl w:val="0"/>
+          <w:numId w:val="4"/>
+        </w:numPr>
+        <w:spacing w:before="100" w:after="100"/>
+        <w:ind w:left="720"/>
+        <w:rPr>
+          <w:position w:val="0"/>
+        </w:rPr>
+      </w:pPr>
+      <w:r>
+        <w:rPr>
+          <w:rtl w:val="0"/>
+          <w:lang w:val="en-US"/>
+        </w:rPr>
+        <w:t xml:space="preserve">Consumers would rather shop only at BBs than MPs. [That is: </w:t>
+      </w:r>
+      <w:r>
+        <w:rPr>
+          <w:rtl w:val="0"/>
+          <w:lang w:val="en-US"/>
+        </w:rPr>
+        <w:t>p &gt; 0.5]</w:t>
       </w:r>
     </w:p>
     <w:p>
@@ -653,32 +1147,7 @@
           <w:rFonts w:ascii="Times New Roman" w:cs="Arial Unicode MS" w:hAnsi="Arial Unicode MS" w:eastAsia="Arial Unicode MS"/>
           <w:rtl w:val="0"/>
         </w:rPr>
-        <w:t>.</w:t>
-      </w:r>
-    </w:p>
-    <w:p>
-      <w:pPr>
-        <w:pStyle w:val="Heading 2"/>
-      </w:pPr>
-      <w:r>
-        <w:rPr>
-          <w:rFonts w:ascii="Times New Roman" w:cs="Arial Unicode MS" w:hAnsi="Arial Unicode MS" w:eastAsia="Arial Unicode MS"/>
-          <w:rtl w:val="0"/>
-          <w:lang w:val="en-US"/>
-        </w:rPr>
-        <w:t>Formal Statement and Analysis of Model</w:t>
-      </w:r>
-    </w:p>
-    <w:p>
-      <w:pPr>
-        <w:pStyle w:val="Normal (Web)"/>
-      </w:pPr>
-      <w:r>
-        <w:rPr>
-          <w:rFonts w:ascii="Times New Roman" w:cs="Arial Unicode MS" w:hAnsi="Arial Unicode MS" w:eastAsia="Arial Unicode MS"/>
-          <w:rtl w:val="0"/>
-        </w:rPr>
-        <w:t>With the above notation, the situation where BBs succeed and MPs fail occurs when</w:t>
+        <w:t>But nevertheless it can occur that MPs cannot compete, or even survive, with the BBs. That is, on average:</w:t>
       </w:r>
       <w:r>
         <w:drawing>
@@ -701,17 +1170,17 @@
                 <wp:lineTo x="0" y="0"/>
               </wp:wrapPolygon>
             </wp:wrapThrough>
-            <wp:docPr id="1073741829" name="officeArt object"/>
+            <wp:docPr id="1073741834" name="officeArt object"/>
             <wp:cNvGraphicFramePr/>
             <a:graphic xmlns:a="http://schemas.openxmlformats.org/drawingml/2006/main">
               <a:graphicData uri="http://schemas.openxmlformats.org/drawingml/2006/picture">
                 <pic:pic xmlns:pic="http://schemas.openxmlformats.org/drawingml/2006/picture">
                   <pic:nvPicPr>
-                    <pic:cNvPr id="1073741829" name="Screen Shot 2017-05-20 at 4.54.50 PM.png"/>
+                    <pic:cNvPr id="1073741834" name="Screen Shot 2017-05-20 at 4.54.50 PM.png"/>
                     <pic:cNvPicPr/>
                   </pic:nvPicPr>
                   <pic:blipFill>
-                    <a:blip r:embed="rId8">
+                    <a:blip r:embed="rId11">
                       <a:extLst/>
                     </a:blip>
                     <a:stretch>
@@ -748,34 +1217,71 @@
       <w:pPr>
         <w:pStyle w:val="Normal (Web)"/>
       </w:pPr>
-      <w:r>
-        <w:rPr>
-          <w:rFonts w:ascii="Times New Roman" w:cs="Arial Unicode MS" w:hAnsi="Arial Unicode MS" w:eastAsia="Arial Unicode MS"/>
-          <w:rtl w:val="0"/>
-        </w:rPr>
-        <w:t>.</w:t>
-      </w:r>
     </w:p>
     <w:p>
       <w:pPr>
         <w:pStyle w:val="Normal (Web)"/>
       </w:pPr>
-      <w:r>
-        <w:rPr>
-          <w:rFonts w:ascii="Times New Roman" w:cs="Arial Unicode MS" w:hAnsi="Arial Unicode MS" w:eastAsia="Arial Unicode MS"/>
-          <w:rtl w:val="0"/>
-        </w:rPr>
-        <w:t>M</w:t>
+    </w:p>
+    <w:p>
+      <w:pPr>
+        <w:pStyle w:val="Heading 2"/>
+      </w:pPr>
+      <w:r>
+        <w:rPr>
+          <w:rFonts w:ascii="Times New Roman" w:cs="Arial Unicode MS" w:hAnsi="Arial Unicode MS" w:eastAsia="Arial Unicode MS"/>
+          <w:rtl w:val="0"/>
+          <w:lang w:val="en-US"/>
+        </w:rPr>
+        <w:t>The Program</w:t>
+      </w:r>
+    </w:p>
+    <w:p>
+      <w:pPr>
+        <w:pStyle w:val="Normal (Web)"/>
+      </w:pPr>
+    </w:p>
+    <w:p>
+      <w:pPr>
+        <w:pStyle w:val="Normal (Web)"/>
+      </w:pPr>
+      <w:r>
+        <w:rPr>
+          <w:rFonts w:ascii="Times New Roman" w:cs="Arial Unicode MS" w:hAnsi="Arial Unicode MS" w:eastAsia="Arial Unicode MS"/>
+          <w:rtl w:val="0"/>
+        </w:rPr>
+        <w:t>[MORE TO COME]</w:t>
+      </w:r>
+    </w:p>
+    <w:p>
+      <w:pPr>
+        <w:pStyle w:val="Normal (Web)"/>
+      </w:pPr>
+    </w:p>
+    <w:p>
+      <w:pPr>
+        <w:pStyle w:val="Heading 2"/>
+        <w:rPr>
+          <w:rtl w:val="0"/>
+        </w:rPr>
+      </w:pPr>
+      <w:r>
+        <w:rPr>
+          <w:rFonts w:ascii="Times New Roman" w:cs="Arial Unicode MS" w:hAnsi="Arial Unicode MS" w:eastAsia="Arial Unicode MS"/>
+          <w:rtl w:val="0"/>
+          <w:lang w:val="en-US"/>
+        </w:rPr>
+        <w:t>Mathematical Analysis of the Model</w:t>
       </w:r>
       <w:r>
         <w:drawing>
           <wp:anchor distT="152400" distB="152400" distL="152400" distR="152400" simplePos="0" relativeHeight="251664384" behindDoc="0" locked="0" layoutInCell="1" allowOverlap="1">
             <wp:simplePos x="0" y="0"/>
             <wp:positionH relativeFrom="margin">
-              <wp:posOffset>-87630</wp:posOffset>
+              <wp:posOffset>-97790</wp:posOffset>
             </wp:positionH>
             <wp:positionV relativeFrom="line">
-              <wp:posOffset>281940</wp:posOffset>
+              <wp:posOffset>302260</wp:posOffset>
             </wp:positionV>
             <wp:extent cx="5943600" cy="2832808"/>
             <wp:effectExtent l="0" t="0" r="0" b="0"/>
@@ -788,17 +1294,17 @@
                 <wp:lineTo x="0" y="0"/>
               </wp:wrapPolygon>
             </wp:wrapThrough>
-            <wp:docPr id="1073741830" name="officeArt object"/>
+            <wp:docPr id="1073741835" name="officeArt object"/>
             <wp:cNvGraphicFramePr/>
             <a:graphic xmlns:a="http://schemas.openxmlformats.org/drawingml/2006/main">
               <a:graphicData uri="http://schemas.openxmlformats.org/drawingml/2006/picture">
                 <pic:pic xmlns:pic="http://schemas.openxmlformats.org/drawingml/2006/picture">
                   <pic:nvPicPr>
-                    <pic:cNvPr id="1073741830" name="Screen Shot 2017-05-20 at 4.59.53 PM.png"/>
+                    <pic:cNvPr id="1073741835" name="Screen Shot 2017-05-20 at 4.59.53 PM.png"/>
                     <pic:cNvPicPr/>
                   </pic:nvPicPr>
                   <pic:blipFill>
-                    <a:blip r:embed="rId9">
+                    <a:blip r:embed="rId12">
                       <a:extLst/>
                     </a:blip>
                     <a:stretch>
@@ -825,18 +1331,86 @@
           </wp:anchor>
         </w:drawing>
       </w:r>
-      <w:r>
-        <w:rPr>
-          <w:rFonts w:ascii="Times New Roman" w:cs="Arial Unicode MS" w:hAnsi="Arial Unicode MS" w:eastAsia="Arial Unicode MS"/>
-          <w:rtl w:val="0"/>
-        </w:rPr>
-        <w:t xml:space="preserve"> </w:t>
+    </w:p>
+    <w:p>
+      <w:pPr>
+        <w:pStyle w:val="Heading 2"/>
+        <w:rPr>
+          <w:rtl w:val="0"/>
+        </w:rPr>
+      </w:pPr>
+    </w:p>
+    <w:p>
+      <w:pPr>
+        <w:pStyle w:val="Heading 2"/>
+        <w:rPr>
+          <w:rtl w:val="0"/>
+        </w:rPr>
+      </w:pPr>
+    </w:p>
+    <w:p>
+      <w:pPr>
+        <w:pStyle w:val="Heading 2"/>
+        <w:rPr>
+          <w:rtl w:val="0"/>
+        </w:rPr>
+      </w:pPr>
+    </w:p>
+    <w:p>
+      <w:pPr>
+        <w:pStyle w:val="Heading 2"/>
+        <w:rPr>
+          <w:rtl w:val="0"/>
+        </w:rPr>
+      </w:pPr>
+    </w:p>
+    <w:p>
+      <w:pPr>
+        <w:pStyle w:val="Heading 2"/>
+        <w:rPr>
+          <w:rtl w:val="0"/>
+        </w:rPr>
+      </w:pPr>
+      <w:r>
+        <w:rPr>
+          <w:rFonts w:ascii="Times New Roman" w:cs="Arial Unicode MS" w:hAnsi="Arial Unicode MS" w:eastAsia="Arial Unicode MS"/>
+          <w:rtl w:val="0"/>
+          <w:lang w:val="en-US"/>
+        </w:rPr>
+        <w:t>Conclusion</w:t>
       </w:r>
     </w:p>
     <w:p>
       <w:pPr>
         <w:pStyle w:val="Normal (Web)"/>
-      </w:pPr>
+        <w:rPr>
+          <w:rtl w:val="0"/>
+        </w:rPr>
+      </w:pPr>
+      <w:r>
+        <w:rPr>
+          <w:rFonts w:ascii="Times New Roman" w:cs="Arial Unicode MS" w:hAnsi="Arial Unicode MS" w:eastAsia="Arial Unicode MS"/>
+          <w:rtl w:val="0"/>
+          <w:lang w:val="en-US"/>
+        </w:rPr>
+        <w:t xml:space="preserve">This </w:t>
+      </w:r>
+      <w:r>
+        <w:rPr>
+          <w:rFonts w:ascii="Times New Roman" w:cs="Arial Unicode MS" w:hAnsi="Arial Unicode MS" w:eastAsia="Arial Unicode MS"/>
+          <w:rtl w:val="0"/>
+          <w:lang w:val="en-US"/>
+        </w:rPr>
+        <w:t xml:space="preserve">behavior </w:t>
+      </w:r>
+      <w:r>
+        <w:rPr>
+          <w:rFonts w:ascii="Times New Roman" w:cs="Arial Unicode MS" w:hAnsi="Arial Unicode MS" w:eastAsia="Arial Unicode MS"/>
+          <w:rtl w:val="0"/>
+          <w:lang w:val="en-US"/>
+        </w:rPr>
+        <w:t xml:space="preserve">is due to consumers facing a collective action problem, as well as a knowledge problem: Consumers might, if they had perfect knowledge of the exit points of the local shops and the ability to finely coordinate their own shopping with that of others, be able to achieve their first preference (a mix of big box and mom-and-pop shopping available). But, in general, consumers have little knowledge of what percentage reduction in sales will cause a small shop to exit the industry, nor do they have very much ability to coordinate their shopping with other consumers. (The latter means that even if consumers forego a certain amount of shopping at the big box stores, which they would otherwise do, simply to keep the small stores solvent, they cannot ensure their neighbors will do the same. So their rational choice is to "defect" and shop at the big box store as often as they wish, regardless of the impact on the small shops.) </w:t>
+      </w:r>
     </w:p>
     <w:p>
       <w:pPr>
@@ -845,17 +1419,25 @@
           <w:rtl w:val="0"/>
         </w:rPr>
       </w:pPr>
+      <w:r>
+        <w:rPr>
+          <w:rFonts w:ascii="Times New Roman" w:cs="Arial Unicode MS" w:hAnsi="Arial Unicode MS" w:eastAsia="Arial Unicode MS"/>
+          <w:rtl w:val="0"/>
+          <w:lang w:val="en-US"/>
+        </w:rPr>
+        <w:t>Therefore, since they cannot fine tune their shopping to achieve 1), the</w:t>
+      </w:r>
       <w:r>
         <w:drawing>
           <wp:anchor distT="152400" distB="152400" distL="152400" distR="152400" simplePos="0" relativeHeight="251665408" behindDoc="0" locked="0" layoutInCell="1" allowOverlap="1">
             <wp:simplePos x="0" y="0"/>
-            <wp:positionH relativeFrom="margin">
-              <wp:posOffset>625157</wp:posOffset>
+            <wp:positionH relativeFrom="page">
+              <wp:posOffset>649431</wp:posOffset>
             </wp:positionH>
             <wp:positionV relativeFrom="page">
-              <wp:posOffset>637540</wp:posOffset>
+              <wp:posOffset>923635</wp:posOffset>
             </wp:positionV>
-            <wp:extent cx="4680585" cy="5943600"/>
+            <wp:extent cx="6473538" cy="8220365"/>
             <wp:effectExtent l="0" t="0" r="0" b="0"/>
             <wp:wrapThrough wrapText="bothSides" distL="152400" distR="152400">
               <wp:wrapPolygon edited="1">
@@ -866,17 +1448,17 @@
                 <wp:lineTo x="0" y="0"/>
               </wp:wrapPolygon>
             </wp:wrapThrough>
-            <wp:docPr id="1073741831" name="officeArt object"/>
+            <wp:docPr id="1073741836" name="officeArt object"/>
             <wp:cNvGraphicFramePr/>
             <a:graphic xmlns:a="http://schemas.openxmlformats.org/drawingml/2006/main">
               <a:graphicData uri="http://schemas.openxmlformats.org/drawingml/2006/picture">
                 <pic:pic xmlns:pic="http://schemas.openxmlformats.org/drawingml/2006/picture">
                   <pic:nvPicPr>
-                    <pic:cNvPr id="1073741831" name="Screen Shot 2017-05-20 at 5.02.13 PM.png"/>
+                    <pic:cNvPr id="1073741836" name="Screen Shot 2017-05-20 at 5.02.13 PM.png"/>
                     <pic:cNvPicPr/>
                   </pic:nvPicPr>
                   <pic:blipFill>
-                    <a:blip r:embed="rId10">
+                    <a:blip r:embed="rId13">
                       <a:extLst/>
                     </a:blip>
                     <a:stretch>
@@ -886,7 +1468,7 @@
                   <pic:spPr>
                     <a:xfrm>
                       <a:off x="0" y="0"/>
-                      <a:ext cx="4680585" cy="5943600"/>
+                      <a:ext cx="6473538" cy="8220365"/>
                     </a:xfrm>
                     <a:prstGeom prst="rect">
                       <a:avLst/>
@@ -903,189 +1485,13 @@
           </wp:anchor>
         </w:drawing>
       </w:r>
-    </w:p>
-    <w:p>
-      <w:pPr>
-        <w:pStyle w:val="Heading 2"/>
-        <w:rPr>
-          <w:rtl w:val="0"/>
-        </w:rPr>
-      </w:pPr>
-    </w:p>
-    <w:p>
-      <w:pPr>
-        <w:pStyle w:val="Heading 2"/>
-        <w:rPr>
-          <w:rtl w:val="0"/>
-        </w:rPr>
-      </w:pPr>
-    </w:p>
-    <w:p>
-      <w:pPr>
-        <w:pStyle w:val="Heading 2"/>
-        <w:rPr>
-          <w:rtl w:val="0"/>
-        </w:rPr>
-      </w:pPr>
-    </w:p>
-    <w:p>
-      <w:pPr>
-        <w:pStyle w:val="Heading 2"/>
-        <w:rPr>
-          <w:rtl w:val="0"/>
-        </w:rPr>
-      </w:pPr>
-    </w:p>
-    <w:p>
-      <w:pPr>
-        <w:pStyle w:val="Heading 2"/>
-        <w:rPr>
-          <w:rtl w:val="0"/>
-        </w:rPr>
-      </w:pPr>
-    </w:p>
-    <w:p>
-      <w:pPr>
-        <w:pStyle w:val="Heading 2"/>
-        <w:rPr>
-          <w:rtl w:val="0"/>
-        </w:rPr>
-      </w:pPr>
-    </w:p>
-    <w:p>
-      <w:pPr>
-        <w:pStyle w:val="Heading 2"/>
-        <w:rPr>
-          <w:rtl w:val="0"/>
-        </w:rPr>
-      </w:pPr>
-    </w:p>
-    <w:p>
-      <w:pPr>
-        <w:pStyle w:val="Heading 2"/>
-        <w:rPr>
-          <w:rtl w:val="0"/>
-        </w:rPr>
-      </w:pPr>
-    </w:p>
-    <w:p>
-      <w:pPr>
-        <w:pStyle w:val="Heading 2"/>
-        <w:rPr>
-          <w:rtl w:val="0"/>
-        </w:rPr>
-      </w:pPr>
-    </w:p>
-    <w:p>
-      <w:pPr>
-        <w:pStyle w:val="Heading 2"/>
-        <w:rPr>
-          <w:rtl w:val="0"/>
-        </w:rPr>
-      </w:pPr>
-    </w:p>
-    <w:p>
-      <w:pPr>
-        <w:pStyle w:val="Heading 2"/>
-        <w:rPr>
-          <w:rtl w:val="0"/>
-        </w:rPr>
-      </w:pPr>
-    </w:p>
-    <w:p>
-      <w:pPr>
-        <w:pStyle w:val="Heading 2"/>
-        <w:rPr>
-          <w:rtl w:val="0"/>
-        </w:rPr>
-      </w:pPr>
-    </w:p>
-    <w:p>
-      <w:pPr>
-        <w:pStyle w:val="Heading 2"/>
-        <w:rPr>
-          <w:rtl w:val="0"/>
-        </w:rPr>
-      </w:pPr>
-    </w:p>
-    <w:p>
-      <w:pPr>
-        <w:pStyle w:val="Heading 2"/>
-        <w:rPr>
-          <w:rtl w:val="0"/>
-        </w:rPr>
-      </w:pPr>
-    </w:p>
-    <w:p>
-      <w:pPr>
-        <w:pStyle w:val="Heading 2"/>
-        <w:rPr>
-          <w:rtl w:val="0"/>
-        </w:rPr>
-      </w:pPr>
-    </w:p>
-    <w:p>
-      <w:pPr>
-        <w:pStyle w:val="Heading 2"/>
-        <w:rPr>
-          <w:rtl w:val="0"/>
-        </w:rPr>
-      </w:pPr>
-    </w:p>
-    <w:p>
-      <w:pPr>
-        <w:pStyle w:val="Heading 2"/>
-        <w:rPr>
-          <w:rtl w:val="0"/>
-        </w:rPr>
-      </w:pPr>
-    </w:p>
-    <w:p>
-      <w:pPr>
-        <w:pStyle w:val="Heading 2"/>
-        <w:rPr>
-          <w:rtl w:val="0"/>
-        </w:rPr>
-      </w:pPr>
       <w:r>
         <w:rPr>
           <w:rFonts w:ascii="Times New Roman" w:cs="Arial Unicode MS" w:hAnsi="Arial Unicode MS" w:eastAsia="Arial Unicode MS"/>
           <w:rtl w:val="0"/>
           <w:lang w:val="en-US"/>
         </w:rPr>
-        <w:t>Commentary</w:t>
-      </w:r>
-    </w:p>
-    <w:p>
-      <w:pPr>
-        <w:pStyle w:val="Normal (Web)"/>
-        <w:rPr>
-          <w:rtl w:val="0"/>
-        </w:rPr>
-      </w:pPr>
-      <w:r>
-        <w:rPr>
-          <w:rFonts w:ascii="Times New Roman" w:cs="Arial Unicode MS" w:hAnsi="Arial Unicode MS" w:eastAsia="Arial Unicode MS"/>
-          <w:rtl w:val="0"/>
-          <w:lang w:val="en-US"/>
-        </w:rPr>
-        <w:t xml:space="preserve">This is due to consumers facing a collective action problem, as well as a knowledge problem: Consumers might, if they had perfect knowledge of the exit points of the local shops and the ability to finely coordinate their own shopping with that of others, be able to achieve their first preference (a mix of big box and mom-and-pop shopping available). But, in general, consumers have little knowledge of what percentage reduction in sales will cause a small shop to exit the industry, nor do they have very much ability to coordinate their shopping with other consumers. (The latter means that even if consumers forego a certain amount of shopping at the big box stores, which they would otherwise do, simply to keep the small stores solvent, they cannot ensure their neighbors will do the same. So their rational choice is to "defect" and shop at the big box store as often as they wish, regardless of the impact on the small shops.) </w:t>
-      </w:r>
-    </w:p>
-    <w:p>
-      <w:pPr>
-        <w:pStyle w:val="Normal (Web)"/>
-        <w:rPr>
-          <w:rtl w:val="0"/>
-        </w:rPr>
-      </w:pPr>
-      <w:r>
-        <w:rPr>
-          <w:rFonts w:ascii="Times New Roman" w:cs="Arial Unicode MS" w:hAnsi="Arial Unicode MS" w:eastAsia="Arial Unicode MS"/>
-          <w:rtl w:val="0"/>
-          <w:lang w:val="en-US"/>
-        </w:rPr>
-        <w:t xml:space="preserve">Therefore, since they cannot fine tune their shopping to achieve 1), they shop at the big box store whenever it suits them for a particular purchase, without regards to the "macro" effects of their choices. (See Schelling, 2006, for extensive analysis of the potential gap between micromotives and macrobeahvior.) They shift "too" much of their shopping to the big box, with the end result is that all of the mom-and-pops are driven out of business, despite no consumer wanting that result. Thus, it </w:t>
+        <w:t xml:space="preserve">y shop at the big box store whenever it suits them for a particular purchase, without regards to the "macro" effects of their choices. (See Schelling, 2006, for extensive analysis of the potential gap between micromotives and macrobeahvior.) They shift "too" much of their shopping to the big box, with the end result is that all of the mom-and-pops are driven out of business, despite no consumer wanting that result. Thus, it </w:t>
       </w:r>
       <w:r>
         <w:rPr>
@@ -1122,11 +1528,23 @@
           <w:lang w:val="en-US"/>
         </w:rPr>
         <w:t xml:space="preserve"> make sense: such legislation might also, for instance, serve the interest of an inefficient local monopolist seeking to protect its privileged position in a market.) </w:t>
-      </w:r>
+        <w:br w:type="textWrapping"/>
+      </w:r>
+      <w:r>
+        <w:rPr>
+          <w:rtl w:val="0"/>
+        </w:rPr>
+        <w:br w:type="page"/>
+      </w:r>
+    </w:p>
+    <w:p>
+      <w:pPr>
+        <w:pStyle w:val="Normal (Web)"/>
+      </w:pPr>
     </w:p>
     <w:sectPr>
-      <w:headerReference w:type="default" r:id="rId11"/>
-      <w:footerReference w:type="default" r:id="rId12"/>
+      <w:headerReference w:type="default" r:id="rId14"/>
+      <w:footerReference w:type="default" r:id="rId15"/>
       <w:pgSz w:w="12240" w:h="15840" w:orient="portrait"/>
       <w:pgMar w:top="1440" w:right="1440" w:bottom="1440" w:left="1440" w:header="720" w:footer="720"/>
       <w:bidi w:val="0"/>
@@ -1486,6 +1904,163 @@
       </w:rPr>
     </w:lvl>
   </w:abstractNum>
+  <w:abstractNum w:abstractNumId="3">
+    <w:multiLevelType w:val="multilevel"/>
+    <w:styleLink w:val="List 0"/>
+    <w:lvl w:ilvl="0">
+      <w:start w:val="1"/>
+      <w:numFmt w:val="decimal"/>
+      <w:suff w:val="tab"/>
+      <w:lvlText w:val="%1."/>
+      <w:lvlJc w:val="left"/>
+      <w:pPr>
+        <w:tabs>
+          <w:tab w:val="num" w:pos="720"/>
+          <w:tab w:val="clear" w:pos="0"/>
+        </w:tabs>
+        <w:ind w:left="720" w:hanging="360"/>
+      </w:pPr>
+      <w:rPr>
+        <w:position w:val="0"/>
+      </w:rPr>
+    </w:lvl>
+    <w:lvl w:ilvl="1">
+      <w:start w:val="1"/>
+      <w:numFmt w:val="decimal"/>
+      <w:suff w:val="tab"/>
+      <w:lvlText w:val="%2."/>
+      <w:lvlJc w:val="left"/>
+      <w:pPr>
+        <w:tabs>
+          <w:tab w:val="num" w:pos="1440"/>
+          <w:tab w:val="clear" w:pos="0"/>
+        </w:tabs>
+        <w:ind w:left="1440" w:hanging="360"/>
+      </w:pPr>
+      <w:rPr>
+        <w:position w:val="0"/>
+      </w:rPr>
+    </w:lvl>
+    <w:lvl w:ilvl="2">
+      <w:start w:val="1"/>
+      <w:numFmt w:val="decimal"/>
+      <w:suff w:val="tab"/>
+      <w:lvlText w:val="%3."/>
+      <w:lvlJc w:val="left"/>
+      <w:pPr>
+        <w:tabs>
+          <w:tab w:val="num" w:pos="2160"/>
+          <w:tab w:val="clear" w:pos="0"/>
+        </w:tabs>
+        <w:ind w:left="2160" w:hanging="360"/>
+      </w:pPr>
+      <w:rPr>
+        <w:position w:val="0"/>
+      </w:rPr>
+    </w:lvl>
+    <w:lvl w:ilvl="3">
+      <w:start w:val="1"/>
+      <w:numFmt w:val="decimal"/>
+      <w:suff w:val="tab"/>
+      <w:lvlText w:val="%4."/>
+      <w:lvlJc w:val="left"/>
+      <w:pPr>
+        <w:tabs>
+          <w:tab w:val="num" w:pos="2880"/>
+          <w:tab w:val="clear" w:pos="0"/>
+        </w:tabs>
+        <w:ind w:left="2880" w:hanging="360"/>
+      </w:pPr>
+      <w:rPr>
+        <w:position w:val="0"/>
+      </w:rPr>
+    </w:lvl>
+    <w:lvl w:ilvl="4">
+      <w:start w:val="1"/>
+      <w:numFmt w:val="decimal"/>
+      <w:suff w:val="tab"/>
+      <w:lvlText w:val="%5."/>
+      <w:lvlJc w:val="left"/>
+      <w:pPr>
+        <w:tabs>
+          <w:tab w:val="num" w:pos="3600"/>
+          <w:tab w:val="clear" w:pos="0"/>
+        </w:tabs>
+        <w:ind w:left="3600" w:hanging="360"/>
+      </w:pPr>
+      <w:rPr>
+        <w:position w:val="0"/>
+      </w:rPr>
+    </w:lvl>
+    <w:lvl w:ilvl="5">
+      <w:start w:val="1"/>
+      <w:numFmt w:val="decimal"/>
+      <w:suff w:val="tab"/>
+      <w:lvlText w:val="%6."/>
+      <w:lvlJc w:val="left"/>
+      <w:pPr>
+        <w:tabs>
+          <w:tab w:val="num" w:pos="4320"/>
+          <w:tab w:val="clear" w:pos="0"/>
+        </w:tabs>
+        <w:ind w:left="4320" w:hanging="360"/>
+      </w:pPr>
+      <w:rPr>
+        <w:position w:val="0"/>
+      </w:rPr>
+    </w:lvl>
+    <w:lvl w:ilvl="6">
+      <w:start w:val="1"/>
+      <w:numFmt w:val="decimal"/>
+      <w:suff w:val="tab"/>
+      <w:lvlText w:val="%7."/>
+      <w:lvlJc w:val="left"/>
+      <w:pPr>
+        <w:tabs>
+          <w:tab w:val="num" w:pos="5040"/>
+          <w:tab w:val="clear" w:pos="0"/>
+        </w:tabs>
+        <w:ind w:left="5040" w:hanging="360"/>
+      </w:pPr>
+      <w:rPr>
+        <w:position w:val="0"/>
+      </w:rPr>
+    </w:lvl>
+    <w:lvl w:ilvl="7">
+      <w:start w:val="1"/>
+      <w:numFmt w:val="decimal"/>
+      <w:suff w:val="tab"/>
+      <w:lvlText w:val="%8."/>
+      <w:lvlJc w:val="left"/>
+      <w:pPr>
+        <w:tabs>
+          <w:tab w:val="num" w:pos="5760"/>
+          <w:tab w:val="clear" w:pos="0"/>
+        </w:tabs>
+        <w:ind w:left="5760" w:hanging="360"/>
+      </w:pPr>
+      <w:rPr>
+        <w:position w:val="0"/>
+      </w:rPr>
+    </w:lvl>
+    <w:lvl w:ilvl="8">
+      <w:start w:val="1"/>
+      <w:numFmt w:val="decimal"/>
+      <w:suff w:val="tab"/>
+      <w:lvlText w:val="%9."/>
+      <w:lvlJc w:val="left"/>
+      <w:pPr>
+        <w:tabs>
+          <w:tab w:val="num" w:pos="6480"/>
+          <w:tab w:val="clear" w:pos="0"/>
+        </w:tabs>
+        <w:ind w:left="6480" w:hanging="360"/>
+      </w:pPr>
+      <w:rPr>
+        <w:position w:val="0"/>
+      </w:rPr>
+    </w:lvl>
+  </w:abstractNum>
   <w:num w:numId="1">
     <w:abstractNumId w:val="0"/>
   </w:num>
@@ -1494,6 +2069,9 @@
   </w:num>
   <w:num w:numId="3">
     <w:abstractNumId w:val="2"/>
+  </w:num>
+  <w:num w:numId="4">
+    <w:abstractNumId w:val="3"/>
   </w:num>
 </w:numbering>
 </file>

</xml_diff>

<commit_message>
Put in bibliography and corrected a few captions.
</commit_message>
<xml_diff>
--- a/bigbox/BigBoxPaper.docx
+++ b/bigbox/BigBoxPaper.docx
@@ -758,7 +758,7 @@
                                 <w:rtl w:val="0"/>
                                 <w:lang w:val="en-US"/>
                               </w:rPr>
-                              <w:t>Customers shopping at the MPs</w:t>
+                              <w:t>Consumers shopping at the MPs</w:t>
                             </w:r>
                           </w:p>
                         </w:txbxContent>
@@ -790,7 +790,7 @@
                           <w:rtl w:val="0"/>
                           <w:lang w:val="en-US"/>
                         </w:rPr>
-                        <w:t>Customers shopping at the MPs</w:t>
+                        <w:t>Consumers shopping at the MPs</w:t>
                       </w:r>
                     </w:p>
                   </w:txbxContent>
@@ -1049,7 +1049,106 @@
           <w:rFonts w:ascii="Times New Roman" w:cs="Arial Unicode MS" w:hAnsi="Arial Unicode MS" w:eastAsia="Arial Unicode MS"/>
           <w:rtl w:val="0"/>
         </w:rPr>
-        <w:t>s sake, we keep the cost of upkeep for the BB the same as that of the MP, that is, R.</w:t>
+        <w:t>s sake, we keep</w:t>
+      </w:r>
+      <w:r>
+        <mc:AlternateContent>
+          <mc:Choice Requires="wps">
+            <w:drawing>
+              <wp:anchor distT="152400" distB="152400" distL="152400" distR="152400" simplePos="0" relativeHeight="251671552" behindDoc="0" locked="0" layoutInCell="1" allowOverlap="1">
+                <wp:simplePos x="0" y="0"/>
+                <wp:positionH relativeFrom="margin">
+                  <wp:posOffset>2965450</wp:posOffset>
+                </wp:positionH>
+                <wp:positionV relativeFrom="line">
+                  <wp:posOffset>287019</wp:posOffset>
+                </wp:positionV>
+                <wp:extent cx="2494281" cy="274320"/>
+                <wp:effectExtent l="0" t="0" r="0" b="0"/>
+                <wp:wrapTopAndBottom distT="152400" distB="152400"/>
+                <wp:docPr id="1073741834" name="officeArt object"/>
+                <wp:cNvGraphicFramePr/>
+                <a:graphic xmlns:a="http://schemas.openxmlformats.org/drawingml/2006/main">
+                  <a:graphicData uri="http://schemas.microsoft.com/office/word/2010/wordprocessingShape">
+                    <wps:wsp>
+                      <wps:cNvSpPr/>
+                      <wps:spPr>
+                        <a:xfrm>
+                          <a:off x="0" y="0"/>
+                          <a:ext cx="2494281" cy="274320"/>
+                        </a:xfrm>
+                        <a:prstGeom prst="rect">
+                          <a:avLst/>
+                        </a:prstGeom>
+                        <a:noFill/>
+                        <a:ln w="12700" cap="flat">
+                          <a:noFill/>
+                          <a:miter lim="400000"/>
+                        </a:ln>
+                        <a:effectLst/>
+                      </wps:spPr>
+                      <wps:txbx>
+                        <w:txbxContent>
+                          <w:p>
+                            <w:pPr>
+                              <w:pStyle w:val="Body"/>
+                            </w:pPr>
+                            <w:r>
+                              <w:rPr>
+                                <w:b w:val="1"/>
+                                <w:bCs w:val="1"/>
+                                <w:rtl w:val="0"/>
+                                <w:lang w:val="en-US"/>
+                              </w:rPr>
+                              <w:t>The Big Box Appears</w:t>
+                            </w:r>
+                          </w:p>
+                        </w:txbxContent>
+                      </wps:txbx>
+                      <wps:bodyPr wrap="square" lIns="50800" tIns="50800" rIns="50800" bIns="50800" numCol="1" anchor="t">
+                        <a:noAutofit/>
+                      </wps:bodyPr>
+                    </wps:wsp>
+                  </a:graphicData>
+                </a:graphic>
+              </wp:anchor>
+            </w:drawing>
+          </mc:Choice>
+          <mc:Fallback>
+            <w:pict>
+              <v:rect id="_x0000_s1028" style="visibility:visible;position:absolute;margin-left:233.5pt;margin-top:22.6pt;width:196.4pt;height:21.6pt;z-index:251671552;mso-position-horizontal:absolute;mso-position-horizontal-relative:margin;mso-position-vertical:absolute;mso-position-vertical-relative:line;mso-wrap-distance-left:12.0pt;mso-wrap-distance-top:12.0pt;mso-wrap-distance-right:12.0pt;mso-wrap-distance-bottom:12.0pt;">
+                <v:fill on="f"/>
+                <v:stroke on="f" weight="1.0pt" dashstyle="solid" endcap="flat" miterlimit="400.0%" joinstyle="miter" linestyle="single" startarrow="none" startarrowwidth="medium" startarrowlength="medium" endarrow="none" endarrowwidth="medium" endarrowlength="medium"/>
+                <v:textbox>
+                  <w:txbxContent>
+                    <w:p>
+                      <w:pPr>
+                        <w:pStyle w:val="Body"/>
+                      </w:pPr>
+                      <w:r>
+                        <w:rPr>
+                          <w:b w:val="1"/>
+                          <w:bCs w:val="1"/>
+                          <w:rtl w:val="0"/>
+                          <w:lang w:val="en-US"/>
+                        </w:rPr>
+                        <w:t>The Big Box Appears</w:t>
+                      </w:r>
+                    </w:p>
+                  </w:txbxContent>
+                </v:textbox>
+                <w10:wrap type="topAndBottom" side="bothSides" anchorx="margin"/>
+              </v:rect>
+            </w:pict>
+          </mc:Fallback>
+        </mc:AlternateContent>
+      </w:r>
+      <w:r>
+        <w:rPr>
+          <w:rFonts w:ascii="Times New Roman" w:cs="Arial Unicode MS" w:hAnsi="Arial Unicode MS" w:eastAsia="Arial Unicode MS"/>
+          <w:rtl w:val="0"/>
+        </w:rPr>
+        <w:t xml:space="preserve"> the cost of upkeep for the BB the same as that of the MP, that is, R.</w:t>
       </w:r>
     </w:p>
     <w:p>
@@ -1170,13 +1269,13 @@
                 <wp:lineTo x="0" y="0"/>
               </wp:wrapPolygon>
             </wp:wrapThrough>
-            <wp:docPr id="1073741834" name="officeArt object"/>
+            <wp:docPr id="1073741835" name="officeArt object"/>
             <wp:cNvGraphicFramePr/>
             <a:graphic xmlns:a="http://schemas.openxmlformats.org/drawingml/2006/main">
               <a:graphicData uri="http://schemas.openxmlformats.org/drawingml/2006/picture">
                 <pic:pic xmlns:pic="http://schemas.openxmlformats.org/drawingml/2006/picture">
                   <pic:nvPicPr>
-                    <pic:cNvPr id="1073741834" name="Screen Shot 2017-05-20 at 4.54.50 PM.png"/>
+                    <pic:cNvPr id="1073741835" name="Screen Shot 2017-05-20 at 4.54.50 PM.png"/>
                     <pic:cNvPicPr/>
                   </pic:nvPicPr>
                   <pic:blipFill>
@@ -1294,13 +1393,13 @@
                 <wp:lineTo x="0" y="0"/>
               </wp:wrapPolygon>
             </wp:wrapThrough>
-            <wp:docPr id="1073741835" name="officeArt object"/>
+            <wp:docPr id="1073741836" name="officeArt object"/>
             <wp:cNvGraphicFramePr/>
             <a:graphic xmlns:a="http://schemas.openxmlformats.org/drawingml/2006/main">
               <a:graphicData uri="http://schemas.openxmlformats.org/drawingml/2006/picture">
                 <pic:pic xmlns:pic="http://schemas.openxmlformats.org/drawingml/2006/picture">
                   <pic:nvPicPr>
-                    <pic:cNvPr id="1073741835" name="Screen Shot 2017-05-20 at 4.59.53 PM.png"/>
+                    <pic:cNvPr id="1073741836" name="Screen Shot 2017-05-20 at 4.59.53 PM.png"/>
                     <pic:cNvPicPr/>
                   </pic:nvPicPr>
                   <pic:blipFill>
@@ -1425,7 +1524,7 @@
           <w:rtl w:val="0"/>
           <w:lang w:val="en-US"/>
         </w:rPr>
-        <w:t>Therefore, since they cannot fine tune their shopping to achieve 1), the</w:t>
+        <w:t xml:space="preserve">Therefore, since they cannot fine tune their shopping to achieve 1), they shop at the big box store whenever it suits them for a particular purchase, without regards to the "macro" effects of their choices. (See Schelling, 2006, for extensive analysis of the potential gap between micromotives and macrobeahvior.) They shift "too" much of their shopping to the big box, with the end result is that all of the </w:t>
       </w:r>
       <w:r>
         <w:drawing>
@@ -1448,13 +1547,13 @@
                 <wp:lineTo x="0" y="0"/>
               </wp:wrapPolygon>
             </wp:wrapThrough>
-            <wp:docPr id="1073741836" name="officeArt object"/>
+            <wp:docPr id="1073741837" name="officeArt object"/>
             <wp:cNvGraphicFramePr/>
             <a:graphic xmlns:a="http://schemas.openxmlformats.org/drawingml/2006/main">
               <a:graphicData uri="http://schemas.openxmlformats.org/drawingml/2006/picture">
                 <pic:pic xmlns:pic="http://schemas.openxmlformats.org/drawingml/2006/picture">
                   <pic:nvPicPr>
-                    <pic:cNvPr id="1073741836" name="Screen Shot 2017-05-20 at 5.02.13 PM.png"/>
+                    <pic:cNvPr id="1073741837" name="Screen Shot 2017-05-20 at 5.02.13 PM.png"/>
                     <pic:cNvPicPr/>
                   </pic:nvPicPr>
                   <pic:blipFill>
@@ -1491,7 +1590,7 @@
           <w:rtl w:val="0"/>
           <w:lang w:val="en-US"/>
         </w:rPr>
-        <w:t xml:space="preserve">y shop at the big box store whenever it suits them for a particular purchase, without regards to the "macro" effects of their choices. (See Schelling, 2006, for extensive analysis of the potential gap between micromotives and macrobeahvior.) They shift "too" much of their shopping to the big box, with the end result is that all of the mom-and-pops are driven out of business, despite no consumer wanting that result. Thus, it </w:t>
+        <w:t xml:space="preserve">mom-and-pops are driven out of business, despite no consumer wanting that result. Thus, it </w:t>
       </w:r>
       <w:r>
         <w:rPr>
@@ -1528,19 +1627,389 @@
           <w:lang w:val="en-US"/>
         </w:rPr>
         <w:t xml:space="preserve"> make sense: such legislation might also, for instance, serve the interest of an inefficient local monopolist seeking to protect its privileged position in a market.) </w:t>
-        <w:br w:type="textWrapping"/>
-      </w:r>
-      <w:r>
-        <w:rPr>
-          <w:rtl w:val="0"/>
-        </w:rPr>
-        <w:br w:type="page"/>
       </w:r>
     </w:p>
     <w:p>
       <w:pPr>
         <w:pStyle w:val="Normal (Web)"/>
-      </w:pPr>
+        <w:rPr>
+          <w:rtl w:val="0"/>
+        </w:rPr>
+      </w:pPr>
+    </w:p>
+    <w:p>
+      <w:pPr>
+        <w:pStyle w:val="Heading 2"/>
+        <w:rPr>
+          <w:rtl w:val="0"/>
+        </w:rPr>
+      </w:pPr>
+      <w:r>
+        <w:rPr>
+          <w:rFonts w:ascii="Times New Roman" w:cs="Arial Unicode MS" w:hAnsi="Arial Unicode MS" w:eastAsia="Arial Unicode MS"/>
+          <w:rtl w:val="0"/>
+          <w:lang w:val="en-US"/>
+        </w:rPr>
+        <w:t>Conclusion</w:t>
+      </w:r>
+    </w:p>
+    <w:p>
+      <w:pPr>
+        <w:pStyle w:val="Normal (Web)"/>
+        <w:numPr>
+          <w:ilvl w:val="0"/>
+          <w:numId w:val="7"/>
+        </w:numPr>
+        <w:tabs>
+          <w:tab w:val="num" w:pos="360"/>
+          <w:tab w:val="clear" w:pos="0"/>
+        </w:tabs>
+        <w:ind w:left="360" w:hanging="360"/>
+        <w:rPr>
+          <w:rFonts w:ascii="Times New Roman" w:cs="Times New Roman" w:hAnsi="Times New Roman" w:eastAsia="Times New Roman"/>
+          <w:b w:val="0"/>
+          <w:bCs w:val="0"/>
+          <w:i w:val="0"/>
+          <w:iCs w:val="0"/>
+          <w:caps w:val="0"/>
+          <w:smallCaps w:val="0"/>
+          <w:strike w:val="0"/>
+          <w:dstrike w:val="0"/>
+          <w:outline w:val="0"/>
+          <w:color w:val="000000"/>
+          <w:spacing w:val="0"/>
+          <w:kern w:val="0"/>
+          <w:position w:val="0"/>
+          <w:sz w:val="24"/>
+          <w:szCs w:val="24"/>
+          <w:u w:val="none" w:color="000000"/>
+          <w:vertAlign w:val="baseline"/>
+          <w:rtl w:val="0"/>
+          <w:lang w:val="en-US"/>
+        </w:rPr>
+      </w:pPr>
+      <w:r>
+        <w:rPr>
+          <w:rFonts w:ascii="Times New Roman" w:cs="Arial Unicode MS" w:hAnsi="Arial Unicode MS" w:eastAsia="Arial Unicode MS"/>
+          <w:rtl w:val="0"/>
+        </w:rPr>
+        <w:t>Callahan, Gene and Steven Horwitz. "The Role of Ideal Types in Austrian Business Cycle Theory." In What Is so Austrian about Austrian Economics?, 14:205-24. Advances in Austrian Economics 14. Emerald Group Publishing Limited, 2010. http://www.emeraldinsight.com/doi/abs/10.1108/S1529-2134%282010%290000014013.</w:t>
+      </w:r>
+    </w:p>
+    <w:p>
+      <w:pPr>
+        <w:pStyle w:val="Normal (Web)"/>
+        <w:numPr>
+          <w:ilvl w:val="0"/>
+          <w:numId w:val="8"/>
+        </w:numPr>
+        <w:tabs>
+          <w:tab w:val="num" w:pos="360"/>
+          <w:tab w:val="clear" w:pos="0"/>
+        </w:tabs>
+        <w:ind w:left="360" w:hanging="360"/>
+        <w:rPr>
+          <w:rFonts w:ascii="Times New Roman" w:cs="Times New Roman" w:hAnsi="Times New Roman" w:eastAsia="Times New Roman"/>
+          <w:b w:val="0"/>
+          <w:bCs w:val="0"/>
+          <w:i w:val="0"/>
+          <w:iCs w:val="0"/>
+          <w:caps w:val="0"/>
+          <w:smallCaps w:val="0"/>
+          <w:strike w:val="0"/>
+          <w:dstrike w:val="0"/>
+          <w:outline w:val="0"/>
+          <w:color w:val="000000"/>
+          <w:spacing w:val="0"/>
+          <w:kern w:val="0"/>
+          <w:position w:val="0"/>
+          <w:sz w:val="24"/>
+          <w:szCs w:val="24"/>
+          <w:u w:val="none" w:color="000000"/>
+          <w:vertAlign w:val="baseline"/>
+          <w:rtl w:val="0"/>
+          <w:lang w:val="en-US"/>
+        </w:rPr>
+      </w:pPr>
+      <w:r>
+        <w:rPr>
+          <w:rFonts w:ascii="Times New Roman" w:cs="Arial Unicode MS" w:hAnsi="Arial Unicode MS" w:eastAsia="Arial Unicode MS"/>
+          <w:rtl w:val="0"/>
+        </w:rPr>
+        <w:t>DiLoernzo, Thomas. "The Myth of Predatory Pricing." Cato.org, 1992. https://www.cato.org/pubs/pas/pa-169.html.</w:t>
+      </w:r>
+    </w:p>
+    <w:p>
+      <w:pPr>
+        <w:pStyle w:val="Normal (Web)"/>
+        <w:numPr>
+          <w:ilvl w:val="0"/>
+          <w:numId w:val="9"/>
+        </w:numPr>
+        <w:tabs>
+          <w:tab w:val="num" w:pos="360"/>
+          <w:tab w:val="clear" w:pos="0"/>
+        </w:tabs>
+        <w:ind w:left="360" w:hanging="360"/>
+        <w:rPr>
+          <w:rFonts w:ascii="Times New Roman" w:cs="Times New Roman" w:hAnsi="Times New Roman" w:eastAsia="Times New Roman"/>
+          <w:b w:val="0"/>
+          <w:bCs w:val="0"/>
+          <w:i w:val="0"/>
+          <w:iCs w:val="0"/>
+          <w:caps w:val="0"/>
+          <w:smallCaps w:val="0"/>
+          <w:strike w:val="0"/>
+          <w:dstrike w:val="0"/>
+          <w:outline w:val="0"/>
+          <w:color w:val="000000"/>
+          <w:spacing w:val="0"/>
+          <w:kern w:val="0"/>
+          <w:position w:val="0"/>
+          <w:sz w:val="24"/>
+          <w:szCs w:val="24"/>
+          <w:u w:val="none" w:color="000000"/>
+          <w:vertAlign w:val="baseline"/>
+          <w:rtl w:val="0"/>
+          <w:lang w:val="en-US"/>
+        </w:rPr>
+      </w:pPr>
+      <w:r>
+        <w:rPr>
+          <w:rFonts w:ascii="Times New Roman" w:cs="Arial Unicode MS" w:hAnsi="Arial Unicode MS" w:eastAsia="Arial Unicode MS"/>
+          <w:rtl w:val="0"/>
+        </w:rPr>
+        <w:t>DiLoernzo, Thomas. "The Myth of Predatory Pricing." Cato.org, 1992. https://www.cato.org/pubs/pas/pa-169.html.</w:t>
+      </w:r>
+    </w:p>
+    <w:p>
+      <w:pPr>
+        <w:pStyle w:val="Normal (Web)"/>
+        <w:numPr>
+          <w:ilvl w:val="0"/>
+          <w:numId w:val="10"/>
+        </w:numPr>
+        <w:tabs>
+          <w:tab w:val="num" w:pos="360"/>
+          <w:tab w:val="clear" w:pos="0"/>
+        </w:tabs>
+        <w:ind w:left="360" w:hanging="360"/>
+        <w:rPr>
+          <w:rFonts w:ascii="Times New Roman" w:cs="Times New Roman" w:hAnsi="Times New Roman" w:eastAsia="Times New Roman"/>
+          <w:b w:val="0"/>
+          <w:bCs w:val="0"/>
+          <w:i w:val="0"/>
+          <w:iCs w:val="0"/>
+          <w:caps w:val="0"/>
+          <w:smallCaps w:val="0"/>
+          <w:strike w:val="0"/>
+          <w:dstrike w:val="0"/>
+          <w:outline w:val="0"/>
+          <w:color w:val="000000"/>
+          <w:spacing w:val="0"/>
+          <w:kern w:val="0"/>
+          <w:position w:val="0"/>
+          <w:sz w:val="24"/>
+          <w:szCs w:val="24"/>
+          <w:u w:val="none" w:color="000000"/>
+          <w:vertAlign w:val="baseline"/>
+          <w:rtl w:val="0"/>
+          <w:lang w:val="en-US"/>
+        </w:rPr>
+      </w:pPr>
+      <w:r>
+        <w:rPr>
+          <w:rFonts w:ascii="Times New Roman" w:cs="Arial Unicode MS" w:hAnsi="Arial Unicode MS" w:eastAsia="Arial Unicode MS"/>
+          <w:rtl w:val="0"/>
+        </w:rPr>
+        <w:t>Elster, Jon. Ulysses Unbound: Studies in Rationality, Precommitment, and Constraints. Cambridge: Cambridge University Press, 2000.</w:t>
+      </w:r>
+    </w:p>
+    <w:p>
+      <w:pPr>
+        <w:pStyle w:val="Normal (Web)"/>
+        <w:numPr>
+          <w:ilvl w:val="0"/>
+          <w:numId w:val="11"/>
+        </w:numPr>
+        <w:tabs>
+          <w:tab w:val="num" w:pos="360"/>
+          <w:tab w:val="clear" w:pos="0"/>
+        </w:tabs>
+        <w:ind w:left="360" w:hanging="360"/>
+        <w:rPr>
+          <w:rFonts w:ascii="Times New Roman" w:cs="Times New Roman" w:hAnsi="Times New Roman" w:eastAsia="Times New Roman"/>
+          <w:b w:val="0"/>
+          <w:bCs w:val="0"/>
+          <w:i w:val="0"/>
+          <w:iCs w:val="0"/>
+          <w:caps w:val="0"/>
+          <w:smallCaps w:val="0"/>
+          <w:strike w:val="0"/>
+          <w:dstrike w:val="0"/>
+          <w:outline w:val="0"/>
+          <w:color w:val="000000"/>
+          <w:spacing w:val="0"/>
+          <w:kern w:val="0"/>
+          <w:position w:val="0"/>
+          <w:sz w:val="24"/>
+          <w:szCs w:val="24"/>
+          <w:u w:val="none" w:color="000000"/>
+          <w:vertAlign w:val="baseline"/>
+          <w:rtl w:val="0"/>
+          <w:lang w:val="en-US"/>
+        </w:rPr>
+      </w:pPr>
+      <w:r>
+        <w:rPr>
+          <w:rFonts w:ascii="Times New Roman" w:cs="Arial Unicode MS" w:hAnsi="Arial Unicode MS" w:eastAsia="Arial Unicode MS"/>
+          <w:rtl w:val="0"/>
+        </w:rPr>
+        <w:t>Fernando P</w:t>
+      </w:r>
+      <w:r>
+        <w:rPr>
+          <w:rFonts w:ascii="Arial Unicode MS" w:cs="Arial Unicode MS" w:hAnsi="Times New Roman" w:eastAsia="Arial Unicode MS" w:hint="default"/>
+          <w:rtl w:val="0"/>
+        </w:rPr>
+        <w:t>é</w:t>
+      </w:r>
+      <w:r>
+        <w:rPr>
+          <w:rFonts w:ascii="Times New Roman" w:cs="Arial Unicode MS" w:hAnsi="Arial Unicode MS" w:eastAsia="Arial Unicode MS"/>
+          <w:rtl w:val="0"/>
+        </w:rPr>
+        <w:t>rez, Brian E. Granger, IPython: A System for Interactive Scientific Computing, Computing in Science and Engineering, vol. 9, no. 3, pp. 21-29, May/June 2007, doi:10.1109/MCSE.2007.53. URL: http://ipython.org</w:t>
+      </w:r>
+    </w:p>
+    <w:p>
+      <w:pPr>
+        <w:pStyle w:val="Normal (Web)"/>
+        <w:numPr>
+          <w:ilvl w:val="0"/>
+          <w:numId w:val="12"/>
+        </w:numPr>
+        <w:tabs>
+          <w:tab w:val="num" w:pos="360"/>
+          <w:tab w:val="clear" w:pos="0"/>
+        </w:tabs>
+        <w:ind w:left="360" w:hanging="360"/>
+        <w:rPr>
+          <w:rFonts w:ascii="Times New Roman" w:cs="Times New Roman" w:hAnsi="Times New Roman" w:eastAsia="Times New Roman"/>
+          <w:b w:val="0"/>
+          <w:bCs w:val="0"/>
+          <w:i w:val="0"/>
+          <w:iCs w:val="0"/>
+          <w:caps w:val="0"/>
+          <w:smallCaps w:val="0"/>
+          <w:strike w:val="0"/>
+          <w:dstrike w:val="0"/>
+          <w:outline w:val="0"/>
+          <w:color w:val="000000"/>
+          <w:spacing w:val="0"/>
+          <w:kern w:val="0"/>
+          <w:position w:val="0"/>
+          <w:sz w:val="24"/>
+          <w:szCs w:val="24"/>
+          <w:u w:val="none" w:color="000000"/>
+          <w:vertAlign w:val="baseline"/>
+          <w:rtl w:val="0"/>
+          <w:lang w:val="en-US"/>
+        </w:rPr>
+      </w:pPr>
+      <w:r>
+        <w:rPr>
+          <w:rFonts w:ascii="Times New Roman" w:cs="Arial Unicode MS" w:hAnsi="Arial Unicode MS" w:eastAsia="Arial Unicode MS"/>
+          <w:rtl w:val="0"/>
+        </w:rPr>
+        <w:t>Schelling, Thomas C. Micromotives and Macrobehavior. New York: Norton, 2006.</w:t>
+      </w:r>
+    </w:p>
+    <w:p>
+      <w:pPr>
+        <w:pStyle w:val="Normal (Web)"/>
+        <w:numPr>
+          <w:ilvl w:val="0"/>
+          <w:numId w:val="13"/>
+        </w:numPr>
+        <w:tabs>
+          <w:tab w:val="num" w:pos="360"/>
+          <w:tab w:val="clear" w:pos="0"/>
+        </w:tabs>
+        <w:ind w:left="360" w:hanging="360"/>
+        <w:rPr>
+          <w:rFonts w:ascii="Times New Roman" w:cs="Times New Roman" w:hAnsi="Times New Roman" w:eastAsia="Times New Roman"/>
+          <w:b w:val="0"/>
+          <w:bCs w:val="0"/>
+          <w:i w:val="0"/>
+          <w:iCs w:val="0"/>
+          <w:caps w:val="0"/>
+          <w:smallCaps w:val="0"/>
+          <w:strike w:val="0"/>
+          <w:dstrike w:val="0"/>
+          <w:outline w:val="0"/>
+          <w:color w:val="000000"/>
+          <w:spacing w:val="0"/>
+          <w:kern w:val="0"/>
+          <w:position w:val="0"/>
+          <w:sz w:val="24"/>
+          <w:szCs w:val="24"/>
+          <w:u w:val="none" w:color="000000"/>
+          <w:vertAlign w:val="baseline"/>
+          <w:rtl w:val="0"/>
+          <w:lang w:val="en-US"/>
+        </w:rPr>
+      </w:pPr>
+      <w:r>
+        <w:rPr>
+          <w:rFonts w:ascii="Times New Roman" w:cs="Arial Unicode MS" w:hAnsi="Arial Unicode MS" w:eastAsia="Arial Unicode MS"/>
+          <w:rtl w:val="0"/>
+        </w:rPr>
+        <w:t>Slee, Tom. No One Makes You Shop At Walmart. Between the Lines, 2006.</w:t>
+      </w:r>
+    </w:p>
+    <w:p>
+      <w:pPr>
+        <w:pStyle w:val="Normal (Web)"/>
+        <w:numPr>
+          <w:ilvl w:val="0"/>
+          <w:numId w:val="14"/>
+        </w:numPr>
+        <w:tabs>
+          <w:tab w:val="num" w:pos="360"/>
+          <w:tab w:val="clear" w:pos="0"/>
+        </w:tabs>
+        <w:ind w:left="360" w:hanging="360"/>
+        <w:rPr>
+          <w:rFonts w:ascii="Times New Roman" w:cs="Times New Roman" w:hAnsi="Times New Roman" w:eastAsia="Times New Roman"/>
+          <w:b w:val="0"/>
+          <w:bCs w:val="0"/>
+          <w:i w:val="0"/>
+          <w:iCs w:val="0"/>
+          <w:caps w:val="0"/>
+          <w:smallCaps w:val="0"/>
+          <w:strike w:val="0"/>
+          <w:dstrike w:val="0"/>
+          <w:outline w:val="0"/>
+          <w:color w:val="000000"/>
+          <w:spacing w:val="0"/>
+          <w:kern w:val="0"/>
+          <w:position w:val="0"/>
+          <w:sz w:val="24"/>
+          <w:szCs w:val="24"/>
+          <w:u w:val="none" w:color="000000"/>
+          <w:vertAlign w:val="baseline"/>
+          <w:rtl w:val="0"/>
+          <w:lang w:val="en-US"/>
+        </w:rPr>
+      </w:pPr>
+      <w:r>
+        <w:rPr>
+          <w:rFonts w:ascii="Times New Roman" w:cs="Arial Unicode MS" w:hAnsi="Arial Unicode MS" w:eastAsia="Arial Unicode MS"/>
+          <w:rtl w:val="0"/>
+        </w:rPr>
+        <w:t>Main Street image by Larry D. Moore, CC BY-SA 3.0, https://commons.wikimedia.org/w/index.php?curid=609290</w:t>
+      </w:r>
     </w:p>
     <w:sectPr>
       <w:headerReference w:type="default" r:id="rId14"/>
@@ -2061,6 +2530,1466 @@
       </w:rPr>
     </w:lvl>
   </w:abstractNum>
+  <w:abstractNum w:abstractNumId="4">
+    <w:multiLevelType w:val="multilevel"/>
+    <w:lvl w:ilvl="0">
+      <w:start w:val="1"/>
+      <w:numFmt w:val="bullet"/>
+      <w:suff w:val="tab"/>
+      <w:lvlText w:val="•"/>
+      <w:lvlJc w:val="left"/>
+      <w:pPr/>
+      <w:rPr>
+        <w:position w:val="0"/>
+      </w:rPr>
+    </w:lvl>
+    <w:lvl w:ilvl="1">
+      <w:start w:val="1"/>
+      <w:numFmt w:val="bullet"/>
+      <w:suff w:val="tab"/>
+      <w:lvlText w:val="•"/>
+      <w:lvlJc w:val="left"/>
+      <w:pPr>
+        <w:tabs>
+          <w:tab w:val="num" w:pos="-1"/>
+          <w:tab w:val="clear" w:pos="0"/>
+        </w:tabs>
+        <w:ind w:left="-1"/>
+      </w:pPr>
+      <w:rPr>
+        <w:position w:val="0"/>
+      </w:rPr>
+    </w:lvl>
+    <w:lvl w:ilvl="2">
+      <w:start w:val="1"/>
+      <w:numFmt w:val="bullet"/>
+      <w:suff w:val="tab"/>
+      <w:lvlText w:val="•"/>
+      <w:lvlJc w:val="left"/>
+      <w:pPr>
+        <w:tabs>
+          <w:tab w:val="num" w:pos="-1"/>
+          <w:tab w:val="clear" w:pos="0"/>
+        </w:tabs>
+        <w:ind w:left="-1"/>
+      </w:pPr>
+      <w:rPr>
+        <w:position w:val="0"/>
+      </w:rPr>
+    </w:lvl>
+    <w:lvl w:ilvl="3">
+      <w:start w:val="1"/>
+      <w:numFmt w:val="bullet"/>
+      <w:suff w:val="tab"/>
+      <w:lvlText w:val="•"/>
+      <w:lvlJc w:val="left"/>
+      <w:pPr>
+        <w:tabs>
+          <w:tab w:val="num" w:pos="-1"/>
+          <w:tab w:val="clear" w:pos="0"/>
+        </w:tabs>
+        <w:ind w:left="-1"/>
+      </w:pPr>
+      <w:rPr>
+        <w:position w:val="0"/>
+      </w:rPr>
+    </w:lvl>
+    <w:lvl w:ilvl="4">
+      <w:start w:val="1"/>
+      <w:numFmt w:val="bullet"/>
+      <w:suff w:val="tab"/>
+      <w:lvlText w:val="•"/>
+      <w:lvlJc w:val="left"/>
+      <w:pPr>
+        <w:tabs>
+          <w:tab w:val="num" w:pos="-1"/>
+          <w:tab w:val="clear" w:pos="0"/>
+        </w:tabs>
+        <w:ind w:left="-1"/>
+      </w:pPr>
+      <w:rPr>
+        <w:position w:val="0"/>
+      </w:rPr>
+    </w:lvl>
+    <w:lvl w:ilvl="5">
+      <w:start w:val="1"/>
+      <w:numFmt w:val="bullet"/>
+      <w:suff w:val="tab"/>
+      <w:lvlText w:val="•"/>
+      <w:lvlJc w:val="left"/>
+      <w:pPr>
+        <w:tabs>
+          <w:tab w:val="num" w:pos="-1"/>
+          <w:tab w:val="clear" w:pos="0"/>
+        </w:tabs>
+        <w:ind w:left="-1"/>
+      </w:pPr>
+      <w:rPr>
+        <w:position w:val="0"/>
+      </w:rPr>
+    </w:lvl>
+    <w:lvl w:ilvl="6">
+      <w:start w:val="1"/>
+      <w:numFmt w:val="bullet"/>
+      <w:suff w:val="tab"/>
+      <w:lvlText w:val="•"/>
+      <w:lvlJc w:val="left"/>
+      <w:pPr>
+        <w:tabs>
+          <w:tab w:val="num" w:pos="-1"/>
+          <w:tab w:val="clear" w:pos="0"/>
+        </w:tabs>
+        <w:ind w:left="-1"/>
+      </w:pPr>
+      <w:rPr>
+        <w:position w:val="0"/>
+      </w:rPr>
+    </w:lvl>
+    <w:lvl w:ilvl="7">
+      <w:start w:val="1"/>
+      <w:numFmt w:val="bullet"/>
+      <w:suff w:val="tab"/>
+      <w:lvlText w:val="•"/>
+      <w:lvlJc w:val="left"/>
+      <w:pPr>
+        <w:tabs>
+          <w:tab w:val="num" w:pos="-1"/>
+          <w:tab w:val="clear" w:pos="0"/>
+        </w:tabs>
+        <w:ind w:left="-1"/>
+      </w:pPr>
+      <w:rPr>
+        <w:position w:val="0"/>
+      </w:rPr>
+    </w:lvl>
+    <w:lvl w:ilvl="8">
+      <w:start w:val="1"/>
+      <w:numFmt w:val="bullet"/>
+      <w:suff w:val="tab"/>
+      <w:lvlText w:val="•"/>
+      <w:lvlJc w:val="left"/>
+      <w:pPr>
+        <w:tabs>
+          <w:tab w:val="num" w:pos="-1"/>
+          <w:tab w:val="clear" w:pos="0"/>
+        </w:tabs>
+        <w:ind w:left="-1"/>
+      </w:pPr>
+      <w:rPr>
+        <w:position w:val="0"/>
+      </w:rPr>
+    </w:lvl>
+  </w:abstractNum>
+  <w:abstractNum w:abstractNumId="5">
+    <w:multiLevelType w:val="multilevel"/>
+    <w:lvl w:ilvl="0">
+      <w:start w:val="1"/>
+      <w:numFmt w:val="bullet"/>
+      <w:suff w:val="tab"/>
+      <w:lvlText w:val=""/>
+      <w:lvlJc w:val="left"/>
+      <w:pPr/>
+      <w:rPr>
+        <w:position w:val="0"/>
+      </w:rPr>
+    </w:lvl>
+    <w:lvl w:ilvl="1">
+      <w:start w:val="1"/>
+      <w:numFmt w:val="bullet"/>
+      <w:suff w:val="tab"/>
+      <w:lvlText w:val=""/>
+      <w:lvlJc w:val="left"/>
+      <w:pPr/>
+      <w:rPr>
+        <w:position w:val="0"/>
+      </w:rPr>
+    </w:lvl>
+    <w:lvl w:ilvl="2">
+      <w:start w:val="1"/>
+      <w:numFmt w:val="bullet"/>
+      <w:suff w:val="tab"/>
+      <w:lvlText w:val=""/>
+      <w:lvlJc w:val="left"/>
+      <w:pPr/>
+      <w:rPr>
+        <w:position w:val="0"/>
+      </w:rPr>
+    </w:lvl>
+    <w:lvl w:ilvl="3">
+      <w:start w:val="1"/>
+      <w:numFmt w:val="bullet"/>
+      <w:suff w:val="tab"/>
+      <w:lvlText w:val=""/>
+      <w:lvlJc w:val="left"/>
+      <w:pPr/>
+      <w:rPr>
+        <w:position w:val="0"/>
+      </w:rPr>
+    </w:lvl>
+    <w:lvl w:ilvl="4">
+      <w:start w:val="1"/>
+      <w:numFmt w:val="bullet"/>
+      <w:suff w:val="tab"/>
+      <w:lvlText w:val=""/>
+      <w:lvlJc w:val="left"/>
+      <w:pPr/>
+      <w:rPr>
+        <w:position w:val="0"/>
+      </w:rPr>
+    </w:lvl>
+    <w:lvl w:ilvl="5">
+      <w:start w:val="1"/>
+      <w:numFmt w:val="bullet"/>
+      <w:suff w:val="tab"/>
+      <w:lvlText w:val=""/>
+      <w:lvlJc w:val="left"/>
+      <w:pPr/>
+      <w:rPr>
+        <w:position w:val="0"/>
+      </w:rPr>
+    </w:lvl>
+    <w:lvl w:ilvl="6">
+      <w:start w:val="1"/>
+      <w:numFmt w:val="bullet"/>
+      <w:suff w:val="tab"/>
+      <w:lvlText w:val=""/>
+      <w:lvlJc w:val="left"/>
+      <w:pPr/>
+      <w:rPr>
+        <w:position w:val="0"/>
+      </w:rPr>
+    </w:lvl>
+    <w:lvl w:ilvl="7">
+      <w:start w:val="1"/>
+      <w:numFmt w:val="bullet"/>
+      <w:suff w:val="tab"/>
+      <w:lvlText w:val=""/>
+      <w:lvlJc w:val="left"/>
+      <w:pPr/>
+      <w:rPr>
+        <w:position w:val="0"/>
+      </w:rPr>
+    </w:lvl>
+    <w:lvl w:ilvl="8">
+      <w:start w:val="1"/>
+      <w:numFmt w:val="bullet"/>
+      <w:suff w:val="tab"/>
+      <w:lvlText w:val=""/>
+      <w:lvlJc w:val="left"/>
+      <w:pPr/>
+      <w:rPr>
+        <w:position w:val="0"/>
+      </w:rPr>
+    </w:lvl>
+  </w:abstractNum>
+  <w:abstractNum w:abstractNumId="6">
+    <w:multiLevelType w:val="multilevel"/>
+    <w:styleLink w:val="List 1"/>
+    <w:lvl w:ilvl="0">
+      <w:start w:val="0"/>
+      <w:numFmt w:val="bullet"/>
+      <w:suff w:val="tab"/>
+      <w:lvlText w:val="•"/>
+      <w:lvlJc w:val="left"/>
+      <w:pPr/>
+      <w:rPr>
+        <w:position w:val="0"/>
+      </w:rPr>
+    </w:lvl>
+    <w:lvl w:ilvl="1">
+      <w:start w:val="1"/>
+      <w:numFmt w:val="bullet"/>
+      <w:suff w:val="tab"/>
+      <w:lvlText w:val="•"/>
+      <w:lvlJc w:val="left"/>
+      <w:pPr>
+        <w:tabs>
+          <w:tab w:val="num" w:pos="-1"/>
+          <w:tab w:val="clear" w:pos="0"/>
+        </w:tabs>
+        <w:ind w:left="-1"/>
+      </w:pPr>
+      <w:rPr>
+        <w:position w:val="0"/>
+      </w:rPr>
+    </w:lvl>
+    <w:lvl w:ilvl="2">
+      <w:start w:val="1"/>
+      <w:numFmt w:val="bullet"/>
+      <w:suff w:val="tab"/>
+      <w:lvlText w:val="•"/>
+      <w:lvlJc w:val="left"/>
+      <w:pPr>
+        <w:tabs>
+          <w:tab w:val="num" w:pos="-1"/>
+          <w:tab w:val="clear" w:pos="0"/>
+        </w:tabs>
+        <w:ind w:left="-1"/>
+      </w:pPr>
+      <w:rPr>
+        <w:position w:val="0"/>
+      </w:rPr>
+    </w:lvl>
+    <w:lvl w:ilvl="3">
+      <w:start w:val="1"/>
+      <w:numFmt w:val="bullet"/>
+      <w:suff w:val="tab"/>
+      <w:lvlText w:val="•"/>
+      <w:lvlJc w:val="left"/>
+      <w:pPr>
+        <w:tabs>
+          <w:tab w:val="num" w:pos="-1"/>
+          <w:tab w:val="clear" w:pos="0"/>
+        </w:tabs>
+        <w:ind w:left="-1"/>
+      </w:pPr>
+      <w:rPr>
+        <w:position w:val="0"/>
+      </w:rPr>
+    </w:lvl>
+    <w:lvl w:ilvl="4">
+      <w:start w:val="1"/>
+      <w:numFmt w:val="bullet"/>
+      <w:suff w:val="tab"/>
+      <w:lvlText w:val="•"/>
+      <w:lvlJc w:val="left"/>
+      <w:pPr>
+        <w:tabs>
+          <w:tab w:val="num" w:pos="-1"/>
+          <w:tab w:val="clear" w:pos="0"/>
+        </w:tabs>
+        <w:ind w:left="-1"/>
+      </w:pPr>
+      <w:rPr>
+        <w:position w:val="0"/>
+      </w:rPr>
+    </w:lvl>
+    <w:lvl w:ilvl="5">
+      <w:start w:val="1"/>
+      <w:numFmt w:val="bullet"/>
+      <w:suff w:val="tab"/>
+      <w:lvlText w:val="•"/>
+      <w:lvlJc w:val="left"/>
+      <w:pPr>
+        <w:tabs>
+          <w:tab w:val="num" w:pos="-1"/>
+          <w:tab w:val="clear" w:pos="0"/>
+        </w:tabs>
+        <w:ind w:left="-1"/>
+      </w:pPr>
+      <w:rPr>
+        <w:position w:val="0"/>
+      </w:rPr>
+    </w:lvl>
+    <w:lvl w:ilvl="6">
+      <w:start w:val="1"/>
+      <w:numFmt w:val="bullet"/>
+      <w:suff w:val="tab"/>
+      <w:lvlText w:val="•"/>
+      <w:lvlJc w:val="left"/>
+      <w:pPr>
+        <w:tabs>
+          <w:tab w:val="num" w:pos="-1"/>
+          <w:tab w:val="clear" w:pos="0"/>
+        </w:tabs>
+        <w:ind w:left="-1"/>
+      </w:pPr>
+      <w:rPr>
+        <w:position w:val="0"/>
+      </w:rPr>
+    </w:lvl>
+    <w:lvl w:ilvl="7">
+      <w:start w:val="1"/>
+      <w:numFmt w:val="bullet"/>
+      <w:suff w:val="tab"/>
+      <w:lvlText w:val="•"/>
+      <w:lvlJc w:val="left"/>
+      <w:pPr>
+        <w:tabs>
+          <w:tab w:val="num" w:pos="-1"/>
+          <w:tab w:val="clear" w:pos="0"/>
+        </w:tabs>
+        <w:ind w:left="-1"/>
+      </w:pPr>
+      <w:rPr>
+        <w:position w:val="0"/>
+      </w:rPr>
+    </w:lvl>
+    <w:lvl w:ilvl="8">
+      <w:start w:val="1"/>
+      <w:numFmt w:val="bullet"/>
+      <w:suff w:val="tab"/>
+      <w:lvlText w:val="•"/>
+      <w:lvlJc w:val="left"/>
+      <w:pPr>
+        <w:tabs>
+          <w:tab w:val="num" w:pos="-1"/>
+          <w:tab w:val="clear" w:pos="0"/>
+        </w:tabs>
+        <w:ind w:left="-1"/>
+      </w:pPr>
+      <w:rPr>
+        <w:position w:val="0"/>
+      </w:rPr>
+    </w:lvl>
+  </w:abstractNum>
+  <w:abstractNum w:abstractNumId="7">
+    <w:multiLevelType w:val="multilevel"/>
+    <w:styleLink w:val="List 1"/>
+    <w:lvl w:ilvl="0">
+      <w:start w:val="0"/>
+      <w:numFmt w:val="bullet"/>
+      <w:suff w:val="tab"/>
+      <w:lvlText w:val="•"/>
+      <w:lvlJc w:val="left"/>
+      <w:pPr/>
+      <w:rPr>
+        <w:position w:val="0"/>
+      </w:rPr>
+    </w:lvl>
+    <w:lvl w:ilvl="1">
+      <w:start w:val="1"/>
+      <w:numFmt w:val="bullet"/>
+      <w:suff w:val="tab"/>
+      <w:lvlText w:val="•"/>
+      <w:lvlJc w:val="left"/>
+      <w:pPr>
+        <w:tabs>
+          <w:tab w:val="num" w:pos="-1"/>
+          <w:tab w:val="clear" w:pos="0"/>
+        </w:tabs>
+        <w:ind w:left="-1"/>
+      </w:pPr>
+      <w:rPr>
+        <w:position w:val="0"/>
+      </w:rPr>
+    </w:lvl>
+    <w:lvl w:ilvl="2">
+      <w:start w:val="1"/>
+      <w:numFmt w:val="bullet"/>
+      <w:suff w:val="tab"/>
+      <w:lvlText w:val="•"/>
+      <w:lvlJc w:val="left"/>
+      <w:pPr>
+        <w:tabs>
+          <w:tab w:val="num" w:pos="-1"/>
+          <w:tab w:val="clear" w:pos="0"/>
+        </w:tabs>
+        <w:ind w:left="-1"/>
+      </w:pPr>
+      <w:rPr>
+        <w:position w:val="0"/>
+      </w:rPr>
+    </w:lvl>
+    <w:lvl w:ilvl="3">
+      <w:start w:val="1"/>
+      <w:numFmt w:val="bullet"/>
+      <w:suff w:val="tab"/>
+      <w:lvlText w:val="•"/>
+      <w:lvlJc w:val="left"/>
+      <w:pPr>
+        <w:tabs>
+          <w:tab w:val="num" w:pos="-1"/>
+          <w:tab w:val="clear" w:pos="0"/>
+        </w:tabs>
+        <w:ind w:left="-1"/>
+      </w:pPr>
+      <w:rPr>
+        <w:position w:val="0"/>
+      </w:rPr>
+    </w:lvl>
+    <w:lvl w:ilvl="4">
+      <w:start w:val="1"/>
+      <w:numFmt w:val="bullet"/>
+      <w:suff w:val="tab"/>
+      <w:lvlText w:val="•"/>
+      <w:lvlJc w:val="left"/>
+      <w:pPr>
+        <w:tabs>
+          <w:tab w:val="num" w:pos="-1"/>
+          <w:tab w:val="clear" w:pos="0"/>
+        </w:tabs>
+        <w:ind w:left="-1"/>
+      </w:pPr>
+      <w:rPr>
+        <w:position w:val="0"/>
+      </w:rPr>
+    </w:lvl>
+    <w:lvl w:ilvl="5">
+      <w:start w:val="1"/>
+      <w:numFmt w:val="bullet"/>
+      <w:suff w:val="tab"/>
+      <w:lvlText w:val="•"/>
+      <w:lvlJc w:val="left"/>
+      <w:pPr>
+        <w:tabs>
+          <w:tab w:val="num" w:pos="-1"/>
+          <w:tab w:val="clear" w:pos="0"/>
+        </w:tabs>
+        <w:ind w:left="-1"/>
+      </w:pPr>
+      <w:rPr>
+        <w:position w:val="0"/>
+      </w:rPr>
+    </w:lvl>
+    <w:lvl w:ilvl="6">
+      <w:start w:val="1"/>
+      <w:numFmt w:val="bullet"/>
+      <w:suff w:val="tab"/>
+      <w:lvlText w:val="•"/>
+      <w:lvlJc w:val="left"/>
+      <w:pPr>
+        <w:tabs>
+          <w:tab w:val="num" w:pos="-1"/>
+          <w:tab w:val="clear" w:pos="0"/>
+        </w:tabs>
+        <w:ind w:left="-1"/>
+      </w:pPr>
+      <w:rPr>
+        <w:position w:val="0"/>
+      </w:rPr>
+    </w:lvl>
+    <w:lvl w:ilvl="7">
+      <w:start w:val="1"/>
+      <w:numFmt w:val="bullet"/>
+      <w:suff w:val="tab"/>
+      <w:lvlText w:val="•"/>
+      <w:lvlJc w:val="left"/>
+      <w:pPr>
+        <w:tabs>
+          <w:tab w:val="num" w:pos="-1"/>
+          <w:tab w:val="clear" w:pos="0"/>
+        </w:tabs>
+        <w:ind w:left="-1"/>
+      </w:pPr>
+      <w:rPr>
+        <w:position w:val="0"/>
+      </w:rPr>
+    </w:lvl>
+    <w:lvl w:ilvl="8">
+      <w:start w:val="1"/>
+      <w:numFmt w:val="bullet"/>
+      <w:suff w:val="tab"/>
+      <w:lvlText w:val="•"/>
+      <w:lvlJc w:val="left"/>
+      <w:pPr>
+        <w:tabs>
+          <w:tab w:val="num" w:pos="-1"/>
+          <w:tab w:val="clear" w:pos="0"/>
+        </w:tabs>
+        <w:ind w:left="-1"/>
+      </w:pPr>
+      <w:rPr>
+        <w:position w:val="0"/>
+      </w:rPr>
+    </w:lvl>
+  </w:abstractNum>
+  <w:abstractNum w:abstractNumId="8">
+    <w:multiLevelType w:val="multilevel"/>
+    <w:styleLink w:val="List 1"/>
+    <w:lvl w:ilvl="0">
+      <w:start w:val="0"/>
+      <w:numFmt w:val="bullet"/>
+      <w:suff w:val="tab"/>
+      <w:lvlText w:val="•"/>
+      <w:lvlJc w:val="left"/>
+      <w:pPr/>
+      <w:rPr>
+        <w:position w:val="0"/>
+      </w:rPr>
+    </w:lvl>
+    <w:lvl w:ilvl="1">
+      <w:start w:val="1"/>
+      <w:numFmt w:val="bullet"/>
+      <w:suff w:val="tab"/>
+      <w:lvlText w:val="•"/>
+      <w:lvlJc w:val="left"/>
+      <w:pPr>
+        <w:tabs>
+          <w:tab w:val="num" w:pos="-1"/>
+          <w:tab w:val="clear" w:pos="0"/>
+        </w:tabs>
+        <w:ind w:left="-1"/>
+      </w:pPr>
+      <w:rPr>
+        <w:position w:val="0"/>
+      </w:rPr>
+    </w:lvl>
+    <w:lvl w:ilvl="2">
+      <w:start w:val="1"/>
+      <w:numFmt w:val="bullet"/>
+      <w:suff w:val="tab"/>
+      <w:lvlText w:val="•"/>
+      <w:lvlJc w:val="left"/>
+      <w:pPr>
+        <w:tabs>
+          <w:tab w:val="num" w:pos="-1"/>
+          <w:tab w:val="clear" w:pos="0"/>
+        </w:tabs>
+        <w:ind w:left="-1"/>
+      </w:pPr>
+      <w:rPr>
+        <w:position w:val="0"/>
+      </w:rPr>
+    </w:lvl>
+    <w:lvl w:ilvl="3">
+      <w:start w:val="1"/>
+      <w:numFmt w:val="bullet"/>
+      <w:suff w:val="tab"/>
+      <w:lvlText w:val="•"/>
+      <w:lvlJc w:val="left"/>
+      <w:pPr>
+        <w:tabs>
+          <w:tab w:val="num" w:pos="-1"/>
+          <w:tab w:val="clear" w:pos="0"/>
+        </w:tabs>
+        <w:ind w:left="-1"/>
+      </w:pPr>
+      <w:rPr>
+        <w:position w:val="0"/>
+      </w:rPr>
+    </w:lvl>
+    <w:lvl w:ilvl="4">
+      <w:start w:val="1"/>
+      <w:numFmt w:val="bullet"/>
+      <w:suff w:val="tab"/>
+      <w:lvlText w:val="•"/>
+      <w:lvlJc w:val="left"/>
+      <w:pPr>
+        <w:tabs>
+          <w:tab w:val="num" w:pos="-1"/>
+          <w:tab w:val="clear" w:pos="0"/>
+        </w:tabs>
+        <w:ind w:left="-1"/>
+      </w:pPr>
+      <w:rPr>
+        <w:position w:val="0"/>
+      </w:rPr>
+    </w:lvl>
+    <w:lvl w:ilvl="5">
+      <w:start w:val="1"/>
+      <w:numFmt w:val="bullet"/>
+      <w:suff w:val="tab"/>
+      <w:lvlText w:val="•"/>
+      <w:lvlJc w:val="left"/>
+      <w:pPr>
+        <w:tabs>
+          <w:tab w:val="num" w:pos="-1"/>
+          <w:tab w:val="clear" w:pos="0"/>
+        </w:tabs>
+        <w:ind w:left="-1"/>
+      </w:pPr>
+      <w:rPr>
+        <w:position w:val="0"/>
+      </w:rPr>
+    </w:lvl>
+    <w:lvl w:ilvl="6">
+      <w:start w:val="1"/>
+      <w:numFmt w:val="bullet"/>
+      <w:suff w:val="tab"/>
+      <w:lvlText w:val="•"/>
+      <w:lvlJc w:val="left"/>
+      <w:pPr>
+        <w:tabs>
+          <w:tab w:val="num" w:pos="-1"/>
+          <w:tab w:val="clear" w:pos="0"/>
+        </w:tabs>
+        <w:ind w:left="-1"/>
+      </w:pPr>
+      <w:rPr>
+        <w:position w:val="0"/>
+      </w:rPr>
+    </w:lvl>
+    <w:lvl w:ilvl="7">
+      <w:start w:val="1"/>
+      <w:numFmt w:val="bullet"/>
+      <w:suff w:val="tab"/>
+      <w:lvlText w:val="•"/>
+      <w:lvlJc w:val="left"/>
+      <w:pPr>
+        <w:tabs>
+          <w:tab w:val="num" w:pos="-1"/>
+          <w:tab w:val="clear" w:pos="0"/>
+        </w:tabs>
+        <w:ind w:left="-1"/>
+      </w:pPr>
+      <w:rPr>
+        <w:position w:val="0"/>
+      </w:rPr>
+    </w:lvl>
+    <w:lvl w:ilvl="8">
+      <w:start w:val="1"/>
+      <w:numFmt w:val="bullet"/>
+      <w:suff w:val="tab"/>
+      <w:lvlText w:val="•"/>
+      <w:lvlJc w:val="left"/>
+      <w:pPr>
+        <w:tabs>
+          <w:tab w:val="num" w:pos="-1"/>
+          <w:tab w:val="clear" w:pos="0"/>
+        </w:tabs>
+        <w:ind w:left="-1"/>
+      </w:pPr>
+      <w:rPr>
+        <w:position w:val="0"/>
+      </w:rPr>
+    </w:lvl>
+  </w:abstractNum>
+  <w:abstractNum w:abstractNumId="9">
+    <w:multiLevelType w:val="multilevel"/>
+    <w:styleLink w:val="List 1"/>
+    <w:lvl w:ilvl="0">
+      <w:start w:val="0"/>
+      <w:numFmt w:val="bullet"/>
+      <w:suff w:val="tab"/>
+      <w:lvlText w:val="•"/>
+      <w:lvlJc w:val="left"/>
+      <w:pPr/>
+      <w:rPr>
+        <w:position w:val="0"/>
+      </w:rPr>
+    </w:lvl>
+    <w:lvl w:ilvl="1">
+      <w:start w:val="1"/>
+      <w:numFmt w:val="bullet"/>
+      <w:suff w:val="tab"/>
+      <w:lvlText w:val="•"/>
+      <w:lvlJc w:val="left"/>
+      <w:pPr>
+        <w:tabs>
+          <w:tab w:val="num" w:pos="-1"/>
+          <w:tab w:val="clear" w:pos="0"/>
+        </w:tabs>
+        <w:ind w:left="-1"/>
+      </w:pPr>
+      <w:rPr>
+        <w:position w:val="0"/>
+      </w:rPr>
+    </w:lvl>
+    <w:lvl w:ilvl="2">
+      <w:start w:val="1"/>
+      <w:numFmt w:val="bullet"/>
+      <w:suff w:val="tab"/>
+      <w:lvlText w:val="•"/>
+      <w:lvlJc w:val="left"/>
+      <w:pPr>
+        <w:tabs>
+          <w:tab w:val="num" w:pos="-1"/>
+          <w:tab w:val="clear" w:pos="0"/>
+        </w:tabs>
+        <w:ind w:left="-1"/>
+      </w:pPr>
+      <w:rPr>
+        <w:position w:val="0"/>
+      </w:rPr>
+    </w:lvl>
+    <w:lvl w:ilvl="3">
+      <w:start w:val="1"/>
+      <w:numFmt w:val="bullet"/>
+      <w:suff w:val="tab"/>
+      <w:lvlText w:val="•"/>
+      <w:lvlJc w:val="left"/>
+      <w:pPr>
+        <w:tabs>
+          <w:tab w:val="num" w:pos="-1"/>
+          <w:tab w:val="clear" w:pos="0"/>
+        </w:tabs>
+        <w:ind w:left="-1"/>
+      </w:pPr>
+      <w:rPr>
+        <w:position w:val="0"/>
+      </w:rPr>
+    </w:lvl>
+    <w:lvl w:ilvl="4">
+      <w:start w:val="1"/>
+      <w:numFmt w:val="bullet"/>
+      <w:suff w:val="tab"/>
+      <w:lvlText w:val="•"/>
+      <w:lvlJc w:val="left"/>
+      <w:pPr>
+        <w:tabs>
+          <w:tab w:val="num" w:pos="-1"/>
+          <w:tab w:val="clear" w:pos="0"/>
+        </w:tabs>
+        <w:ind w:left="-1"/>
+      </w:pPr>
+      <w:rPr>
+        <w:position w:val="0"/>
+      </w:rPr>
+    </w:lvl>
+    <w:lvl w:ilvl="5">
+      <w:start w:val="1"/>
+      <w:numFmt w:val="bullet"/>
+      <w:suff w:val="tab"/>
+      <w:lvlText w:val="•"/>
+      <w:lvlJc w:val="left"/>
+      <w:pPr>
+        <w:tabs>
+          <w:tab w:val="num" w:pos="-1"/>
+          <w:tab w:val="clear" w:pos="0"/>
+        </w:tabs>
+        <w:ind w:left="-1"/>
+      </w:pPr>
+      <w:rPr>
+        <w:position w:val="0"/>
+      </w:rPr>
+    </w:lvl>
+    <w:lvl w:ilvl="6">
+      <w:start w:val="1"/>
+      <w:numFmt w:val="bullet"/>
+      <w:suff w:val="tab"/>
+      <w:lvlText w:val="•"/>
+      <w:lvlJc w:val="left"/>
+      <w:pPr>
+        <w:tabs>
+          <w:tab w:val="num" w:pos="-1"/>
+          <w:tab w:val="clear" w:pos="0"/>
+        </w:tabs>
+        <w:ind w:left="-1"/>
+      </w:pPr>
+      <w:rPr>
+        <w:position w:val="0"/>
+      </w:rPr>
+    </w:lvl>
+    <w:lvl w:ilvl="7">
+      <w:start w:val="1"/>
+      <w:numFmt w:val="bullet"/>
+      <w:suff w:val="tab"/>
+      <w:lvlText w:val="•"/>
+      <w:lvlJc w:val="left"/>
+      <w:pPr>
+        <w:tabs>
+          <w:tab w:val="num" w:pos="-1"/>
+          <w:tab w:val="clear" w:pos="0"/>
+        </w:tabs>
+        <w:ind w:left="-1"/>
+      </w:pPr>
+      <w:rPr>
+        <w:position w:val="0"/>
+      </w:rPr>
+    </w:lvl>
+    <w:lvl w:ilvl="8">
+      <w:start w:val="1"/>
+      <w:numFmt w:val="bullet"/>
+      <w:suff w:val="tab"/>
+      <w:lvlText w:val="•"/>
+      <w:lvlJc w:val="left"/>
+      <w:pPr>
+        <w:tabs>
+          <w:tab w:val="num" w:pos="-1"/>
+          <w:tab w:val="clear" w:pos="0"/>
+        </w:tabs>
+        <w:ind w:left="-1"/>
+      </w:pPr>
+      <w:rPr>
+        <w:position w:val="0"/>
+      </w:rPr>
+    </w:lvl>
+  </w:abstractNum>
+  <w:abstractNum w:abstractNumId="10">
+    <w:multiLevelType w:val="multilevel"/>
+    <w:styleLink w:val="List 1"/>
+    <w:lvl w:ilvl="0">
+      <w:start w:val="0"/>
+      <w:numFmt w:val="bullet"/>
+      <w:suff w:val="tab"/>
+      <w:lvlText w:val="•"/>
+      <w:lvlJc w:val="left"/>
+      <w:pPr/>
+      <w:rPr>
+        <w:position w:val="0"/>
+      </w:rPr>
+    </w:lvl>
+    <w:lvl w:ilvl="1">
+      <w:start w:val="1"/>
+      <w:numFmt w:val="bullet"/>
+      <w:suff w:val="tab"/>
+      <w:lvlText w:val="•"/>
+      <w:lvlJc w:val="left"/>
+      <w:pPr>
+        <w:tabs>
+          <w:tab w:val="num" w:pos="-1"/>
+          <w:tab w:val="clear" w:pos="0"/>
+        </w:tabs>
+        <w:ind w:left="-1"/>
+      </w:pPr>
+      <w:rPr>
+        <w:position w:val="0"/>
+      </w:rPr>
+    </w:lvl>
+    <w:lvl w:ilvl="2">
+      <w:start w:val="1"/>
+      <w:numFmt w:val="bullet"/>
+      <w:suff w:val="tab"/>
+      <w:lvlText w:val="•"/>
+      <w:lvlJc w:val="left"/>
+      <w:pPr>
+        <w:tabs>
+          <w:tab w:val="num" w:pos="-1"/>
+          <w:tab w:val="clear" w:pos="0"/>
+        </w:tabs>
+        <w:ind w:left="-1"/>
+      </w:pPr>
+      <w:rPr>
+        <w:position w:val="0"/>
+      </w:rPr>
+    </w:lvl>
+    <w:lvl w:ilvl="3">
+      <w:start w:val="1"/>
+      <w:numFmt w:val="bullet"/>
+      <w:suff w:val="tab"/>
+      <w:lvlText w:val="•"/>
+      <w:lvlJc w:val="left"/>
+      <w:pPr>
+        <w:tabs>
+          <w:tab w:val="num" w:pos="-1"/>
+          <w:tab w:val="clear" w:pos="0"/>
+        </w:tabs>
+        <w:ind w:left="-1"/>
+      </w:pPr>
+      <w:rPr>
+        <w:position w:val="0"/>
+      </w:rPr>
+    </w:lvl>
+    <w:lvl w:ilvl="4">
+      <w:start w:val="1"/>
+      <w:numFmt w:val="bullet"/>
+      <w:suff w:val="tab"/>
+      <w:lvlText w:val="•"/>
+      <w:lvlJc w:val="left"/>
+      <w:pPr>
+        <w:tabs>
+          <w:tab w:val="num" w:pos="-1"/>
+          <w:tab w:val="clear" w:pos="0"/>
+        </w:tabs>
+        <w:ind w:left="-1"/>
+      </w:pPr>
+      <w:rPr>
+        <w:position w:val="0"/>
+      </w:rPr>
+    </w:lvl>
+    <w:lvl w:ilvl="5">
+      <w:start w:val="1"/>
+      <w:numFmt w:val="bullet"/>
+      <w:suff w:val="tab"/>
+      <w:lvlText w:val="•"/>
+      <w:lvlJc w:val="left"/>
+      <w:pPr>
+        <w:tabs>
+          <w:tab w:val="num" w:pos="-1"/>
+          <w:tab w:val="clear" w:pos="0"/>
+        </w:tabs>
+        <w:ind w:left="-1"/>
+      </w:pPr>
+      <w:rPr>
+        <w:position w:val="0"/>
+      </w:rPr>
+    </w:lvl>
+    <w:lvl w:ilvl="6">
+      <w:start w:val="1"/>
+      <w:numFmt w:val="bullet"/>
+      <w:suff w:val="tab"/>
+      <w:lvlText w:val="•"/>
+      <w:lvlJc w:val="left"/>
+      <w:pPr>
+        <w:tabs>
+          <w:tab w:val="num" w:pos="-1"/>
+          <w:tab w:val="clear" w:pos="0"/>
+        </w:tabs>
+        <w:ind w:left="-1"/>
+      </w:pPr>
+      <w:rPr>
+        <w:position w:val="0"/>
+      </w:rPr>
+    </w:lvl>
+    <w:lvl w:ilvl="7">
+      <w:start w:val="1"/>
+      <w:numFmt w:val="bullet"/>
+      <w:suff w:val="tab"/>
+      <w:lvlText w:val="•"/>
+      <w:lvlJc w:val="left"/>
+      <w:pPr>
+        <w:tabs>
+          <w:tab w:val="num" w:pos="-1"/>
+          <w:tab w:val="clear" w:pos="0"/>
+        </w:tabs>
+        <w:ind w:left="-1"/>
+      </w:pPr>
+      <w:rPr>
+        <w:position w:val="0"/>
+      </w:rPr>
+    </w:lvl>
+    <w:lvl w:ilvl="8">
+      <w:start w:val="1"/>
+      <w:numFmt w:val="bullet"/>
+      <w:suff w:val="tab"/>
+      <w:lvlText w:val="•"/>
+      <w:lvlJc w:val="left"/>
+      <w:pPr>
+        <w:tabs>
+          <w:tab w:val="num" w:pos="-1"/>
+          <w:tab w:val="clear" w:pos="0"/>
+        </w:tabs>
+        <w:ind w:left="-1"/>
+      </w:pPr>
+      <w:rPr>
+        <w:position w:val="0"/>
+      </w:rPr>
+    </w:lvl>
+  </w:abstractNum>
+  <w:abstractNum w:abstractNumId="11">
+    <w:multiLevelType w:val="multilevel"/>
+    <w:styleLink w:val="List 1"/>
+    <w:lvl w:ilvl="0">
+      <w:start w:val="0"/>
+      <w:numFmt w:val="bullet"/>
+      <w:suff w:val="tab"/>
+      <w:lvlText w:val="•"/>
+      <w:lvlJc w:val="left"/>
+      <w:pPr/>
+      <w:rPr>
+        <w:position w:val="0"/>
+      </w:rPr>
+    </w:lvl>
+    <w:lvl w:ilvl="1">
+      <w:start w:val="1"/>
+      <w:numFmt w:val="bullet"/>
+      <w:suff w:val="tab"/>
+      <w:lvlText w:val="•"/>
+      <w:lvlJc w:val="left"/>
+      <w:pPr>
+        <w:tabs>
+          <w:tab w:val="num" w:pos="-1"/>
+          <w:tab w:val="clear" w:pos="0"/>
+        </w:tabs>
+        <w:ind w:left="-1"/>
+      </w:pPr>
+      <w:rPr>
+        <w:position w:val="0"/>
+      </w:rPr>
+    </w:lvl>
+    <w:lvl w:ilvl="2">
+      <w:start w:val="1"/>
+      <w:numFmt w:val="bullet"/>
+      <w:suff w:val="tab"/>
+      <w:lvlText w:val="•"/>
+      <w:lvlJc w:val="left"/>
+      <w:pPr>
+        <w:tabs>
+          <w:tab w:val="num" w:pos="-1"/>
+          <w:tab w:val="clear" w:pos="0"/>
+        </w:tabs>
+        <w:ind w:left="-1"/>
+      </w:pPr>
+      <w:rPr>
+        <w:position w:val="0"/>
+      </w:rPr>
+    </w:lvl>
+    <w:lvl w:ilvl="3">
+      <w:start w:val="1"/>
+      <w:numFmt w:val="bullet"/>
+      <w:suff w:val="tab"/>
+      <w:lvlText w:val="•"/>
+      <w:lvlJc w:val="left"/>
+      <w:pPr>
+        <w:tabs>
+          <w:tab w:val="num" w:pos="-1"/>
+          <w:tab w:val="clear" w:pos="0"/>
+        </w:tabs>
+        <w:ind w:left="-1"/>
+      </w:pPr>
+      <w:rPr>
+        <w:position w:val="0"/>
+      </w:rPr>
+    </w:lvl>
+    <w:lvl w:ilvl="4">
+      <w:start w:val="1"/>
+      <w:numFmt w:val="bullet"/>
+      <w:suff w:val="tab"/>
+      <w:lvlText w:val="•"/>
+      <w:lvlJc w:val="left"/>
+      <w:pPr>
+        <w:tabs>
+          <w:tab w:val="num" w:pos="-1"/>
+          <w:tab w:val="clear" w:pos="0"/>
+        </w:tabs>
+        <w:ind w:left="-1"/>
+      </w:pPr>
+      <w:rPr>
+        <w:position w:val="0"/>
+      </w:rPr>
+    </w:lvl>
+    <w:lvl w:ilvl="5">
+      <w:start w:val="1"/>
+      <w:numFmt w:val="bullet"/>
+      <w:suff w:val="tab"/>
+      <w:lvlText w:val="•"/>
+      <w:lvlJc w:val="left"/>
+      <w:pPr>
+        <w:tabs>
+          <w:tab w:val="num" w:pos="-1"/>
+          <w:tab w:val="clear" w:pos="0"/>
+        </w:tabs>
+        <w:ind w:left="-1"/>
+      </w:pPr>
+      <w:rPr>
+        <w:position w:val="0"/>
+      </w:rPr>
+    </w:lvl>
+    <w:lvl w:ilvl="6">
+      <w:start w:val="1"/>
+      <w:numFmt w:val="bullet"/>
+      <w:suff w:val="tab"/>
+      <w:lvlText w:val="•"/>
+      <w:lvlJc w:val="left"/>
+      <w:pPr>
+        <w:tabs>
+          <w:tab w:val="num" w:pos="-1"/>
+          <w:tab w:val="clear" w:pos="0"/>
+        </w:tabs>
+        <w:ind w:left="-1"/>
+      </w:pPr>
+      <w:rPr>
+        <w:position w:val="0"/>
+      </w:rPr>
+    </w:lvl>
+    <w:lvl w:ilvl="7">
+      <w:start w:val="1"/>
+      <w:numFmt w:val="bullet"/>
+      <w:suff w:val="tab"/>
+      <w:lvlText w:val="•"/>
+      <w:lvlJc w:val="left"/>
+      <w:pPr>
+        <w:tabs>
+          <w:tab w:val="num" w:pos="-1"/>
+          <w:tab w:val="clear" w:pos="0"/>
+        </w:tabs>
+        <w:ind w:left="-1"/>
+      </w:pPr>
+      <w:rPr>
+        <w:position w:val="0"/>
+      </w:rPr>
+    </w:lvl>
+    <w:lvl w:ilvl="8">
+      <w:start w:val="1"/>
+      <w:numFmt w:val="bullet"/>
+      <w:suff w:val="tab"/>
+      <w:lvlText w:val="•"/>
+      <w:lvlJc w:val="left"/>
+      <w:pPr>
+        <w:tabs>
+          <w:tab w:val="num" w:pos="-1"/>
+          <w:tab w:val="clear" w:pos="0"/>
+        </w:tabs>
+        <w:ind w:left="-1"/>
+      </w:pPr>
+      <w:rPr>
+        <w:position w:val="0"/>
+      </w:rPr>
+    </w:lvl>
+  </w:abstractNum>
+  <w:abstractNum w:abstractNumId="12">
+    <w:multiLevelType w:val="multilevel"/>
+    <w:styleLink w:val="List 1"/>
+    <w:lvl w:ilvl="0">
+      <w:start w:val="0"/>
+      <w:numFmt w:val="bullet"/>
+      <w:suff w:val="tab"/>
+      <w:lvlText w:val="•"/>
+      <w:lvlJc w:val="left"/>
+      <w:pPr/>
+      <w:rPr>
+        <w:position w:val="0"/>
+      </w:rPr>
+    </w:lvl>
+    <w:lvl w:ilvl="1">
+      <w:start w:val="1"/>
+      <w:numFmt w:val="bullet"/>
+      <w:suff w:val="tab"/>
+      <w:lvlText w:val="•"/>
+      <w:lvlJc w:val="left"/>
+      <w:pPr>
+        <w:tabs>
+          <w:tab w:val="num" w:pos="-1"/>
+          <w:tab w:val="clear" w:pos="0"/>
+        </w:tabs>
+        <w:ind w:left="-1"/>
+      </w:pPr>
+      <w:rPr>
+        <w:position w:val="0"/>
+      </w:rPr>
+    </w:lvl>
+    <w:lvl w:ilvl="2">
+      <w:start w:val="1"/>
+      <w:numFmt w:val="bullet"/>
+      <w:suff w:val="tab"/>
+      <w:lvlText w:val="•"/>
+      <w:lvlJc w:val="left"/>
+      <w:pPr>
+        <w:tabs>
+          <w:tab w:val="num" w:pos="-1"/>
+          <w:tab w:val="clear" w:pos="0"/>
+        </w:tabs>
+        <w:ind w:left="-1"/>
+      </w:pPr>
+      <w:rPr>
+        <w:position w:val="0"/>
+      </w:rPr>
+    </w:lvl>
+    <w:lvl w:ilvl="3">
+      <w:start w:val="1"/>
+      <w:numFmt w:val="bullet"/>
+      <w:suff w:val="tab"/>
+      <w:lvlText w:val="•"/>
+      <w:lvlJc w:val="left"/>
+      <w:pPr>
+        <w:tabs>
+          <w:tab w:val="num" w:pos="-1"/>
+          <w:tab w:val="clear" w:pos="0"/>
+        </w:tabs>
+        <w:ind w:left="-1"/>
+      </w:pPr>
+      <w:rPr>
+        <w:position w:val="0"/>
+      </w:rPr>
+    </w:lvl>
+    <w:lvl w:ilvl="4">
+      <w:start w:val="1"/>
+      <w:numFmt w:val="bullet"/>
+      <w:suff w:val="tab"/>
+      <w:lvlText w:val="•"/>
+      <w:lvlJc w:val="left"/>
+      <w:pPr>
+        <w:tabs>
+          <w:tab w:val="num" w:pos="-1"/>
+          <w:tab w:val="clear" w:pos="0"/>
+        </w:tabs>
+        <w:ind w:left="-1"/>
+      </w:pPr>
+      <w:rPr>
+        <w:position w:val="0"/>
+      </w:rPr>
+    </w:lvl>
+    <w:lvl w:ilvl="5">
+      <w:start w:val="1"/>
+      <w:numFmt w:val="bullet"/>
+      <w:suff w:val="tab"/>
+      <w:lvlText w:val="•"/>
+      <w:lvlJc w:val="left"/>
+      <w:pPr>
+        <w:tabs>
+          <w:tab w:val="num" w:pos="-1"/>
+          <w:tab w:val="clear" w:pos="0"/>
+        </w:tabs>
+        <w:ind w:left="-1"/>
+      </w:pPr>
+      <w:rPr>
+        <w:position w:val="0"/>
+      </w:rPr>
+    </w:lvl>
+    <w:lvl w:ilvl="6">
+      <w:start w:val="1"/>
+      <w:numFmt w:val="bullet"/>
+      <w:suff w:val="tab"/>
+      <w:lvlText w:val="•"/>
+      <w:lvlJc w:val="left"/>
+      <w:pPr>
+        <w:tabs>
+          <w:tab w:val="num" w:pos="-1"/>
+          <w:tab w:val="clear" w:pos="0"/>
+        </w:tabs>
+        <w:ind w:left="-1"/>
+      </w:pPr>
+      <w:rPr>
+        <w:position w:val="0"/>
+      </w:rPr>
+    </w:lvl>
+    <w:lvl w:ilvl="7">
+      <w:start w:val="1"/>
+      <w:numFmt w:val="bullet"/>
+      <w:suff w:val="tab"/>
+      <w:lvlText w:val="•"/>
+      <w:lvlJc w:val="left"/>
+      <w:pPr>
+        <w:tabs>
+          <w:tab w:val="num" w:pos="-1"/>
+          <w:tab w:val="clear" w:pos="0"/>
+        </w:tabs>
+        <w:ind w:left="-1"/>
+      </w:pPr>
+      <w:rPr>
+        <w:position w:val="0"/>
+      </w:rPr>
+    </w:lvl>
+    <w:lvl w:ilvl="8">
+      <w:start w:val="1"/>
+      <w:numFmt w:val="bullet"/>
+      <w:suff w:val="tab"/>
+      <w:lvlText w:val="•"/>
+      <w:lvlJc w:val="left"/>
+      <w:pPr>
+        <w:tabs>
+          <w:tab w:val="num" w:pos="-1"/>
+          <w:tab w:val="clear" w:pos="0"/>
+        </w:tabs>
+        <w:ind w:left="-1"/>
+      </w:pPr>
+      <w:rPr>
+        <w:position w:val="0"/>
+      </w:rPr>
+    </w:lvl>
+  </w:abstractNum>
+  <w:abstractNum w:abstractNumId="13">
+    <w:multiLevelType w:val="multilevel"/>
+    <w:styleLink w:val="List 1"/>
+    <w:lvl w:ilvl="0">
+      <w:start w:val="0"/>
+      <w:numFmt w:val="bullet"/>
+      <w:suff w:val="tab"/>
+      <w:lvlText w:val="•"/>
+      <w:lvlJc w:val="left"/>
+      <w:pPr/>
+      <w:rPr>
+        <w:position w:val="0"/>
+      </w:rPr>
+    </w:lvl>
+    <w:lvl w:ilvl="1">
+      <w:start w:val="1"/>
+      <w:numFmt w:val="bullet"/>
+      <w:suff w:val="tab"/>
+      <w:lvlText w:val="•"/>
+      <w:lvlJc w:val="left"/>
+      <w:pPr>
+        <w:tabs>
+          <w:tab w:val="num" w:pos="-1"/>
+          <w:tab w:val="clear" w:pos="0"/>
+        </w:tabs>
+        <w:ind w:left="-1"/>
+      </w:pPr>
+      <w:rPr>
+        <w:position w:val="0"/>
+      </w:rPr>
+    </w:lvl>
+    <w:lvl w:ilvl="2">
+      <w:start w:val="1"/>
+      <w:numFmt w:val="bullet"/>
+      <w:suff w:val="tab"/>
+      <w:lvlText w:val="•"/>
+      <w:lvlJc w:val="left"/>
+      <w:pPr>
+        <w:tabs>
+          <w:tab w:val="num" w:pos="-1"/>
+          <w:tab w:val="clear" w:pos="0"/>
+        </w:tabs>
+        <w:ind w:left="-1"/>
+      </w:pPr>
+      <w:rPr>
+        <w:position w:val="0"/>
+      </w:rPr>
+    </w:lvl>
+    <w:lvl w:ilvl="3">
+      <w:start w:val="1"/>
+      <w:numFmt w:val="bullet"/>
+      <w:suff w:val="tab"/>
+      <w:lvlText w:val="•"/>
+      <w:lvlJc w:val="left"/>
+      <w:pPr>
+        <w:tabs>
+          <w:tab w:val="num" w:pos="-1"/>
+          <w:tab w:val="clear" w:pos="0"/>
+        </w:tabs>
+        <w:ind w:left="-1"/>
+      </w:pPr>
+      <w:rPr>
+        <w:position w:val="0"/>
+      </w:rPr>
+    </w:lvl>
+    <w:lvl w:ilvl="4">
+      <w:start w:val="1"/>
+      <w:numFmt w:val="bullet"/>
+      <w:suff w:val="tab"/>
+      <w:lvlText w:val="•"/>
+      <w:lvlJc w:val="left"/>
+      <w:pPr>
+        <w:tabs>
+          <w:tab w:val="num" w:pos="-1"/>
+          <w:tab w:val="clear" w:pos="0"/>
+        </w:tabs>
+        <w:ind w:left="-1"/>
+      </w:pPr>
+      <w:rPr>
+        <w:position w:val="0"/>
+      </w:rPr>
+    </w:lvl>
+    <w:lvl w:ilvl="5">
+      <w:start w:val="1"/>
+      <w:numFmt w:val="bullet"/>
+      <w:suff w:val="tab"/>
+      <w:lvlText w:val="•"/>
+      <w:lvlJc w:val="left"/>
+      <w:pPr>
+        <w:tabs>
+          <w:tab w:val="num" w:pos="-1"/>
+          <w:tab w:val="clear" w:pos="0"/>
+        </w:tabs>
+        <w:ind w:left="-1"/>
+      </w:pPr>
+      <w:rPr>
+        <w:position w:val="0"/>
+      </w:rPr>
+    </w:lvl>
+    <w:lvl w:ilvl="6">
+      <w:start w:val="1"/>
+      <w:numFmt w:val="bullet"/>
+      <w:suff w:val="tab"/>
+      <w:lvlText w:val="•"/>
+      <w:lvlJc w:val="left"/>
+      <w:pPr>
+        <w:tabs>
+          <w:tab w:val="num" w:pos="-1"/>
+          <w:tab w:val="clear" w:pos="0"/>
+        </w:tabs>
+        <w:ind w:left="-1"/>
+      </w:pPr>
+      <w:rPr>
+        <w:position w:val="0"/>
+      </w:rPr>
+    </w:lvl>
+    <w:lvl w:ilvl="7">
+      <w:start w:val="1"/>
+      <w:numFmt w:val="bullet"/>
+      <w:suff w:val="tab"/>
+      <w:lvlText w:val="•"/>
+      <w:lvlJc w:val="left"/>
+      <w:pPr>
+        <w:tabs>
+          <w:tab w:val="num" w:pos="-1"/>
+          <w:tab w:val="clear" w:pos="0"/>
+        </w:tabs>
+        <w:ind w:left="-1"/>
+      </w:pPr>
+      <w:rPr>
+        <w:position w:val="0"/>
+      </w:rPr>
+    </w:lvl>
+    <w:lvl w:ilvl="8">
+      <w:start w:val="1"/>
+      <w:numFmt w:val="bullet"/>
+      <w:suff w:val="tab"/>
+      <w:lvlText w:val="•"/>
+      <w:lvlJc w:val="left"/>
+      <w:pPr>
+        <w:tabs>
+          <w:tab w:val="num" w:pos="-1"/>
+          <w:tab w:val="clear" w:pos="0"/>
+        </w:tabs>
+        <w:ind w:left="-1"/>
+      </w:pPr>
+      <w:rPr>
+        <w:position w:val="0"/>
+      </w:rPr>
+    </w:lvl>
+  </w:abstractNum>
   <w:num w:numId="1">
     <w:abstractNumId w:val="0"/>
   </w:num>
@@ -2072,6 +4001,36 @@
   </w:num>
   <w:num w:numId="4">
     <w:abstractNumId w:val="3"/>
+  </w:num>
+  <w:num w:numId="5">
+    <w:abstractNumId w:val="4"/>
+  </w:num>
+  <w:num w:numId="6">
+    <w:abstractNumId w:val="5"/>
+  </w:num>
+  <w:num w:numId="7">
+    <w:abstractNumId w:val="6"/>
+  </w:num>
+  <w:num w:numId="8">
+    <w:abstractNumId w:val="7"/>
+  </w:num>
+  <w:num w:numId="9">
+    <w:abstractNumId w:val="8"/>
+  </w:num>
+  <w:num w:numId="10">
+    <w:abstractNumId w:val="9"/>
+  </w:num>
+  <w:num w:numId="11">
+    <w:abstractNumId w:val="10"/>
+  </w:num>
+  <w:num w:numId="12">
+    <w:abstractNumId w:val="11"/>
+  </w:num>
+  <w:num w:numId="13">
+    <w:abstractNumId w:val="12"/>
+  </w:num>
+  <w:num w:numId="14">
+    <w:abstractNumId w:val="13"/>
   </w:num>
 </w:numbering>
 </file>
@@ -2388,6 +4347,25 @@
     <w:pPr>
       <w:numPr>
         <w:numId w:val="2"/>
+      </w:numPr>
+    </w:pPr>
+  </w:style>
+  <w:style w:type="numbering" w:styleId="List 1">
+    <w:name w:val="List 1"/>
+    <w:basedOn w:val="None"/>
+    <w:next w:val="List 1"/>
+    <w:pPr>
+      <w:numPr>
+        <w:numId w:val="5"/>
+      </w:numPr>
+    </w:pPr>
+  </w:style>
+  <w:style w:type="numbering" w:styleId="None">
+    <w:name w:val="None"/>
+    <w:next w:val="None"/>
+    <w:pPr>
+      <w:numPr>
+        <w:numId w:val="6"/>
       </w:numPr>
     </w:pPr>
   </w:style>

</xml_diff>

<commit_message>
Put the collective action problem section back in.
</commit_message>
<xml_diff>
--- a/bigbox/BigBoxPaper.docx
+++ b/bigbox/BigBoxPaper.docx
@@ -147,9 +147,6 @@
     <w:p>
       <w:pPr>
         <w:pStyle w:val="Normal (Web)"/>
-        <w:rPr>
-          <w:rtl w:val="0"/>
-        </w:rPr>
       </w:pPr>
       <w:r>
         <w:tab/>
@@ -169,6 +166,84 @@
         </w:rPr>
         <w:t>We then show that, under not outrageous assumptions, it is easy for consumers, in trying to achieve their first preference, to instead wind up with their third.</w:t>
       </w:r>
+    </w:p>
+    <w:p>
+      <w:pPr>
+        <w:pStyle w:val="Normal (Web)"/>
+      </w:pPr>
+      <w:r>
+        <w:rPr>
+          <w:rFonts w:ascii="Times New Roman" w:cs="Arial Unicode MS" w:hAnsi="Arial Unicode MS" w:eastAsia="Arial Unicode MS"/>
+          <w:rtl w:val="0"/>
+        </w:rPr>
+        <w:t>We then show that, under not outrageous assumptions, it is easy for consumers, in trying to achieve their first preference, to instead wind up with their third. This is due to consumers facing a collective action problem, as well as a knowledge problem: Consumers might, if they had perfect knowledge of the exit points of the local shops and the ability to finely coordinate their own shopping with that of others, be able to achieve their first preference (a mix of big box and mom-and-pop shopping available). But, in general, consumers have little knowledge of what percentage reduction in sales will cause a small shop to exit the industry, nor do they have very much ability to coordinate their shopping with other consumers. (The latter means that even if consumers forego a certain amount of shopping at the big box stores, which they would otherwise do, simply to keep the small stores solvent, they cannot ensure their neighbors will do the same. So their rational choice is to "defect" and shop at the big box store as often as they wish, regardless of the impact on the small shops.)</w:t>
+      </w:r>
+    </w:p>
+    <w:p>
+      <w:pPr>
+        <w:pStyle w:val="Normal (Web)"/>
+      </w:pPr>
+      <w:r>
+        <w:rPr>
+          <w:rFonts w:ascii="Times New Roman" w:cs="Arial Unicode MS" w:hAnsi="Arial Unicode MS" w:eastAsia="Arial Unicode MS"/>
+          <w:rtl w:val="0"/>
+        </w:rPr>
+        <w:t>Therefore, since they cannot fine tune their shopping to achieve 1), they shop at the big box store whenever it suits them for a particular purchase, without regards to the "macro" effects of their choices. (See Schelling, 2006, for extensive analysis of the potential gap between micromotives and macrobeahvior.) They shift "too" much of their shopping to the big box, with the end result is that all of the mom-and-pops are driven out of business, despite no consumer wanting that result. Thus, it might make sense, faced with such knowledge and game theoretic difficulties, for consumers to bind themselves in advance to 2), by banning a, or some, or all, big box stores, or to trying to achieve 1) by, say, forcing big box retailers to locate well outside the center of town, making trips to them less convenient. (All legislation has unintended consequences, which is why we make the weak claim that these types of actions might make sense: such legislation might also, for instance, serve the interest of an inefficient local monopolist seeking to protect its privileged position in a market.)</w:t>
+      </w:r>
+    </w:p>
+    <w:p>
+      <w:pPr>
+        <w:pStyle w:val="Normal (Web)"/>
+      </w:pPr>
+    </w:p>
+    <w:p>
+      <w:pPr>
+        <w:pStyle w:val="Normal (Web)"/>
+      </w:pPr>
+      <w:r>
+        <w:rPr>
+          <w:rFonts w:ascii="Times New Roman" w:cs="Arial Unicode MS" w:hAnsi="Arial Unicode MS" w:eastAsia="Arial Unicode MS"/>
+          <w:rtl w:val="0"/>
+        </w:rPr>
+        <w:t xml:space="preserve">We further suggest that our model may actually capture the mechanism underlying the intuition of the existence of "predatory pricing." As has often been noted, the idea that big box stores engage in predatory pricing to drive out small competitors and then jack up the prices to achieve high profits has an obvious problem: once the prices charged by the big box stores have been raised, why don't the small competitors simply reenter the market? (See, for instance, DiLorenzo, 1992.) </w:t>
+      </w:r>
+    </w:p>
+    <w:p>
+      <w:pPr>
+        <w:pStyle w:val="Normal (Web)"/>
+      </w:pPr>
+      <w:r>
+        <w:rPr>
+          <w:rFonts w:ascii="Times New Roman" w:cs="Arial Unicode MS" w:hAnsi="Arial Unicode MS" w:eastAsia="Arial Unicode MS"/>
+          <w:rtl w:val="0"/>
+        </w:rPr>
+        <w:t>Our model avoids this pitfall: the big box stores do not need to set prices artificially low for a time: they can rely on their greater financial resources to ride out the period during which all stores will be losing money, and once their smaller competitors have exited, they can keep their prices right where they were, and now be profitable. And new smaller competitors will not enter the market, since that would merely reestablish the situation in which all stores are losing money. Furthermore, our model has the advantage that we need not posit any vicious intent on the part of big-box retailers: they need not be intending to drive small retailers out of business. They just know that in a year or so, their new outlet will be making plenty of money.</w:t>
+      </w:r>
+    </w:p>
+    <w:p>
+      <w:pPr>
+        <w:pStyle w:val="Normal (Web)"/>
+      </w:pPr>
+    </w:p>
+    <w:p>
+      <w:pPr>
+        <w:pStyle w:val="Normal (Web)"/>
+      </w:pPr>
+      <w:r>
+        <w:rPr>
+          <w:rFonts w:ascii="Times New Roman" w:cs="Arial Unicode MS" w:hAnsi="Arial Unicode MS" w:eastAsia="Arial Unicode MS"/>
+          <w:rtl w:val="0"/>
+        </w:rPr>
+        <w:t>We note here that what we are describing, in suggesting the possibility that some restriction on big-box retailing might be rational, is an example of the general class of "constitutional constraints" described by Jon Elster in Ulysses Unbound (2000): we want to listen to the Sirens, but we know that if we do not tie ourselves to the mast in advance, we will not merely listen, but fall prey to their sweet song. Or, to consider more mundane circumstances, by the sober light of day, we realize that we do not want to find ourselves in a bar at 4 AM, but we also recognize that in the bar at 1 AM, we will not be thinking so clearly. So we mandate a bar closing time. Similarly, we don't want our own speech suppressed, but recognize that in power we might give in to the temptation to suppress speech we don't like, and that others in power might do so to us. So we pass the first amendment to the U.S. Constitution.</w:t>
+      </w:r>
+    </w:p>
+    <w:p>
+      <w:pPr>
+        <w:pStyle w:val="Normal (Web)"/>
+        <w:rPr>
+          <w:rtl w:val="0"/>
+        </w:rPr>
+      </w:pPr>
     </w:p>
     <w:p>
       <w:pPr>
@@ -1391,6 +1466,26 @@
       <w:pPr>
         <w:pStyle w:val="Heading 2"/>
       </w:pPr>
+    </w:p>
+    <w:p>
+      <w:pPr>
+        <w:pStyle w:val="Heading 2"/>
+      </w:pPr>
+    </w:p>
+    <w:p>
+      <w:pPr>
+        <w:pStyle w:val="Heading 2"/>
+      </w:pPr>
+    </w:p>
+    <w:p>
+      <w:pPr>
+        <w:pStyle w:val="Heading 2"/>
+      </w:pPr>
+    </w:p>
+    <w:p>
+      <w:pPr>
+        <w:pStyle w:val="Heading 2"/>
+      </w:pPr>
       <w:r>
         <w:rPr>
           <w:rFonts w:ascii="Times New Roman" w:cs="Arial Unicode MS" w:hAnsi="Arial Unicode MS" w:eastAsia="Arial Unicode MS"/>
@@ -1875,16 +1970,6 @@
         </w:rPr>
         <w:t>The ability to step through a model to watch it develop in real time.</w:t>
       </w:r>
-    </w:p>
-    <w:p>
-      <w:pPr>
-        <w:pStyle w:val="Normal (Web)"/>
-      </w:pPr>
-    </w:p>
-    <w:p>
-      <w:pPr>
-        <w:pStyle w:val="Normal (Web)"/>
-      </w:pPr>
     </w:p>
     <w:p>
       <w:pPr>
@@ -3056,9 +3141,46 @@
       <w:pPr>
         <w:pStyle w:val="Heading 2"/>
         <w:rPr>
-          <w:rtl w:val="0"/>
-        </w:rPr>
-      </w:pPr>
+          <w:b w:val="0"/>
+          <w:bCs w:val="0"/>
+          <w:sz w:val="24"/>
+          <w:szCs w:val="24"/>
+        </w:rPr>
+      </w:pPr>
+      <w:r>
+        <w:rPr>
+          <w:b w:val="0"/>
+          <w:bCs w:val="0"/>
+          <w:sz w:val="24"/>
+          <w:szCs w:val="24"/>
+          <w:rtl w:val="0"/>
+          <w:lang w:val="en-US"/>
+        </w:rPr>
+        <w:t xml:space="preserve">[Continued below </w:t>
+      </w:r>
+      <w:r>
+        <w:rPr>
+          <w:rFonts w:hAnsi="Times New Roman" w:hint="default"/>
+          <w:b w:val="0"/>
+          <w:bCs w:val="0"/>
+          <w:sz w:val="24"/>
+          <w:szCs w:val="24"/>
+          <w:rtl w:val="0"/>
+          <w:lang w:val="en-US"/>
+        </w:rPr>
+        <w:t>…</w:t>
+      </w:r>
+      <w:r>
+        <w:rPr>
+          <w:b w:val="0"/>
+          <w:bCs w:val="0"/>
+          <w:sz w:val="24"/>
+          <w:szCs w:val="24"/>
+          <w:rtl w:val="0"/>
+          <w:lang w:val="en-US"/>
+        </w:rPr>
+        <w:t>]</w:t>
+      </w:r>
     </w:p>
     <w:p>
       <w:pPr>
@@ -3091,6 +3213,94 @@
           <w:rtl w:val="0"/>
         </w:rPr>
       </w:pPr>
+    </w:p>
+    <w:p>
+      <w:pPr>
+        <w:pStyle w:val="Heading 2"/>
+        <w:rPr>
+          <w:rtl w:val="0"/>
+        </w:rPr>
+      </w:pPr>
+    </w:p>
+    <w:p>
+      <w:pPr>
+        <w:pStyle w:val="Heading 2"/>
+        <w:rPr>
+          <w:rtl w:val="0"/>
+        </w:rPr>
+      </w:pPr>
+    </w:p>
+    <w:p>
+      <w:pPr>
+        <w:pStyle w:val="Heading 2"/>
+        <w:rPr>
+          <w:rtl w:val="0"/>
+        </w:rPr>
+      </w:pPr>
+    </w:p>
+    <w:p>
+      <w:pPr>
+        <w:pStyle w:val="Heading 2"/>
+        <w:rPr>
+          <w:rtl w:val="0"/>
+        </w:rPr>
+      </w:pPr>
+    </w:p>
+    <w:p>
+      <w:pPr>
+        <w:pStyle w:val="Heading 2"/>
+        <w:rPr>
+          <w:rtl w:val="0"/>
+        </w:rPr>
+      </w:pPr>
+    </w:p>
+    <w:p>
+      <w:pPr>
+        <w:pStyle w:val="Heading 2"/>
+        <w:rPr>
+          <w:rtl w:val="0"/>
+        </w:rPr>
+      </w:pPr>
+    </w:p>
+    <w:p>
+      <w:pPr>
+        <w:pStyle w:val="Heading 2"/>
+        <w:rPr>
+          <w:rtl w:val="0"/>
+        </w:rPr>
+      </w:pPr>
+    </w:p>
+    <w:p>
+      <w:pPr>
+        <w:pStyle w:val="Heading 2"/>
+        <w:rPr>
+          <w:rtl w:val="0"/>
+        </w:rPr>
+      </w:pPr>
+    </w:p>
+    <w:p>
+      <w:pPr>
+        <w:pStyle w:val="Heading 2"/>
+        <w:rPr>
+          <w:rtl w:val="0"/>
+        </w:rPr>
+      </w:pPr>
+    </w:p>
+    <w:p>
+      <w:pPr>
+        <w:pStyle w:val="Heading 2"/>
+        <w:rPr>
+          <w:rtl w:val="0"/>
+        </w:rPr>
+      </w:pPr>
+    </w:p>
+    <w:p>
+      <w:pPr>
+        <w:pStyle w:val="Heading 2"/>
+        <w:rPr>
+          <w:rtl w:val="0"/>
+        </w:rPr>
+      </w:pPr>
       <w:r>
         <w:rPr>
           <w:rFonts w:ascii="Times New Roman" w:cs="Arial Unicode MS" w:hAnsi="Arial Unicode MS" w:eastAsia="Arial Unicode MS"/>
@@ -3145,7 +3355,7 @@
           <w:rtl w:val="0"/>
           <w:lang w:val="en-US"/>
         </w:rPr>
-        <w:t>Therefore, since they cannot fine tune their shopping to achieve 1), they shop at the big box store whenever it suits them for a particular purchase, without regards to the "macro" effects of their choices. (See Schelling, 2006, for extensive analysis of the potential gap between micromotives and macrobeahvior.) They shift "too" much of their shopping to the big box, with the end result is that all of the mo</w:t>
+        <w:t xml:space="preserve">Therefore, since they cannot fine tune their shopping to achieve 1), they shop at the big box store whenever it suits them for a particular purchase, without regards to the "macro" effects of their choices. (See Schelling, 2006, for extensive analysis of the potential gap between micromotives and macrobeahvior.) They shift "too" much of their </w:t>
       </w:r>
       <w:r>
         <w:drawing>
@@ -3211,7 +3421,7 @@
           <w:rtl w:val="0"/>
           <w:lang w:val="en-US"/>
         </w:rPr>
-        <w:t xml:space="preserve">m-and-pops are driven out of business, despite no consumer wanting that result. Thus, it </w:t>
+        <w:t xml:space="preserve">shopping to the big box, with the end result is that all of the mom-and-pops are driven out of business, despite no consumer wanting that result. Thus, it </w:t>
       </w:r>
       <w:r>
         <w:rPr>

</xml_diff>

<commit_message>
Added first math paragraph.
</commit_message>
<xml_diff>
--- a/bigbox/BigBoxPaper.docx
+++ b/bigbox/BigBoxPaper.docx
@@ -73,27 +73,6 @@
           <w:lang w:val="en-US"/>
         </w:rPr>
         <w:t xml:space="preserve">Conventional wisdom from committed "free market" economists would have it that moves to ban "big box" retailers such as Walmart from certain localities are rebellions against consumer sovereignty and must hurt consumer welfare. After all, if consumers did not want to shop at the big box retailer, they would simply not do so, correct? The fact that they switch their shopping to the big box and away from "mom-and-pop" stores shows they prefer the big box. </w:t>
-      </w:r>
-    </w:p>
-    <w:p>
-      <w:pPr>
-        <w:pStyle w:val="Body A"/>
-        <w:rPr>
-          <w:sz w:val="24"/>
-          <w:szCs w:val="24"/>
-          <w:rtl w:val="0"/>
-          <w:lang w:val="en-US"/>
-        </w:rPr>
-      </w:pPr>
-      <w:r>
-        <w:rPr>
-          <w:rFonts w:ascii="Times New Roman" w:cs="Arial Unicode MS" w:hAnsi="Arial Unicode MS" w:eastAsia="Arial Unicode MS"/>
-          <w:sz w:val="24"/>
-          <w:szCs w:val="24"/>
-          <w:rtl w:val="0"/>
-          <w:lang w:val="en-US"/>
-        </w:rPr>
-        <w:t xml:space="preserve">Main Street, Anytown, USA </w:t>
       </w:r>
     </w:p>
     <w:p>
@@ -248,27 +227,6 @@
     </w:p>
     <w:p>
       <w:pPr>
-        <w:pStyle w:val="Body A"/>
-        <w:rPr>
-          <w:sz w:val="24"/>
-          <w:szCs w:val="24"/>
-          <w:rtl w:val="0"/>
-          <w:lang w:val="en-US"/>
-        </w:rPr>
-      </w:pPr>
-      <w:r>
-        <w:rPr>
-          <w:rFonts w:ascii="Times New Roman" w:cs="Arial Unicode MS" w:hAnsi="Arial Unicode MS" w:eastAsia="Arial Unicode MS"/>
-          <w:sz w:val="24"/>
-          <w:szCs w:val="24"/>
-          <w:rtl w:val="0"/>
-          <w:lang w:val="en-US"/>
-        </w:rPr>
-        <w:t xml:space="preserve">The same town, a few years after Walmart moved in. </w:t>
-      </w:r>
-    </w:p>
-    <w:p>
-      <w:pPr>
         <w:pStyle w:val="Normal (Web)"/>
         <w:rPr>
           <w:sz w:val="24"/>
@@ -359,6 +317,7 @@
           <w:sz w:val="24"/>
           <w:szCs w:val="24"/>
           <w:rtl w:val="0"/>
+          <w:lang w:val="en-US"/>
         </w:rPr>
       </w:pPr>
       <w:r>
@@ -437,32 +396,12 @@
     </w:p>
     <w:p>
       <w:pPr>
-        <w:pStyle w:val="Body A"/>
+        <w:pStyle w:val="Normal (Web)"/>
         <w:rPr>
           <w:sz w:val="24"/>
           <w:szCs w:val="24"/>
           <w:rtl w:val="0"/>
           <w:lang w:val="en-US"/>
-        </w:rPr>
-      </w:pPr>
-      <w:r>
-        <w:rPr>
-          <w:rFonts w:ascii="Times New Roman" w:cs="Arial Unicode MS" w:hAnsi="Arial Unicode MS" w:eastAsia="Arial Unicode MS"/>
-          <w:sz w:val="24"/>
-          <w:szCs w:val="24"/>
-          <w:rtl w:val="0"/>
-          <w:lang w:val="en-US"/>
-        </w:rPr>
-        <w:t xml:space="preserve">The Siren </w:t>
-      </w:r>
-    </w:p>
-    <w:p>
-      <w:pPr>
-        <w:pStyle w:val="Normal (Web)"/>
-        <w:rPr>
-          <w:sz w:val="24"/>
-          <w:szCs w:val="24"/>
-          <w:rtl w:val="0"/>
         </w:rPr>
       </w:pPr>
       <w:r>
@@ -496,6 +435,149 @@
           <w:lang w:val="en-US"/>
         </w:rPr>
         <w:t xml:space="preserve"> (2000): we want to listen to the Sirens, but we know that if we do not tie ourselves to the mast in advance, we will not merely listen, but fall prey to their sweet song. Or, to consider more mundane circumstances, by the sober light of day, we realize that we do not want to find ourselves in a bar at 4 AM, but we also recognize that in the bar at 1 AM, we will not be thinking so clearly. So we mandate a bar closing time. Similarly, we don't want our own speech suppressed, but recognize that in power we might give in to the temptation to suppress speech we don't like, and that others in power might do so to us. So we pass the first amendment to the U.S. Constitution. </w:t>
+      </w:r>
+    </w:p>
+    <w:p>
+      <w:pPr>
+        <w:pStyle w:val="Heading 2"/>
+        <w:rPr>
+          <w:b w:val="0"/>
+          <w:bCs w:val="0"/>
+          <w:sz w:val="24"/>
+          <w:szCs w:val="24"/>
+          <w:rtl w:val="0"/>
+          <w:lang w:val="en-US"/>
+        </w:rPr>
+      </w:pPr>
+      <w:r>
+        <w:rPr>
+          <w:rtl w:val="0"/>
+          <w:lang w:val="en-US"/>
+        </w:rPr>
+        <w:t>Mathematical Analysis</w:t>
+      </w:r>
+    </w:p>
+    <w:p>
+      <w:pPr>
+        <w:pStyle w:val="Normal (Web)"/>
+        <w:rPr>
+          <w:sz w:val="24"/>
+          <w:szCs w:val="24"/>
+          <w:rtl w:val="0"/>
+          <w:lang w:val="en-US"/>
+        </w:rPr>
+      </w:pPr>
+      <w:r>
+        <w:rPr>
+          <w:rFonts w:ascii="Times New Roman" w:cs="Arial Unicode MS" w:hAnsi="Arial Unicode MS" w:eastAsia="Arial Unicode MS"/>
+          <w:sz w:val="24"/>
+          <w:szCs w:val="24"/>
+          <w:rtl w:val="0"/>
+          <w:lang w:val="en-US"/>
+        </w:rPr>
+        <w:t>In our model, if a retailer</w:t>
+      </w:r>
+      <w:r>
+        <w:rPr>
+          <w:rFonts w:ascii="Arial Unicode MS" w:cs="Arial Unicode MS" w:hAnsi="Times New Roman" w:eastAsia="Arial Unicode MS" w:hint="default"/>
+          <w:sz w:val="24"/>
+          <w:szCs w:val="24"/>
+          <w:rtl w:val="0"/>
+          <w:lang w:val="en-US"/>
+        </w:rPr>
+        <w:t>’</w:t>
+      </w:r>
+      <w:r>
+        <w:rPr>
+          <w:rFonts w:ascii="Times New Roman" w:cs="Arial Unicode MS" w:hAnsi="Arial Unicode MS" w:eastAsia="Arial Unicode MS"/>
+          <w:sz w:val="24"/>
+          <w:szCs w:val="24"/>
+          <w:rtl w:val="0"/>
+          <w:lang w:val="en-US"/>
+        </w:rPr>
+        <w:t>s funding falls below zero, it is out of the game. So naturally, if the its expenses are higher than its income, the retailer will meet this miserable fate. The situation our model seeks to create is one where the big boxes</w:t>
+      </w:r>
+      <w:r>
+        <w:rPr>
+          <w:rFonts w:ascii="Arial Unicode MS" w:cs="Arial Unicode MS" w:hAnsi="Times New Roman" w:eastAsia="Arial Unicode MS" w:hint="default"/>
+          <w:sz w:val="24"/>
+          <w:szCs w:val="24"/>
+          <w:rtl w:val="0"/>
+          <w:lang w:val="en-US"/>
+        </w:rPr>
+        <w:t xml:space="preserve">’ </w:t>
+      </w:r>
+      <w:r>
+        <w:rPr>
+          <w:rFonts w:ascii="Times New Roman" w:cs="Arial Unicode MS" w:hAnsi="Arial Unicode MS" w:eastAsia="Arial Unicode MS"/>
+          <w:sz w:val="24"/>
+          <w:szCs w:val="24"/>
+          <w:rtl w:val="0"/>
+          <w:lang w:val="en-US"/>
+        </w:rPr>
+        <w:t>appearance effects the mom and pop stores closing their doors. In symbols, therefore,</w:t>
+      </w:r>
+    </w:p>
+    <w:p>
+      <w:pPr>
+        <w:pStyle w:val="Normal (Web)"/>
+        <w:rPr>
+          <w:vertAlign w:val="subscript"/>
+        </w:rPr>
+      </w:pPr>
+      <w:r>
+        <w:rPr>
+          <w:rFonts w:ascii="Times New Roman" w:cs="Arial Unicode MS" w:hAnsi="Arial Unicode MS" w:eastAsia="Arial Unicode MS"/>
+          <w:sz w:val="24"/>
+          <w:szCs w:val="24"/>
+          <w:rtl w:val="0"/>
+          <w:lang w:val="en-US"/>
+        </w:rPr>
+        <w:t>I</w:t>
+      </w:r>
+      <w:r>
+        <w:rPr>
+          <w:rFonts w:ascii="Times New Roman" w:cs="Arial Unicode MS" w:hAnsi="Arial Unicode MS" w:eastAsia="Arial Unicode MS"/>
+          <w:vertAlign w:val="subscript"/>
+          <w:rtl w:val="0"/>
+          <w:lang w:val="en-US"/>
+        </w:rPr>
+        <w:t xml:space="preserve">B </w:t>
+      </w:r>
+      <w:r>
+        <w:rPr>
+          <w:rFonts w:ascii="Arial Unicode MS" w:cs="Arial Unicode MS" w:hAnsi="Times New Roman" w:eastAsia="Arial Unicode MS" w:hint="default"/>
+          <w:rtl w:val="0"/>
+        </w:rPr>
+        <w:t xml:space="preserve">≥ </w:t>
+      </w:r>
+      <w:r>
+        <w:rPr>
+          <w:rFonts w:ascii="Times New Roman" w:cs="Arial Unicode MS" w:hAnsi="Arial Unicode MS" w:eastAsia="Arial Unicode MS"/>
+          <w:rtl w:val="0"/>
+        </w:rPr>
+        <w:t>R &gt; I</w:t>
+      </w:r>
+      <w:r>
+        <w:rPr>
+          <w:rFonts w:ascii="Times New Roman" w:cs="Arial Unicode MS" w:hAnsi="Arial Unicode MS" w:eastAsia="Arial Unicode MS"/>
+          <w:vertAlign w:val="subscript"/>
+          <w:rtl w:val="0"/>
+          <w:lang w:val="en-US"/>
+        </w:rPr>
+        <w:t>M</w:t>
+      </w:r>
+    </w:p>
+    <w:p>
+      <w:pPr>
+        <w:pStyle w:val="Normal (Web)"/>
+      </w:pPr>
+      <w:r>
+        <w:rPr>
+          <w:rFonts w:ascii="Times New Roman" w:cs="Arial Unicode MS" w:hAnsi="Arial Unicode MS" w:eastAsia="Arial Unicode MS"/>
+          <w:rtl w:val="0"/>
+        </w:rPr>
+        <w:t>Where (B) and (M) are big-boxes and mom-and-pops, respectively.</w:t>
       </w:r>
     </w:p>
     <w:p>
@@ -3868,6 +3950,27 @@
     </w:p>
     <w:p>
       <w:pPr>
+        <w:pStyle w:val="Heading 2"/>
+        <w:rPr>
+          <w:sz w:val="36"/>
+          <w:szCs w:val="36"/>
+          <w:rtl w:val="0"/>
+          <w:lang w:val="fr-FR"/>
+        </w:rPr>
+      </w:pPr>
+      <w:r>
+        <w:rPr>
+          <w:rFonts w:ascii="Times New Roman" w:cs="Arial Unicode MS" w:hAnsi="Arial Unicode MS" w:eastAsia="Arial Unicode MS"/>
+          <w:sz w:val="36"/>
+          <w:szCs w:val="36"/>
+          <w:rtl w:val="0"/>
+          <w:lang w:val="fr-FR"/>
+        </w:rPr>
+        <w:t xml:space="preserve">Bibliography </w:t>
+      </w:r>
+    </w:p>
+    <w:p>
+      <w:pPr>
         <w:pStyle w:val="Body A"/>
         <w:numPr>
           <w:ilvl w:val="0"/>
@@ -3881,40 +3984,34 @@
           <w:szCs w:val="24"/>
         </w:rPr>
       </w:pPr>
-      <w:hyperlink r:id="rId9" w:history="1">
-        <w:r>
-          <w:rPr>
-            <w:rStyle w:val="Hyperlink.3"/>
-            <w:color w:val="0000ff"/>
-            <w:sz w:val="24"/>
-            <w:szCs w:val="24"/>
-            <w:u w:val="single" w:color="0000ff"/>
-            <w:rtl w:val="0"/>
-            <w:lang w:val="en-US"/>
-          </w:rPr>
-          <w:t xml:space="preserve">Some mathematical analysis of the model </w:t>
-        </w:r>
-      </w:hyperlink>
-    </w:p>
-    <w:p>
-      <w:pPr>
-        <w:pStyle w:val="Heading 2"/>
-        <w:rPr>
-          <w:sz w:val="36"/>
-          <w:szCs w:val="36"/>
-          <w:rtl w:val="0"/>
-          <w:lang w:val="fr-FR"/>
-        </w:rPr>
-      </w:pPr>
-      <w:r>
-        <w:rPr>
-          <w:rFonts w:ascii="Times New Roman" w:cs="Arial Unicode MS" w:hAnsi="Arial Unicode MS" w:eastAsia="Arial Unicode MS"/>
-          <w:sz w:val="36"/>
-          <w:szCs w:val="36"/>
-          <w:rtl w:val="0"/>
-          <w:lang w:val="fr-FR"/>
-        </w:rPr>
-        <w:t xml:space="preserve">Bibliography </w:t>
+      <w:r>
+        <w:rPr>
+          <w:sz w:val="24"/>
+          <w:szCs w:val="24"/>
+          <w:rtl w:val="0"/>
+          <w:lang w:val="en-US"/>
+        </w:rPr>
+        <w:t xml:space="preserve">Callahan, Gene and Steven Horwitz. "The Role of Ideal Types in Austrian Business Cycle Theory." In </w:t>
+      </w:r>
+      <w:r>
+        <w:rPr>
+          <w:i w:val="1"/>
+          <w:iCs w:val="1"/>
+          <w:sz w:val="24"/>
+          <w:szCs w:val="24"/>
+          <w:rtl w:val="0"/>
+          <w:lang w:val="en-US"/>
+        </w:rPr>
+        <w:t>What Is so Austrian about Austrian Economics?</w:t>
+      </w:r>
+      <w:r>
+        <w:rPr>
+          <w:sz w:val="24"/>
+          <w:szCs w:val="24"/>
+          <w:rtl w:val="0"/>
+          <w:lang w:val="en-US"/>
+        </w:rPr>
+        <w:t xml:space="preserve">, 14:205-24. Advances in Austrian Economics 14. Emerald Group Publishing Limited, 2010. http://www.emeraldinsight.com/doi/abs/10.1108/S1529-2134%282010%290000014013. </w:t>
       </w:r>
     </w:p>
     <w:p>
@@ -3939,7 +4036,7 @@
           <w:rtl w:val="0"/>
           <w:lang w:val="en-US"/>
         </w:rPr>
-        <w:t xml:space="preserve">Callahan, Gene and Steven Horwitz. "The Role of Ideal Types in Austrian Business Cycle Theory." In </w:t>
+        <w:t xml:space="preserve">DiLoernzo, Thomas. "The Myth of Predatory Pricing." </w:t>
       </w:r>
       <w:r>
         <w:rPr>
@@ -3948,18 +4045,18 @@
           <w:sz w:val="24"/>
           <w:szCs w:val="24"/>
           <w:rtl w:val="0"/>
-          <w:lang w:val="en-US"/>
-        </w:rPr>
-        <w:t>What Is so Austrian about Austrian Economics?</w:t>
+          <w:lang w:val="it-IT"/>
+        </w:rPr>
+        <w:t>Cato.org</w:t>
       </w:r>
       <w:r>
         <w:rPr>
           <w:sz w:val="24"/>
           <w:szCs w:val="24"/>
           <w:rtl w:val="0"/>
-          <w:lang w:val="en-US"/>
-        </w:rPr>
-        <w:t xml:space="preserve">, 14:205-24. Advances in Austrian Economics 14. Emerald Group Publishing Limited, 2010. http://www.emeraldinsight.com/doi/abs/10.1108/S1529-2134%282010%290000014013. </w:t>
+          <w:lang w:val="it-IT"/>
+        </w:rPr>
+        <w:t xml:space="preserve">, 1992. https://www.cato.org/pubs/pas/pa-169.html. </w:t>
       </w:r>
     </w:p>
     <w:p>
@@ -3984,27 +4081,7 @@
           <w:rtl w:val="0"/>
           <w:lang w:val="en-US"/>
         </w:rPr>
-        <w:t xml:space="preserve">DiLoernzo, Thomas. "The Myth of Predatory Pricing." </w:t>
-      </w:r>
-      <w:r>
-        <w:rPr>
-          <w:i w:val="1"/>
-          <w:iCs w:val="1"/>
-          <w:sz w:val="24"/>
-          <w:szCs w:val="24"/>
-          <w:rtl w:val="0"/>
-          <w:lang w:val="it-IT"/>
-        </w:rPr>
-        <w:t>Cato.org</w:t>
-      </w:r>
-      <w:r>
-        <w:rPr>
-          <w:sz w:val="24"/>
-          <w:szCs w:val="24"/>
-          <w:rtl w:val="0"/>
-          <w:lang w:val="it-IT"/>
-        </w:rPr>
-        <w:t xml:space="preserve">, 1992. https://www.cato.org/pubs/pas/pa-169.html. </w:t>
+        <w:t xml:space="preserve">DiLoernzo, Thomas. "The Myth of Predatory Pricing." Cato.org, 1992. https://www.cato.org/pubs/pas/pa-169.html. </w:t>
       </w:r>
     </w:p>
     <w:p>
@@ -4027,9 +4104,28 @@
           <w:sz w:val="24"/>
           <w:szCs w:val="24"/>
           <w:rtl w:val="0"/>
-          <w:lang w:val="en-US"/>
-        </w:rPr>
-        <w:t xml:space="preserve">DiLoernzo, Thomas. "The Myth of Predatory Pricing." Cato.org, 1992. https://www.cato.org/pubs/pas/pa-169.html. </w:t>
+        </w:rPr>
+        <w:t xml:space="preserve">Elster, Jon. </w:t>
+      </w:r>
+      <w:r>
+        <w:rPr>
+          <w:i w:val="1"/>
+          <w:iCs w:val="1"/>
+          <w:sz w:val="24"/>
+          <w:szCs w:val="24"/>
+          <w:rtl w:val="0"/>
+          <w:lang w:val="en-US"/>
+        </w:rPr>
+        <w:t>Ulysses Unbound: Studies in Rationality, Precommitment, and Constraints</w:t>
+      </w:r>
+      <w:r>
+        <w:rPr>
+          <w:sz w:val="24"/>
+          <w:szCs w:val="24"/>
+          <w:rtl w:val="0"/>
+          <w:lang w:val="en-US"/>
+        </w:rPr>
+        <w:t xml:space="preserve">. Cambridge: Cambridge University Press, 2000. </w:t>
       </w:r>
     </w:p>
     <w:p>
@@ -4052,8 +4148,26 @@
           <w:sz w:val="24"/>
           <w:szCs w:val="24"/>
           <w:rtl w:val="0"/>
-        </w:rPr>
-        <w:t xml:space="preserve">Elster, Jon. </w:t>
+          <w:lang w:val="pt-PT"/>
+        </w:rPr>
+        <w:t>Fernando P</w:t>
+      </w:r>
+      <w:r>
+        <w:rPr>
+          <w:rFonts w:hAnsi="Times New Roman" w:hint="default"/>
+          <w:sz w:val="24"/>
+          <w:szCs w:val="24"/>
+          <w:rtl w:val="0"/>
+        </w:rPr>
+        <w:t>Ã©</w:t>
+      </w:r>
+      <w:r>
+        <w:rPr>
+          <w:sz w:val="24"/>
+          <w:szCs w:val="24"/>
+          <w:rtl w:val="0"/>
+        </w:rPr>
+        <w:t xml:space="preserve">rez, Brian E. Granger, </w:t>
       </w:r>
       <w:r>
         <w:rPr>
@@ -4064,16 +4178,16 @@
           <w:rtl w:val="0"/>
           <w:lang w:val="en-US"/>
         </w:rPr>
-        <w:t>Ulysses Unbound: Studies in Rationality, Precommitment, and Constraints</w:t>
+        <w:t>IPython: A System for Interactive Scientific Computing, Computing in Science and Engineering</w:t>
       </w:r>
       <w:r>
         <w:rPr>
           <w:sz w:val="24"/>
           <w:szCs w:val="24"/>
           <w:rtl w:val="0"/>
-          <w:lang w:val="en-US"/>
-        </w:rPr>
-        <w:t xml:space="preserve">. Cambridge: Cambridge University Press, 2000. </w:t>
+          <w:lang w:val="fr-FR"/>
+        </w:rPr>
+        <w:t xml:space="preserve">, vol. 9, no. 3, pp. 21-29, May/June 2007, doi:10.1109/MCSE.2007.53. URL: http://ipython.org </w:t>
       </w:r>
     </w:p>
     <w:p>
@@ -4096,26 +4210,9 @@
           <w:sz w:val="24"/>
           <w:szCs w:val="24"/>
           <w:rtl w:val="0"/>
-          <w:lang w:val="pt-PT"/>
-        </w:rPr>
-        <w:t>Fernando P</w:t>
-      </w:r>
-      <w:r>
-        <w:rPr>
-          <w:rFonts w:hAnsi="Times New Roman" w:hint="default"/>
-          <w:sz w:val="24"/>
-          <w:szCs w:val="24"/>
-          <w:rtl w:val="0"/>
-        </w:rPr>
-        <w:t>Ã©</w:t>
-      </w:r>
-      <w:r>
-        <w:rPr>
-          <w:sz w:val="24"/>
-          <w:szCs w:val="24"/>
-          <w:rtl w:val="0"/>
-        </w:rPr>
-        <w:t xml:space="preserve">rez, Brian E. Granger, </w:t>
+          <w:lang w:val="de-DE"/>
+        </w:rPr>
+        <w:t xml:space="preserve">Schelling, Thomas C. </w:t>
       </w:r>
       <w:r>
         <w:rPr>
@@ -4126,16 +4223,15 @@
           <w:rtl w:val="0"/>
           <w:lang w:val="en-US"/>
         </w:rPr>
-        <w:t>IPython: A System for Interactive Scientific Computing, Computing in Science and Engineering</w:t>
+        <w:t>Micromotives and Macrobehavior</w:t>
       </w:r>
       <w:r>
         <w:rPr>
           <w:sz w:val="24"/>
           <w:szCs w:val="24"/>
           <w:rtl w:val="0"/>
-          <w:lang w:val="fr-FR"/>
-        </w:rPr>
-        <w:t xml:space="preserve">, vol. 9, no. 3, pp. 21-29, May/June 2007, doi:10.1109/MCSE.2007.53. URL: http://ipython.org </w:t>
+        </w:rPr>
+        <w:t xml:space="preserve">. New York: Norton, 2006. </w:t>
       </w:r>
     </w:p>
     <w:p>
@@ -4158,9 +4254,9 @@
           <w:sz w:val="24"/>
           <w:szCs w:val="24"/>
           <w:rtl w:val="0"/>
-          <w:lang w:val="de-DE"/>
-        </w:rPr>
-        <w:t xml:space="preserve">Schelling, Thomas C. </w:t>
+          <w:lang w:val="nl-NL"/>
+        </w:rPr>
+        <w:t xml:space="preserve">Slee, Tom. </w:t>
       </w:r>
       <w:r>
         <w:rPr>
@@ -4169,17 +4265,18 @@
           <w:sz w:val="24"/>
           <w:szCs w:val="24"/>
           <w:rtl w:val="0"/>
-          <w:lang w:val="en-US"/>
-        </w:rPr>
-        <w:t>Micromotives and Macrobehavior</w:t>
+          <w:lang w:val="nl-NL"/>
+        </w:rPr>
+        <w:t>No One Makes You Shop At Walmart.</w:t>
       </w:r>
       <w:r>
         <w:rPr>
           <w:sz w:val="24"/>
           <w:szCs w:val="24"/>
           <w:rtl w:val="0"/>
-        </w:rPr>
-        <w:t xml:space="preserve">. New York: Norton, 2006. </w:t>
+          <w:lang w:val="en-US"/>
+        </w:rPr>
+        <w:t xml:space="preserve"> Between the Lines, 2006. </w:t>
       </w:r>
     </w:p>
     <w:p>
@@ -4202,59 +4299,14 @@
           <w:sz w:val="24"/>
           <w:szCs w:val="24"/>
           <w:rtl w:val="0"/>
-          <w:lang w:val="nl-NL"/>
-        </w:rPr>
-        <w:t xml:space="preserve">Slee, Tom. </w:t>
-      </w:r>
-      <w:r>
-        <w:rPr>
-          <w:i w:val="1"/>
-          <w:iCs w:val="1"/>
-          <w:sz w:val="24"/>
-          <w:szCs w:val="24"/>
-          <w:rtl w:val="0"/>
-          <w:lang w:val="nl-NL"/>
-        </w:rPr>
-        <w:t>No One Makes You Shop At Walmart.</w:t>
-      </w:r>
-      <w:r>
-        <w:rPr>
-          <w:sz w:val="24"/>
-          <w:szCs w:val="24"/>
-          <w:rtl w:val="0"/>
-          <w:lang w:val="en-US"/>
-        </w:rPr>
-        <w:t xml:space="preserve"> Between the Lines, 2006. </w:t>
-      </w:r>
-    </w:p>
-    <w:p>
-      <w:pPr>
-        <w:pStyle w:val="Body A"/>
-        <w:numPr>
-          <w:ilvl w:val="0"/>
-          <w:numId w:val="69"/>
-        </w:numPr>
-        <w:spacing w:before="100" w:after="100"/>
-        <w:ind w:left="720"/>
-        <w:rPr>
-          <w:position w:val="0"/>
-          <w:sz w:val="24"/>
-          <w:szCs w:val="24"/>
-        </w:rPr>
-      </w:pPr>
-      <w:r>
-        <w:rPr>
-          <w:sz w:val="24"/>
-          <w:szCs w:val="24"/>
-          <w:rtl w:val="0"/>
           <w:lang w:val="en-US"/>
         </w:rPr>
         <w:t xml:space="preserve">Main Street image by Larry D. Moore, CC BY-SA 3.0, https://commons.wikimedia.org/w/index.php?curid=609290 </w:t>
       </w:r>
     </w:p>
     <w:sectPr>
-      <w:headerReference w:type="default" r:id="rId10"/>
-      <w:footerReference w:type="default" r:id="rId11"/>
+      <w:headerReference w:type="default" r:id="rId9"/>
+      <w:footerReference w:type="default" r:id="rId10"/>
       <w:pgSz w:w="12240" w:h="15840" w:orient="portrait"/>
       <w:pgMar w:top="1440" w:right="1440" w:bottom="1440" w:left="1440" w:header="720" w:footer="720"/>
       <w:bidi w:val="0"/>
@@ -10971,11 +11023,9 @@
         <w:ind w:left="720" w:hanging="360"/>
       </w:pPr>
       <w:rPr>
-        <w:color w:val="0000ff"/>
-        <w:position w:val="0"/>
-        <w:sz w:val="24"/>
-        <w:szCs w:val="24"/>
-        <w:u w:val="single" w:color="0000ff"/>
+        <w:position w:val="0"/>
+        <w:sz w:val="24"/>
+        <w:szCs w:val="24"/>
         <w:rtl w:val="0"/>
         <w:lang w:val="en-US"/>
       </w:rPr>
@@ -10993,11 +11043,9 @@
         </w:tabs>
       </w:pPr>
       <w:rPr>
-        <w:color w:val="0000ff"/>
-        <w:position w:val="0"/>
-        <w:sz w:val="24"/>
-        <w:szCs w:val="24"/>
-        <w:u w:val="single" w:color="0000ff"/>
+        <w:position w:val="0"/>
+        <w:sz w:val="24"/>
+        <w:szCs w:val="24"/>
         <w:rtl w:val="0"/>
         <w:lang w:val="en-US"/>
       </w:rPr>
@@ -11015,11 +11063,9 @@
         </w:tabs>
       </w:pPr>
       <w:rPr>
-        <w:color w:val="0000ff"/>
-        <w:position w:val="0"/>
-        <w:sz w:val="24"/>
-        <w:szCs w:val="24"/>
-        <w:u w:val="single" w:color="0000ff"/>
+        <w:position w:val="0"/>
+        <w:sz w:val="24"/>
+        <w:szCs w:val="24"/>
         <w:rtl w:val="0"/>
         <w:lang w:val="en-US"/>
       </w:rPr>
@@ -11037,11 +11083,9 @@
         </w:tabs>
       </w:pPr>
       <w:rPr>
-        <w:color w:val="0000ff"/>
-        <w:position w:val="0"/>
-        <w:sz w:val="24"/>
-        <w:szCs w:val="24"/>
-        <w:u w:val="single" w:color="0000ff"/>
+        <w:position w:val="0"/>
+        <w:sz w:val="24"/>
+        <w:szCs w:val="24"/>
         <w:rtl w:val="0"/>
         <w:lang w:val="en-US"/>
       </w:rPr>
@@ -11059,11 +11103,9 @@
         </w:tabs>
       </w:pPr>
       <w:rPr>
-        <w:color w:val="0000ff"/>
-        <w:position w:val="0"/>
-        <w:sz w:val="24"/>
-        <w:szCs w:val="24"/>
-        <w:u w:val="single" w:color="0000ff"/>
+        <w:position w:val="0"/>
+        <w:sz w:val="24"/>
+        <w:szCs w:val="24"/>
         <w:rtl w:val="0"/>
         <w:lang w:val="en-US"/>
       </w:rPr>
@@ -11081,11 +11123,9 @@
         </w:tabs>
       </w:pPr>
       <w:rPr>
-        <w:color w:val="0000ff"/>
-        <w:position w:val="0"/>
-        <w:sz w:val="24"/>
-        <w:szCs w:val="24"/>
-        <w:u w:val="single" w:color="0000ff"/>
+        <w:position w:val="0"/>
+        <w:sz w:val="24"/>
+        <w:szCs w:val="24"/>
         <w:rtl w:val="0"/>
         <w:lang w:val="en-US"/>
       </w:rPr>
@@ -11103,11 +11143,9 @@
         </w:tabs>
       </w:pPr>
       <w:rPr>
-        <w:color w:val="0000ff"/>
-        <w:position w:val="0"/>
-        <w:sz w:val="24"/>
-        <w:szCs w:val="24"/>
-        <w:u w:val="single" w:color="0000ff"/>
+        <w:position w:val="0"/>
+        <w:sz w:val="24"/>
+        <w:szCs w:val="24"/>
         <w:rtl w:val="0"/>
         <w:lang w:val="en-US"/>
       </w:rPr>
@@ -11125,11 +11163,9 @@
         </w:tabs>
       </w:pPr>
       <w:rPr>
-        <w:color w:val="0000ff"/>
-        <w:position w:val="0"/>
-        <w:sz w:val="24"/>
-        <w:szCs w:val="24"/>
-        <w:u w:val="single" w:color="0000ff"/>
+        <w:position w:val="0"/>
+        <w:sz w:val="24"/>
+        <w:szCs w:val="24"/>
         <w:rtl w:val="0"/>
         <w:lang w:val="en-US"/>
       </w:rPr>
@@ -11147,11 +11183,9 @@
         </w:tabs>
       </w:pPr>
       <w:rPr>
-        <w:color w:val="0000ff"/>
-        <w:position w:val="0"/>
-        <w:sz w:val="24"/>
-        <w:szCs w:val="24"/>
-        <w:u w:val="single" w:color="0000ff"/>
+        <w:position w:val="0"/>
+        <w:sz w:val="24"/>
+        <w:szCs w:val="24"/>
         <w:rtl w:val="0"/>
         <w:lang w:val="en-US"/>
       </w:rPr>
@@ -11276,11 +11310,9 @@
         <w:ind w:left="720" w:hanging="360"/>
       </w:pPr>
       <w:rPr>
-        <w:color w:val="0000ff"/>
-        <w:position w:val="0"/>
-        <w:sz w:val="24"/>
-        <w:szCs w:val="24"/>
-        <w:u w:val="single" w:color="0000ff"/>
+        <w:position w:val="0"/>
+        <w:sz w:val="24"/>
+        <w:szCs w:val="24"/>
         <w:rtl w:val="0"/>
         <w:lang w:val="en-US"/>
       </w:rPr>
@@ -11298,11 +11330,9 @@
         </w:tabs>
       </w:pPr>
       <w:rPr>
-        <w:color w:val="0000ff"/>
-        <w:position w:val="0"/>
-        <w:sz w:val="24"/>
-        <w:szCs w:val="24"/>
-        <w:u w:val="single" w:color="0000ff"/>
+        <w:position w:val="0"/>
+        <w:sz w:val="24"/>
+        <w:szCs w:val="24"/>
         <w:rtl w:val="0"/>
         <w:lang w:val="en-US"/>
       </w:rPr>
@@ -11320,11 +11350,9 @@
         </w:tabs>
       </w:pPr>
       <w:rPr>
-        <w:color w:val="0000ff"/>
-        <w:position w:val="0"/>
-        <w:sz w:val="24"/>
-        <w:szCs w:val="24"/>
-        <w:u w:val="single" w:color="0000ff"/>
+        <w:position w:val="0"/>
+        <w:sz w:val="24"/>
+        <w:szCs w:val="24"/>
         <w:rtl w:val="0"/>
         <w:lang w:val="en-US"/>
       </w:rPr>
@@ -11342,11 +11370,9 @@
         </w:tabs>
       </w:pPr>
       <w:rPr>
-        <w:color w:val="0000ff"/>
-        <w:position w:val="0"/>
-        <w:sz w:val="24"/>
-        <w:szCs w:val="24"/>
-        <w:u w:val="single" w:color="0000ff"/>
+        <w:position w:val="0"/>
+        <w:sz w:val="24"/>
+        <w:szCs w:val="24"/>
         <w:rtl w:val="0"/>
         <w:lang w:val="en-US"/>
       </w:rPr>
@@ -11364,11 +11390,9 @@
         </w:tabs>
       </w:pPr>
       <w:rPr>
-        <w:color w:val="0000ff"/>
-        <w:position w:val="0"/>
-        <w:sz w:val="24"/>
-        <w:szCs w:val="24"/>
-        <w:u w:val="single" w:color="0000ff"/>
+        <w:position w:val="0"/>
+        <w:sz w:val="24"/>
+        <w:szCs w:val="24"/>
         <w:rtl w:val="0"/>
         <w:lang w:val="en-US"/>
       </w:rPr>
@@ -11386,11 +11410,9 @@
         </w:tabs>
       </w:pPr>
       <w:rPr>
-        <w:color w:val="0000ff"/>
-        <w:position w:val="0"/>
-        <w:sz w:val="24"/>
-        <w:szCs w:val="24"/>
-        <w:u w:val="single" w:color="0000ff"/>
+        <w:position w:val="0"/>
+        <w:sz w:val="24"/>
+        <w:szCs w:val="24"/>
         <w:rtl w:val="0"/>
         <w:lang w:val="en-US"/>
       </w:rPr>
@@ -11408,11 +11430,9 @@
         </w:tabs>
       </w:pPr>
       <w:rPr>
-        <w:color w:val="0000ff"/>
-        <w:position w:val="0"/>
-        <w:sz w:val="24"/>
-        <w:szCs w:val="24"/>
-        <w:u w:val="single" w:color="0000ff"/>
+        <w:position w:val="0"/>
+        <w:sz w:val="24"/>
+        <w:szCs w:val="24"/>
         <w:rtl w:val="0"/>
         <w:lang w:val="en-US"/>
       </w:rPr>
@@ -11430,11 +11450,9 @@
         </w:tabs>
       </w:pPr>
       <w:rPr>
-        <w:color w:val="0000ff"/>
-        <w:position w:val="0"/>
-        <w:sz w:val="24"/>
-        <w:szCs w:val="24"/>
-        <w:u w:val="single" w:color="0000ff"/>
+        <w:position w:val="0"/>
+        <w:sz w:val="24"/>
+        <w:szCs w:val="24"/>
         <w:rtl w:val="0"/>
         <w:lang w:val="en-US"/>
       </w:rPr>
@@ -11452,11 +11470,9 @@
         </w:tabs>
       </w:pPr>
       <w:rPr>
-        <w:color w:val="0000ff"/>
-        <w:position w:val="0"/>
-        <w:sz w:val="24"/>
-        <w:szCs w:val="24"/>
-        <w:u w:val="single" w:color="0000ff"/>
+        <w:position w:val="0"/>
+        <w:sz w:val="24"/>
+        <w:szCs w:val="24"/>
         <w:rtl w:val="0"/>
         <w:lang w:val="en-US"/>
       </w:rPr>
@@ -12424,7 +12440,6 @@
         <w:sz w:val="24"/>
         <w:szCs w:val="24"/>
         <w:rtl w:val="0"/>
-        <w:lang w:val="en-US"/>
       </w:rPr>
     </w:lvl>
     <w:lvl w:ilvl="1">
@@ -12444,7 +12459,6 @@
         <w:sz w:val="24"/>
         <w:szCs w:val="24"/>
         <w:rtl w:val="0"/>
-        <w:lang w:val="en-US"/>
       </w:rPr>
     </w:lvl>
     <w:lvl w:ilvl="2">
@@ -12464,7 +12478,6 @@
         <w:sz w:val="24"/>
         <w:szCs w:val="24"/>
         <w:rtl w:val="0"/>
-        <w:lang w:val="en-US"/>
       </w:rPr>
     </w:lvl>
     <w:lvl w:ilvl="3">
@@ -12484,7 +12497,6 @@
         <w:sz w:val="24"/>
         <w:szCs w:val="24"/>
         <w:rtl w:val="0"/>
-        <w:lang w:val="en-US"/>
       </w:rPr>
     </w:lvl>
     <w:lvl w:ilvl="4">
@@ -12504,7 +12516,6 @@
         <w:sz w:val="24"/>
         <w:szCs w:val="24"/>
         <w:rtl w:val="0"/>
-        <w:lang w:val="en-US"/>
       </w:rPr>
     </w:lvl>
     <w:lvl w:ilvl="5">
@@ -12524,7 +12535,6 @@
         <w:sz w:val="24"/>
         <w:szCs w:val="24"/>
         <w:rtl w:val="0"/>
-        <w:lang w:val="en-US"/>
       </w:rPr>
     </w:lvl>
     <w:lvl w:ilvl="6">
@@ -12544,7 +12554,6 @@
         <w:sz w:val="24"/>
         <w:szCs w:val="24"/>
         <w:rtl w:val="0"/>
-        <w:lang w:val="en-US"/>
       </w:rPr>
     </w:lvl>
     <w:lvl w:ilvl="7">
@@ -12564,7 +12573,6 @@
         <w:sz w:val="24"/>
         <w:szCs w:val="24"/>
         <w:rtl w:val="0"/>
-        <w:lang w:val="en-US"/>
       </w:rPr>
     </w:lvl>
     <w:lvl w:ilvl="8">
@@ -12584,7 +12592,6 @@
         <w:sz w:val="24"/>
         <w:szCs w:val="24"/>
         <w:rtl w:val="0"/>
-        <w:lang w:val="en-US"/>
       </w:rPr>
     </w:lvl>
   </w:abstractNum>
@@ -12711,7 +12718,6 @@
         <w:sz w:val="24"/>
         <w:szCs w:val="24"/>
         <w:rtl w:val="0"/>
-        <w:lang w:val="en-US"/>
       </w:rPr>
     </w:lvl>
     <w:lvl w:ilvl="1">
@@ -12731,7 +12737,6 @@
         <w:sz w:val="24"/>
         <w:szCs w:val="24"/>
         <w:rtl w:val="0"/>
-        <w:lang w:val="en-US"/>
       </w:rPr>
     </w:lvl>
     <w:lvl w:ilvl="2">
@@ -12751,7 +12756,6 @@
         <w:sz w:val="24"/>
         <w:szCs w:val="24"/>
         <w:rtl w:val="0"/>
-        <w:lang w:val="en-US"/>
       </w:rPr>
     </w:lvl>
     <w:lvl w:ilvl="3">
@@ -12771,7 +12775,6 @@
         <w:sz w:val="24"/>
         <w:szCs w:val="24"/>
         <w:rtl w:val="0"/>
-        <w:lang w:val="en-US"/>
       </w:rPr>
     </w:lvl>
     <w:lvl w:ilvl="4">
@@ -12791,7 +12794,6 @@
         <w:sz w:val="24"/>
         <w:szCs w:val="24"/>
         <w:rtl w:val="0"/>
-        <w:lang w:val="en-US"/>
       </w:rPr>
     </w:lvl>
     <w:lvl w:ilvl="5">
@@ -12811,7 +12813,6 @@
         <w:sz w:val="24"/>
         <w:szCs w:val="24"/>
         <w:rtl w:val="0"/>
-        <w:lang w:val="en-US"/>
       </w:rPr>
     </w:lvl>
     <w:lvl w:ilvl="6">
@@ -12831,7 +12832,6 @@
         <w:sz w:val="24"/>
         <w:szCs w:val="24"/>
         <w:rtl w:val="0"/>
-        <w:lang w:val="en-US"/>
       </w:rPr>
     </w:lvl>
     <w:lvl w:ilvl="7">
@@ -12851,7 +12851,6 @@
         <w:sz w:val="24"/>
         <w:szCs w:val="24"/>
         <w:rtl w:val="0"/>
-        <w:lang w:val="en-US"/>
       </w:rPr>
     </w:lvl>
     <w:lvl w:ilvl="8">
@@ -12871,7 +12870,6 @@
         <w:sz w:val="24"/>
         <w:szCs w:val="24"/>
         <w:rtl w:val="0"/>
-        <w:lang w:val="en-US"/>
       </w:rPr>
     </w:lvl>
   </w:abstractNum>
@@ -12895,6 +12893,7 @@
         <w:sz w:val="24"/>
         <w:szCs w:val="24"/>
         <w:rtl w:val="0"/>
+        <w:lang w:val="pt-PT"/>
       </w:rPr>
     </w:lvl>
     <w:lvl w:ilvl="1">
@@ -12914,6 +12913,7 @@
         <w:sz w:val="24"/>
         <w:szCs w:val="24"/>
         <w:rtl w:val="0"/>
+        <w:lang w:val="pt-PT"/>
       </w:rPr>
     </w:lvl>
     <w:lvl w:ilvl="2">
@@ -12933,6 +12933,7 @@
         <w:sz w:val="24"/>
         <w:szCs w:val="24"/>
         <w:rtl w:val="0"/>
+        <w:lang w:val="pt-PT"/>
       </w:rPr>
     </w:lvl>
     <w:lvl w:ilvl="3">
@@ -12952,6 +12953,7 @@
         <w:sz w:val="24"/>
         <w:szCs w:val="24"/>
         <w:rtl w:val="0"/>
+        <w:lang w:val="pt-PT"/>
       </w:rPr>
     </w:lvl>
     <w:lvl w:ilvl="4">
@@ -12971,6 +12973,7 @@
         <w:sz w:val="24"/>
         <w:szCs w:val="24"/>
         <w:rtl w:val="0"/>
+        <w:lang w:val="pt-PT"/>
       </w:rPr>
     </w:lvl>
     <w:lvl w:ilvl="5">
@@ -12990,6 +12993,7 @@
         <w:sz w:val="24"/>
         <w:szCs w:val="24"/>
         <w:rtl w:val="0"/>
+        <w:lang w:val="pt-PT"/>
       </w:rPr>
     </w:lvl>
     <w:lvl w:ilvl="6">
@@ -13009,6 +13013,7 @@
         <w:sz w:val="24"/>
         <w:szCs w:val="24"/>
         <w:rtl w:val="0"/>
+        <w:lang w:val="pt-PT"/>
       </w:rPr>
     </w:lvl>
     <w:lvl w:ilvl="7">
@@ -13028,6 +13033,7 @@
         <w:sz w:val="24"/>
         <w:szCs w:val="24"/>
         <w:rtl w:val="0"/>
+        <w:lang w:val="pt-PT"/>
       </w:rPr>
     </w:lvl>
     <w:lvl w:ilvl="8">
@@ -13047,6 +13053,7 @@
         <w:sz w:val="24"/>
         <w:szCs w:val="24"/>
         <w:rtl w:val="0"/>
+        <w:lang w:val="pt-PT"/>
       </w:rPr>
     </w:lvl>
   </w:abstractNum>
@@ -13173,6 +13180,7 @@
         <w:sz w:val="24"/>
         <w:szCs w:val="24"/>
         <w:rtl w:val="0"/>
+        <w:lang w:val="pt-PT"/>
       </w:rPr>
     </w:lvl>
     <w:lvl w:ilvl="1">
@@ -13192,6 +13200,7 @@
         <w:sz w:val="24"/>
         <w:szCs w:val="24"/>
         <w:rtl w:val="0"/>
+        <w:lang w:val="pt-PT"/>
       </w:rPr>
     </w:lvl>
     <w:lvl w:ilvl="2">
@@ -13211,6 +13220,7 @@
         <w:sz w:val="24"/>
         <w:szCs w:val="24"/>
         <w:rtl w:val="0"/>
+        <w:lang w:val="pt-PT"/>
       </w:rPr>
     </w:lvl>
     <w:lvl w:ilvl="3">
@@ -13230,6 +13240,7 @@
         <w:sz w:val="24"/>
         <w:szCs w:val="24"/>
         <w:rtl w:val="0"/>
+        <w:lang w:val="pt-PT"/>
       </w:rPr>
     </w:lvl>
     <w:lvl w:ilvl="4">
@@ -13249,6 +13260,7 @@
         <w:sz w:val="24"/>
         <w:szCs w:val="24"/>
         <w:rtl w:val="0"/>
+        <w:lang w:val="pt-PT"/>
       </w:rPr>
     </w:lvl>
     <w:lvl w:ilvl="5">
@@ -13268,6 +13280,7 @@
         <w:sz w:val="24"/>
         <w:szCs w:val="24"/>
         <w:rtl w:val="0"/>
+        <w:lang w:val="pt-PT"/>
       </w:rPr>
     </w:lvl>
     <w:lvl w:ilvl="6">
@@ -13287,6 +13300,7 @@
         <w:sz w:val="24"/>
         <w:szCs w:val="24"/>
         <w:rtl w:val="0"/>
+        <w:lang w:val="pt-PT"/>
       </w:rPr>
     </w:lvl>
     <w:lvl w:ilvl="7">
@@ -13306,6 +13320,7 @@
         <w:sz w:val="24"/>
         <w:szCs w:val="24"/>
         <w:rtl w:val="0"/>
+        <w:lang w:val="pt-PT"/>
       </w:rPr>
     </w:lvl>
     <w:lvl w:ilvl="8">
@@ -13325,6 +13340,7 @@
         <w:sz w:val="24"/>
         <w:szCs w:val="24"/>
         <w:rtl w:val="0"/>
+        <w:lang w:val="pt-PT"/>
       </w:rPr>
     </w:lvl>
   </w:abstractNum>
@@ -13348,7 +13364,7 @@
         <w:sz w:val="24"/>
         <w:szCs w:val="24"/>
         <w:rtl w:val="0"/>
-        <w:lang w:val="pt-PT"/>
+        <w:lang w:val="de-DE"/>
       </w:rPr>
     </w:lvl>
     <w:lvl w:ilvl="1">
@@ -13368,7 +13384,7 @@
         <w:sz w:val="24"/>
         <w:szCs w:val="24"/>
         <w:rtl w:val="0"/>
-        <w:lang w:val="pt-PT"/>
+        <w:lang w:val="de-DE"/>
       </w:rPr>
     </w:lvl>
     <w:lvl w:ilvl="2">
@@ -13388,7 +13404,7 @@
         <w:sz w:val="24"/>
         <w:szCs w:val="24"/>
         <w:rtl w:val="0"/>
-        <w:lang w:val="pt-PT"/>
+        <w:lang w:val="de-DE"/>
       </w:rPr>
     </w:lvl>
     <w:lvl w:ilvl="3">
@@ -13408,7 +13424,7 @@
         <w:sz w:val="24"/>
         <w:szCs w:val="24"/>
         <w:rtl w:val="0"/>
-        <w:lang w:val="pt-PT"/>
+        <w:lang w:val="de-DE"/>
       </w:rPr>
     </w:lvl>
     <w:lvl w:ilvl="4">
@@ -13428,7 +13444,7 @@
         <w:sz w:val="24"/>
         <w:szCs w:val="24"/>
         <w:rtl w:val="0"/>
-        <w:lang w:val="pt-PT"/>
+        <w:lang w:val="de-DE"/>
       </w:rPr>
     </w:lvl>
     <w:lvl w:ilvl="5">
@@ -13448,7 +13464,7 @@
         <w:sz w:val="24"/>
         <w:szCs w:val="24"/>
         <w:rtl w:val="0"/>
-        <w:lang w:val="pt-PT"/>
+        <w:lang w:val="de-DE"/>
       </w:rPr>
     </w:lvl>
     <w:lvl w:ilvl="6">
@@ -13468,7 +13484,7 @@
         <w:sz w:val="24"/>
         <w:szCs w:val="24"/>
         <w:rtl w:val="0"/>
-        <w:lang w:val="pt-PT"/>
+        <w:lang w:val="de-DE"/>
       </w:rPr>
     </w:lvl>
     <w:lvl w:ilvl="7">
@@ -13488,7 +13504,7 @@
         <w:sz w:val="24"/>
         <w:szCs w:val="24"/>
         <w:rtl w:val="0"/>
-        <w:lang w:val="pt-PT"/>
+        <w:lang w:val="de-DE"/>
       </w:rPr>
     </w:lvl>
     <w:lvl w:ilvl="8">
@@ -13508,7 +13524,7 @@
         <w:sz w:val="24"/>
         <w:szCs w:val="24"/>
         <w:rtl w:val="0"/>
-        <w:lang w:val="pt-PT"/>
+        <w:lang w:val="de-DE"/>
       </w:rPr>
     </w:lvl>
   </w:abstractNum>
@@ -13635,7 +13651,7 @@
         <w:sz w:val="24"/>
         <w:szCs w:val="24"/>
         <w:rtl w:val="0"/>
-        <w:lang w:val="pt-PT"/>
+        <w:lang w:val="de-DE"/>
       </w:rPr>
     </w:lvl>
     <w:lvl w:ilvl="1">
@@ -13655,7 +13671,7 @@
         <w:sz w:val="24"/>
         <w:szCs w:val="24"/>
         <w:rtl w:val="0"/>
-        <w:lang w:val="pt-PT"/>
+        <w:lang w:val="de-DE"/>
       </w:rPr>
     </w:lvl>
     <w:lvl w:ilvl="2">
@@ -13675,7 +13691,7 @@
         <w:sz w:val="24"/>
         <w:szCs w:val="24"/>
         <w:rtl w:val="0"/>
-        <w:lang w:val="pt-PT"/>
+        <w:lang w:val="de-DE"/>
       </w:rPr>
     </w:lvl>
     <w:lvl w:ilvl="3">
@@ -13695,7 +13711,7 @@
         <w:sz w:val="24"/>
         <w:szCs w:val="24"/>
         <w:rtl w:val="0"/>
-        <w:lang w:val="pt-PT"/>
+        <w:lang w:val="de-DE"/>
       </w:rPr>
     </w:lvl>
     <w:lvl w:ilvl="4">
@@ -13715,7 +13731,7 @@
         <w:sz w:val="24"/>
         <w:szCs w:val="24"/>
         <w:rtl w:val="0"/>
-        <w:lang w:val="pt-PT"/>
+        <w:lang w:val="de-DE"/>
       </w:rPr>
     </w:lvl>
     <w:lvl w:ilvl="5">
@@ -13735,7 +13751,7 @@
         <w:sz w:val="24"/>
         <w:szCs w:val="24"/>
         <w:rtl w:val="0"/>
-        <w:lang w:val="pt-PT"/>
+        <w:lang w:val="de-DE"/>
       </w:rPr>
     </w:lvl>
     <w:lvl w:ilvl="6">
@@ -13755,7 +13771,7 @@
         <w:sz w:val="24"/>
         <w:szCs w:val="24"/>
         <w:rtl w:val="0"/>
-        <w:lang w:val="pt-PT"/>
+        <w:lang w:val="de-DE"/>
       </w:rPr>
     </w:lvl>
     <w:lvl w:ilvl="7">
@@ -13775,7 +13791,7 @@
         <w:sz w:val="24"/>
         <w:szCs w:val="24"/>
         <w:rtl w:val="0"/>
-        <w:lang w:val="pt-PT"/>
+        <w:lang w:val="de-DE"/>
       </w:rPr>
     </w:lvl>
     <w:lvl w:ilvl="8">
@@ -13795,7 +13811,7 @@
         <w:sz w:val="24"/>
         <w:szCs w:val="24"/>
         <w:rtl w:val="0"/>
-        <w:lang w:val="pt-PT"/>
+        <w:lang w:val="de-DE"/>
       </w:rPr>
     </w:lvl>
   </w:abstractNum>
@@ -13819,7 +13835,7 @@
         <w:sz w:val="24"/>
         <w:szCs w:val="24"/>
         <w:rtl w:val="0"/>
-        <w:lang w:val="de-DE"/>
+        <w:lang w:val="nl-NL"/>
       </w:rPr>
     </w:lvl>
     <w:lvl w:ilvl="1">
@@ -13839,7 +13855,7 @@
         <w:sz w:val="24"/>
         <w:szCs w:val="24"/>
         <w:rtl w:val="0"/>
-        <w:lang w:val="de-DE"/>
+        <w:lang w:val="nl-NL"/>
       </w:rPr>
     </w:lvl>
     <w:lvl w:ilvl="2">
@@ -13859,7 +13875,7 @@
         <w:sz w:val="24"/>
         <w:szCs w:val="24"/>
         <w:rtl w:val="0"/>
-        <w:lang w:val="de-DE"/>
+        <w:lang w:val="nl-NL"/>
       </w:rPr>
     </w:lvl>
     <w:lvl w:ilvl="3">
@@ -13879,7 +13895,7 @@
         <w:sz w:val="24"/>
         <w:szCs w:val="24"/>
         <w:rtl w:val="0"/>
-        <w:lang w:val="de-DE"/>
+        <w:lang w:val="nl-NL"/>
       </w:rPr>
     </w:lvl>
     <w:lvl w:ilvl="4">
@@ -13899,7 +13915,7 @@
         <w:sz w:val="24"/>
         <w:szCs w:val="24"/>
         <w:rtl w:val="0"/>
-        <w:lang w:val="de-DE"/>
+        <w:lang w:val="nl-NL"/>
       </w:rPr>
     </w:lvl>
     <w:lvl w:ilvl="5">
@@ -13919,7 +13935,7 @@
         <w:sz w:val="24"/>
         <w:szCs w:val="24"/>
         <w:rtl w:val="0"/>
-        <w:lang w:val="de-DE"/>
+        <w:lang w:val="nl-NL"/>
       </w:rPr>
     </w:lvl>
     <w:lvl w:ilvl="6">
@@ -13939,7 +13955,7 @@
         <w:sz w:val="24"/>
         <w:szCs w:val="24"/>
         <w:rtl w:val="0"/>
-        <w:lang w:val="de-DE"/>
+        <w:lang w:val="nl-NL"/>
       </w:rPr>
     </w:lvl>
     <w:lvl w:ilvl="7">
@@ -13959,7 +13975,7 @@
         <w:sz w:val="24"/>
         <w:szCs w:val="24"/>
         <w:rtl w:val="0"/>
-        <w:lang w:val="de-DE"/>
+        <w:lang w:val="nl-NL"/>
       </w:rPr>
     </w:lvl>
     <w:lvl w:ilvl="8">
@@ -13979,7 +13995,7 @@
         <w:sz w:val="24"/>
         <w:szCs w:val="24"/>
         <w:rtl w:val="0"/>
-        <w:lang w:val="de-DE"/>
+        <w:lang w:val="nl-NL"/>
       </w:rPr>
     </w:lvl>
   </w:abstractNum>
@@ -14106,7 +14122,7 @@
         <w:sz w:val="24"/>
         <w:szCs w:val="24"/>
         <w:rtl w:val="0"/>
-        <w:lang w:val="de-DE"/>
+        <w:lang w:val="nl-NL"/>
       </w:rPr>
     </w:lvl>
     <w:lvl w:ilvl="1">
@@ -14126,7 +14142,7 @@
         <w:sz w:val="24"/>
         <w:szCs w:val="24"/>
         <w:rtl w:val="0"/>
-        <w:lang w:val="de-DE"/>
+        <w:lang w:val="nl-NL"/>
       </w:rPr>
     </w:lvl>
     <w:lvl w:ilvl="2">
@@ -14146,7 +14162,7 @@
         <w:sz w:val="24"/>
         <w:szCs w:val="24"/>
         <w:rtl w:val="0"/>
-        <w:lang w:val="de-DE"/>
+        <w:lang w:val="nl-NL"/>
       </w:rPr>
     </w:lvl>
     <w:lvl w:ilvl="3">
@@ -14166,7 +14182,7 @@
         <w:sz w:val="24"/>
         <w:szCs w:val="24"/>
         <w:rtl w:val="0"/>
-        <w:lang w:val="de-DE"/>
+        <w:lang w:val="nl-NL"/>
       </w:rPr>
     </w:lvl>
     <w:lvl w:ilvl="4">
@@ -14186,7 +14202,7 @@
         <w:sz w:val="24"/>
         <w:szCs w:val="24"/>
         <w:rtl w:val="0"/>
-        <w:lang w:val="de-DE"/>
+        <w:lang w:val="nl-NL"/>
       </w:rPr>
     </w:lvl>
     <w:lvl w:ilvl="5">
@@ -14206,7 +14222,7 @@
         <w:sz w:val="24"/>
         <w:szCs w:val="24"/>
         <w:rtl w:val="0"/>
-        <w:lang w:val="de-DE"/>
+        <w:lang w:val="nl-NL"/>
       </w:rPr>
     </w:lvl>
     <w:lvl w:ilvl="6">
@@ -14226,7 +14242,7 @@
         <w:sz w:val="24"/>
         <w:szCs w:val="24"/>
         <w:rtl w:val="0"/>
-        <w:lang w:val="de-DE"/>
+        <w:lang w:val="nl-NL"/>
       </w:rPr>
     </w:lvl>
     <w:lvl w:ilvl="7">
@@ -14246,7 +14262,7 @@
         <w:sz w:val="24"/>
         <w:szCs w:val="24"/>
         <w:rtl w:val="0"/>
-        <w:lang w:val="de-DE"/>
+        <w:lang w:val="nl-NL"/>
       </w:rPr>
     </w:lvl>
     <w:lvl w:ilvl="8">
@@ -14266,7 +14282,7 @@
         <w:sz w:val="24"/>
         <w:szCs w:val="24"/>
         <w:rtl w:val="0"/>
-        <w:lang w:val="de-DE"/>
+        <w:lang w:val="nl-NL"/>
       </w:rPr>
     </w:lvl>
   </w:abstractNum>
@@ -14290,7 +14306,7 @@
         <w:sz w:val="24"/>
         <w:szCs w:val="24"/>
         <w:rtl w:val="0"/>
-        <w:lang w:val="nl-NL"/>
+        <w:lang w:val="en-US"/>
       </w:rPr>
     </w:lvl>
     <w:lvl w:ilvl="1">
@@ -14310,7 +14326,7 @@
         <w:sz w:val="24"/>
         <w:szCs w:val="24"/>
         <w:rtl w:val="0"/>
-        <w:lang w:val="nl-NL"/>
+        <w:lang w:val="en-US"/>
       </w:rPr>
     </w:lvl>
     <w:lvl w:ilvl="2">
@@ -14330,7 +14346,7 @@
         <w:sz w:val="24"/>
         <w:szCs w:val="24"/>
         <w:rtl w:val="0"/>
-        <w:lang w:val="nl-NL"/>
+        <w:lang w:val="en-US"/>
       </w:rPr>
     </w:lvl>
     <w:lvl w:ilvl="3">
@@ -14350,7 +14366,7 @@
         <w:sz w:val="24"/>
         <w:szCs w:val="24"/>
         <w:rtl w:val="0"/>
-        <w:lang w:val="nl-NL"/>
+        <w:lang w:val="en-US"/>
       </w:rPr>
     </w:lvl>
     <w:lvl w:ilvl="4">
@@ -14370,7 +14386,7 @@
         <w:sz w:val="24"/>
         <w:szCs w:val="24"/>
         <w:rtl w:val="0"/>
-        <w:lang w:val="nl-NL"/>
+        <w:lang w:val="en-US"/>
       </w:rPr>
     </w:lvl>
     <w:lvl w:ilvl="5">
@@ -14390,7 +14406,7 @@
         <w:sz w:val="24"/>
         <w:szCs w:val="24"/>
         <w:rtl w:val="0"/>
-        <w:lang w:val="nl-NL"/>
+        <w:lang w:val="en-US"/>
       </w:rPr>
     </w:lvl>
     <w:lvl w:ilvl="6">
@@ -14410,7 +14426,7 @@
         <w:sz w:val="24"/>
         <w:szCs w:val="24"/>
         <w:rtl w:val="0"/>
-        <w:lang w:val="nl-NL"/>
+        <w:lang w:val="en-US"/>
       </w:rPr>
     </w:lvl>
     <w:lvl w:ilvl="7">
@@ -14430,7 +14446,7 @@
         <w:sz w:val="24"/>
         <w:szCs w:val="24"/>
         <w:rtl w:val="0"/>
-        <w:lang w:val="nl-NL"/>
+        <w:lang w:val="en-US"/>
       </w:rPr>
     </w:lvl>
     <w:lvl w:ilvl="8">
@@ -14450,7 +14466,7 @@
         <w:sz w:val="24"/>
         <w:szCs w:val="24"/>
         <w:rtl w:val="0"/>
-        <w:lang w:val="nl-NL"/>
+        <w:lang w:val="en-US"/>
       </w:rPr>
     </w:lvl>
   </w:abstractNum>
@@ -14559,477 +14575,6 @@
   <w:abstractNum w:abstractNumId="65">
     <w:multiLevelType w:val="multilevel"/>
     <w:styleLink w:val="List 21"/>
-    <w:lvl w:ilvl="0">
-      <w:start w:val="0"/>
-      <w:numFmt w:val="bullet"/>
-      <w:suff w:val="tab"/>
-      <w:lvlText w:val="•"/>
-      <w:lvlJc w:val="left"/>
-      <w:pPr>
-        <w:tabs>
-          <w:tab w:val="num" w:pos="720"/>
-          <w:tab w:val="clear" w:pos="0"/>
-        </w:tabs>
-        <w:ind w:left="720" w:hanging="360"/>
-      </w:pPr>
-      <w:rPr>
-        <w:position w:val="0"/>
-        <w:sz w:val="24"/>
-        <w:szCs w:val="24"/>
-        <w:rtl w:val="0"/>
-        <w:lang w:val="nl-NL"/>
-      </w:rPr>
-    </w:lvl>
-    <w:lvl w:ilvl="1">
-      <w:start w:val="1"/>
-      <w:numFmt w:val="bullet"/>
-      <w:suff w:val="tab"/>
-      <w:lvlText w:val="o"/>
-      <w:lvlJc w:val="left"/>
-      <w:pPr>
-        <w:tabs>
-          <w:tab w:val="num" w:pos="114"/>
-          <w:tab w:val="clear" w:pos="0"/>
-        </w:tabs>
-      </w:pPr>
-      <w:rPr>
-        <w:position w:val="0"/>
-        <w:sz w:val="24"/>
-        <w:szCs w:val="24"/>
-        <w:rtl w:val="0"/>
-        <w:lang w:val="nl-NL"/>
-      </w:rPr>
-    </w:lvl>
-    <w:lvl w:ilvl="2">
-      <w:start w:val="1"/>
-      <w:numFmt w:val="bullet"/>
-      <w:suff w:val="tab"/>
-      <w:lvlText w:val="▪"/>
-      <w:lvlJc w:val="left"/>
-      <w:pPr>
-        <w:tabs>
-          <w:tab w:val="num" w:pos="114"/>
-          <w:tab w:val="clear" w:pos="0"/>
-        </w:tabs>
-      </w:pPr>
-      <w:rPr>
-        <w:position w:val="0"/>
-        <w:sz w:val="24"/>
-        <w:szCs w:val="24"/>
-        <w:rtl w:val="0"/>
-        <w:lang w:val="nl-NL"/>
-      </w:rPr>
-    </w:lvl>
-    <w:lvl w:ilvl="3">
-      <w:start w:val="1"/>
-      <w:numFmt w:val="bullet"/>
-      <w:suff w:val="tab"/>
-      <w:lvlText w:val="▪"/>
-      <w:lvlJc w:val="left"/>
-      <w:pPr>
-        <w:tabs>
-          <w:tab w:val="num" w:pos="114"/>
-          <w:tab w:val="clear" w:pos="0"/>
-        </w:tabs>
-      </w:pPr>
-      <w:rPr>
-        <w:position w:val="0"/>
-        <w:sz w:val="24"/>
-        <w:szCs w:val="24"/>
-        <w:rtl w:val="0"/>
-        <w:lang w:val="nl-NL"/>
-      </w:rPr>
-    </w:lvl>
-    <w:lvl w:ilvl="4">
-      <w:start w:val="1"/>
-      <w:numFmt w:val="bullet"/>
-      <w:suff w:val="tab"/>
-      <w:lvlText w:val="▪"/>
-      <w:lvlJc w:val="left"/>
-      <w:pPr>
-        <w:tabs>
-          <w:tab w:val="num" w:pos="114"/>
-          <w:tab w:val="clear" w:pos="0"/>
-        </w:tabs>
-      </w:pPr>
-      <w:rPr>
-        <w:position w:val="0"/>
-        <w:sz w:val="24"/>
-        <w:szCs w:val="24"/>
-        <w:rtl w:val="0"/>
-        <w:lang w:val="nl-NL"/>
-      </w:rPr>
-    </w:lvl>
-    <w:lvl w:ilvl="5">
-      <w:start w:val="1"/>
-      <w:numFmt w:val="bullet"/>
-      <w:suff w:val="tab"/>
-      <w:lvlText w:val="▪"/>
-      <w:lvlJc w:val="left"/>
-      <w:pPr>
-        <w:tabs>
-          <w:tab w:val="num" w:pos="114"/>
-          <w:tab w:val="clear" w:pos="0"/>
-        </w:tabs>
-      </w:pPr>
-      <w:rPr>
-        <w:position w:val="0"/>
-        <w:sz w:val="24"/>
-        <w:szCs w:val="24"/>
-        <w:rtl w:val="0"/>
-        <w:lang w:val="nl-NL"/>
-      </w:rPr>
-    </w:lvl>
-    <w:lvl w:ilvl="6">
-      <w:start w:val="1"/>
-      <w:numFmt w:val="bullet"/>
-      <w:suff w:val="tab"/>
-      <w:lvlText w:val="▪"/>
-      <w:lvlJc w:val="left"/>
-      <w:pPr>
-        <w:tabs>
-          <w:tab w:val="num" w:pos="114"/>
-          <w:tab w:val="clear" w:pos="0"/>
-        </w:tabs>
-      </w:pPr>
-      <w:rPr>
-        <w:position w:val="0"/>
-        <w:sz w:val="24"/>
-        <w:szCs w:val="24"/>
-        <w:rtl w:val="0"/>
-        <w:lang w:val="nl-NL"/>
-      </w:rPr>
-    </w:lvl>
-    <w:lvl w:ilvl="7">
-      <w:start w:val="1"/>
-      <w:numFmt w:val="bullet"/>
-      <w:suff w:val="tab"/>
-      <w:lvlText w:val="▪"/>
-      <w:lvlJc w:val="left"/>
-      <w:pPr>
-        <w:tabs>
-          <w:tab w:val="num" w:pos="114"/>
-          <w:tab w:val="clear" w:pos="0"/>
-        </w:tabs>
-      </w:pPr>
-      <w:rPr>
-        <w:position w:val="0"/>
-        <w:sz w:val="24"/>
-        <w:szCs w:val="24"/>
-        <w:rtl w:val="0"/>
-        <w:lang w:val="nl-NL"/>
-      </w:rPr>
-    </w:lvl>
-    <w:lvl w:ilvl="8">
-      <w:start w:val="1"/>
-      <w:numFmt w:val="bullet"/>
-      <w:suff w:val="tab"/>
-      <w:lvlText w:val="▪"/>
-      <w:lvlJc w:val="left"/>
-      <w:pPr>
-        <w:tabs>
-          <w:tab w:val="num" w:pos="114"/>
-          <w:tab w:val="clear" w:pos="0"/>
-        </w:tabs>
-      </w:pPr>
-      <w:rPr>
-        <w:position w:val="0"/>
-        <w:sz w:val="24"/>
-        <w:szCs w:val="24"/>
-        <w:rtl w:val="0"/>
-        <w:lang w:val="nl-NL"/>
-      </w:rPr>
-    </w:lvl>
-  </w:abstractNum>
-  <w:abstractNum w:abstractNumId="66">
-    <w:multiLevelType w:val="multilevel"/>
-    <w:lvl w:ilvl="0">
-      <w:start w:val="1"/>
-      <w:numFmt w:val="bullet"/>
-      <w:suff w:val="tab"/>
-      <w:lvlText w:val="•"/>
-      <w:lvlJc w:val="left"/>
-      <w:pPr>
-        <w:tabs>
-          <w:tab w:val="num" w:pos="720"/>
-          <w:tab w:val="clear" w:pos="0"/>
-        </w:tabs>
-        <w:ind w:left="720" w:hanging="360"/>
-      </w:pPr>
-      <w:rPr>
-        <w:position w:val="0"/>
-        <w:sz w:val="24"/>
-        <w:szCs w:val="24"/>
-        <w:rtl w:val="0"/>
-        <w:lang w:val="en-US"/>
-      </w:rPr>
-    </w:lvl>
-    <w:lvl w:ilvl="1">
-      <w:start w:val="1"/>
-      <w:numFmt w:val="bullet"/>
-      <w:suff w:val="tab"/>
-      <w:lvlText w:val="o"/>
-      <w:lvlJc w:val="left"/>
-      <w:pPr>
-        <w:tabs>
-          <w:tab w:val="num" w:pos="114"/>
-          <w:tab w:val="clear" w:pos="0"/>
-        </w:tabs>
-      </w:pPr>
-      <w:rPr>
-        <w:position w:val="0"/>
-        <w:sz w:val="24"/>
-        <w:szCs w:val="24"/>
-        <w:rtl w:val="0"/>
-        <w:lang w:val="en-US"/>
-      </w:rPr>
-    </w:lvl>
-    <w:lvl w:ilvl="2">
-      <w:start w:val="1"/>
-      <w:numFmt w:val="bullet"/>
-      <w:suff w:val="tab"/>
-      <w:lvlText w:val="▪"/>
-      <w:lvlJc w:val="left"/>
-      <w:pPr>
-        <w:tabs>
-          <w:tab w:val="num" w:pos="114"/>
-          <w:tab w:val="clear" w:pos="0"/>
-        </w:tabs>
-      </w:pPr>
-      <w:rPr>
-        <w:position w:val="0"/>
-        <w:sz w:val="24"/>
-        <w:szCs w:val="24"/>
-        <w:rtl w:val="0"/>
-        <w:lang w:val="en-US"/>
-      </w:rPr>
-    </w:lvl>
-    <w:lvl w:ilvl="3">
-      <w:start w:val="1"/>
-      <w:numFmt w:val="bullet"/>
-      <w:suff w:val="tab"/>
-      <w:lvlText w:val="▪"/>
-      <w:lvlJc w:val="left"/>
-      <w:pPr>
-        <w:tabs>
-          <w:tab w:val="num" w:pos="114"/>
-          <w:tab w:val="clear" w:pos="0"/>
-        </w:tabs>
-      </w:pPr>
-      <w:rPr>
-        <w:position w:val="0"/>
-        <w:sz w:val="24"/>
-        <w:szCs w:val="24"/>
-        <w:rtl w:val="0"/>
-        <w:lang w:val="en-US"/>
-      </w:rPr>
-    </w:lvl>
-    <w:lvl w:ilvl="4">
-      <w:start w:val="1"/>
-      <w:numFmt w:val="bullet"/>
-      <w:suff w:val="tab"/>
-      <w:lvlText w:val="▪"/>
-      <w:lvlJc w:val="left"/>
-      <w:pPr>
-        <w:tabs>
-          <w:tab w:val="num" w:pos="114"/>
-          <w:tab w:val="clear" w:pos="0"/>
-        </w:tabs>
-      </w:pPr>
-      <w:rPr>
-        <w:position w:val="0"/>
-        <w:sz w:val="24"/>
-        <w:szCs w:val="24"/>
-        <w:rtl w:val="0"/>
-        <w:lang w:val="en-US"/>
-      </w:rPr>
-    </w:lvl>
-    <w:lvl w:ilvl="5">
-      <w:start w:val="1"/>
-      <w:numFmt w:val="bullet"/>
-      <w:suff w:val="tab"/>
-      <w:lvlText w:val="▪"/>
-      <w:lvlJc w:val="left"/>
-      <w:pPr>
-        <w:tabs>
-          <w:tab w:val="num" w:pos="114"/>
-          <w:tab w:val="clear" w:pos="0"/>
-        </w:tabs>
-      </w:pPr>
-      <w:rPr>
-        <w:position w:val="0"/>
-        <w:sz w:val="24"/>
-        <w:szCs w:val="24"/>
-        <w:rtl w:val="0"/>
-        <w:lang w:val="en-US"/>
-      </w:rPr>
-    </w:lvl>
-    <w:lvl w:ilvl="6">
-      <w:start w:val="1"/>
-      <w:numFmt w:val="bullet"/>
-      <w:suff w:val="tab"/>
-      <w:lvlText w:val="▪"/>
-      <w:lvlJc w:val="left"/>
-      <w:pPr>
-        <w:tabs>
-          <w:tab w:val="num" w:pos="114"/>
-          <w:tab w:val="clear" w:pos="0"/>
-        </w:tabs>
-      </w:pPr>
-      <w:rPr>
-        <w:position w:val="0"/>
-        <w:sz w:val="24"/>
-        <w:szCs w:val="24"/>
-        <w:rtl w:val="0"/>
-        <w:lang w:val="en-US"/>
-      </w:rPr>
-    </w:lvl>
-    <w:lvl w:ilvl="7">
-      <w:start w:val="1"/>
-      <w:numFmt w:val="bullet"/>
-      <w:suff w:val="tab"/>
-      <w:lvlText w:val="▪"/>
-      <w:lvlJc w:val="left"/>
-      <w:pPr>
-        <w:tabs>
-          <w:tab w:val="num" w:pos="114"/>
-          <w:tab w:val="clear" w:pos="0"/>
-        </w:tabs>
-      </w:pPr>
-      <w:rPr>
-        <w:position w:val="0"/>
-        <w:sz w:val="24"/>
-        <w:szCs w:val="24"/>
-        <w:rtl w:val="0"/>
-        <w:lang w:val="en-US"/>
-      </w:rPr>
-    </w:lvl>
-    <w:lvl w:ilvl="8">
-      <w:start w:val="1"/>
-      <w:numFmt w:val="bullet"/>
-      <w:suff w:val="tab"/>
-      <w:lvlText w:val="▪"/>
-      <w:lvlJc w:val="left"/>
-      <w:pPr>
-        <w:tabs>
-          <w:tab w:val="num" w:pos="114"/>
-          <w:tab w:val="clear" w:pos="0"/>
-        </w:tabs>
-      </w:pPr>
-      <w:rPr>
-        <w:position w:val="0"/>
-        <w:sz w:val="24"/>
-        <w:szCs w:val="24"/>
-        <w:rtl w:val="0"/>
-        <w:lang w:val="en-US"/>
-      </w:rPr>
-    </w:lvl>
-  </w:abstractNum>
-  <w:abstractNum w:abstractNumId="67">
-    <w:multiLevelType w:val="multilevel"/>
-    <w:lvl w:ilvl="0">
-      <w:start w:val="1"/>
-      <w:numFmt w:val="bullet"/>
-      <w:suff w:val="tab"/>
-      <w:lvlText w:val="•"/>
-      <w:lvlJc w:val="left"/>
-      <w:pPr/>
-      <w:rPr>
-        <w:position w:val="0"/>
-      </w:rPr>
-    </w:lvl>
-    <w:lvl w:ilvl="1">
-      <w:start w:val="1"/>
-      <w:numFmt w:val="bullet"/>
-      <w:suff w:val="tab"/>
-      <w:lvlText w:val="o"/>
-      <w:lvlJc w:val="left"/>
-      <w:pPr/>
-      <w:rPr>
-        <w:position w:val="0"/>
-      </w:rPr>
-    </w:lvl>
-    <w:lvl w:ilvl="2">
-      <w:start w:val="1"/>
-      <w:numFmt w:val="bullet"/>
-      <w:suff w:val="tab"/>
-      <w:lvlText w:val="▪"/>
-      <w:lvlJc w:val="left"/>
-      <w:pPr/>
-      <w:rPr>
-        <w:position w:val="0"/>
-      </w:rPr>
-    </w:lvl>
-    <w:lvl w:ilvl="3">
-      <w:start w:val="1"/>
-      <w:numFmt w:val="bullet"/>
-      <w:suff w:val="tab"/>
-      <w:lvlText w:val="▪"/>
-      <w:lvlJc w:val="left"/>
-      <w:pPr/>
-      <w:rPr>
-        <w:position w:val="0"/>
-      </w:rPr>
-    </w:lvl>
-    <w:lvl w:ilvl="4">
-      <w:start w:val="1"/>
-      <w:numFmt w:val="bullet"/>
-      <w:suff w:val="tab"/>
-      <w:lvlText w:val="▪"/>
-      <w:lvlJc w:val="left"/>
-      <w:pPr/>
-      <w:rPr>
-        <w:position w:val="0"/>
-      </w:rPr>
-    </w:lvl>
-    <w:lvl w:ilvl="5">
-      <w:start w:val="1"/>
-      <w:numFmt w:val="bullet"/>
-      <w:suff w:val="tab"/>
-      <w:lvlText w:val="▪"/>
-      <w:lvlJc w:val="left"/>
-      <w:pPr/>
-      <w:rPr>
-        <w:position w:val="0"/>
-      </w:rPr>
-    </w:lvl>
-    <w:lvl w:ilvl="6">
-      <w:start w:val="1"/>
-      <w:numFmt w:val="bullet"/>
-      <w:suff w:val="tab"/>
-      <w:lvlText w:val="▪"/>
-      <w:lvlJc w:val="left"/>
-      <w:pPr/>
-      <w:rPr>
-        <w:position w:val="0"/>
-      </w:rPr>
-    </w:lvl>
-    <w:lvl w:ilvl="7">
-      <w:start w:val="1"/>
-      <w:numFmt w:val="bullet"/>
-      <w:suff w:val="tab"/>
-      <w:lvlText w:val="▪"/>
-      <w:lvlJc w:val="left"/>
-      <w:pPr/>
-      <w:rPr>
-        <w:position w:val="0"/>
-      </w:rPr>
-    </w:lvl>
-    <w:lvl w:ilvl="8">
-      <w:start w:val="1"/>
-      <w:numFmt w:val="bullet"/>
-      <w:suff w:val="tab"/>
-      <w:lvlText w:val="▪"/>
-      <w:lvlJc w:val="left"/>
-      <w:pPr/>
-      <w:rPr>
-        <w:position w:val="0"/>
-      </w:rPr>
-    </w:lvl>
-  </w:abstractNum>
-  <w:abstractNum w:abstractNumId="68">
-    <w:multiLevelType w:val="multilevel"/>
-    <w:styleLink w:val="List 22"/>
     <w:lvl w:ilvl="0">
       <w:start w:val="0"/>
       <w:numFmt w:val="bullet"/>
@@ -15409,15 +14954,6 @@
   </w:num>
   <w:num w:numId="66">
     <w:abstractNumId w:val="65"/>
-  </w:num>
-  <w:num w:numId="67">
-    <w:abstractNumId w:val="66"/>
-  </w:num>
-  <w:num w:numId="68">
-    <w:abstractNumId w:val="67"/>
-  </w:num>
-  <w:num w:numId="69">
-    <w:abstractNumId w:val="68"/>
   </w:num>
 </w:numbering>
 </file>
@@ -16197,21 +15733,9 @@
       </w:numPr>
     </w:pPr>
   </w:style>
-  <w:style w:type="character" w:styleId="Hyperlink.3">
-    <w:name w:val="Hyperlink.3"/>
-    <w:basedOn w:val="None"/>
-    <w:next w:val="Hyperlink.3"/>
-    <w:rPr>
-      <w:color w:val="0000ff"/>
-      <w:sz w:val="24"/>
-      <w:szCs w:val="24"/>
-      <w:u w:val="single" w:color="0000ff"/>
-      <w:lang w:val="en-US"/>
-    </w:rPr>
-  </w:style>
   <w:style w:type="numbering" w:styleId="List 14">
     <w:name w:val="List 14"/>
-    <w:basedOn w:val="Imported Style 15"/>
+    <w:basedOn w:val="Imported Style 16"/>
     <w:next w:val="List 14"/>
     <w:pPr>
       <w:numPr>
@@ -16219,9 +15743,9 @@
       </w:numPr>
     </w:pPr>
   </w:style>
-  <w:style w:type="numbering" w:styleId="Imported Style 15">
-    <w:name w:val="Imported Style 15"/>
-    <w:next w:val="Imported Style 15"/>
+  <w:style w:type="numbering" w:styleId="Imported Style 16">
+    <w:name w:val="Imported Style 16"/>
+    <w:next w:val="Imported Style 16"/>
     <w:pPr>
       <w:numPr>
         <w:numId w:val="44"/>
@@ -16230,7 +15754,7 @@
   </w:style>
   <w:style w:type="numbering" w:styleId="List 15">
     <w:name w:val="List 15"/>
-    <w:basedOn w:val="Imported Style 16"/>
+    <w:basedOn w:val="Imported Style 17"/>
     <w:next w:val="List 15"/>
     <w:pPr>
       <w:numPr>
@@ -16238,9 +15762,9 @@
       </w:numPr>
     </w:pPr>
   </w:style>
-  <w:style w:type="numbering" w:styleId="Imported Style 16">
-    <w:name w:val="Imported Style 16"/>
-    <w:next w:val="Imported Style 16"/>
+  <w:style w:type="numbering" w:styleId="Imported Style 17">
+    <w:name w:val="Imported Style 17"/>
+    <w:next w:val="Imported Style 17"/>
     <w:pPr>
       <w:numPr>
         <w:numId w:val="47"/>
@@ -16249,7 +15773,7 @@
   </w:style>
   <w:style w:type="numbering" w:styleId="List 16">
     <w:name w:val="List 16"/>
-    <w:basedOn w:val="Imported Style 17"/>
+    <w:basedOn w:val="Imported Style 18"/>
     <w:next w:val="List 16"/>
     <w:pPr>
       <w:numPr>
@@ -16257,9 +15781,9 @@
       </w:numPr>
     </w:pPr>
   </w:style>
-  <w:style w:type="numbering" w:styleId="Imported Style 17">
-    <w:name w:val="Imported Style 17"/>
-    <w:next w:val="Imported Style 17"/>
+  <w:style w:type="numbering" w:styleId="Imported Style 18">
+    <w:name w:val="Imported Style 18"/>
+    <w:next w:val="Imported Style 18"/>
     <w:pPr>
       <w:numPr>
         <w:numId w:val="50"/>
@@ -16268,7 +15792,7 @@
   </w:style>
   <w:style w:type="numbering" w:styleId="List 17">
     <w:name w:val="List 17"/>
-    <w:basedOn w:val="Imported Style 18"/>
+    <w:basedOn w:val="Imported Style 19"/>
     <w:next w:val="List 17"/>
     <w:pPr>
       <w:numPr>
@@ -16276,9 +15800,9 @@
       </w:numPr>
     </w:pPr>
   </w:style>
-  <w:style w:type="numbering" w:styleId="Imported Style 18">
-    <w:name w:val="Imported Style 18"/>
-    <w:next w:val="Imported Style 18"/>
+  <w:style w:type="numbering" w:styleId="Imported Style 19">
+    <w:name w:val="Imported Style 19"/>
+    <w:next w:val="Imported Style 19"/>
     <w:pPr>
       <w:numPr>
         <w:numId w:val="53"/>
@@ -16287,7 +15811,7 @@
   </w:style>
   <w:style w:type="numbering" w:styleId="List 18">
     <w:name w:val="List 18"/>
-    <w:basedOn w:val="Imported Style 19"/>
+    <w:basedOn w:val="Imported Style 20"/>
     <w:next w:val="List 18"/>
     <w:pPr>
       <w:numPr>
@@ -16295,9 +15819,9 @@
       </w:numPr>
     </w:pPr>
   </w:style>
-  <w:style w:type="numbering" w:styleId="Imported Style 19">
-    <w:name w:val="Imported Style 19"/>
-    <w:next w:val="Imported Style 19"/>
+  <w:style w:type="numbering" w:styleId="Imported Style 20">
+    <w:name w:val="Imported Style 20"/>
+    <w:next w:val="Imported Style 20"/>
     <w:pPr>
       <w:numPr>
         <w:numId w:val="56"/>
@@ -16306,7 +15830,7 @@
   </w:style>
   <w:style w:type="numbering" w:styleId="List 19">
     <w:name w:val="List 19"/>
-    <w:basedOn w:val="Imported Style 20"/>
+    <w:basedOn w:val="Imported Style 21"/>
     <w:next w:val="List 19"/>
     <w:pPr>
       <w:numPr>
@@ -16314,9 +15838,9 @@
       </w:numPr>
     </w:pPr>
   </w:style>
-  <w:style w:type="numbering" w:styleId="Imported Style 20">
-    <w:name w:val="Imported Style 20"/>
-    <w:next w:val="Imported Style 20"/>
+  <w:style w:type="numbering" w:styleId="Imported Style 21">
+    <w:name w:val="Imported Style 21"/>
+    <w:next w:val="Imported Style 21"/>
     <w:pPr>
       <w:numPr>
         <w:numId w:val="59"/>
@@ -16325,7 +15849,7 @@
   </w:style>
   <w:style w:type="numbering" w:styleId="List 20">
     <w:name w:val="List 20"/>
-    <w:basedOn w:val="Imported Style 21"/>
+    <w:basedOn w:val="Imported Style 22"/>
     <w:next w:val="List 20"/>
     <w:pPr>
       <w:numPr>
@@ -16333,9 +15857,9 @@
       </w:numPr>
     </w:pPr>
   </w:style>
-  <w:style w:type="numbering" w:styleId="Imported Style 21">
-    <w:name w:val="Imported Style 21"/>
-    <w:next w:val="Imported Style 21"/>
+  <w:style w:type="numbering" w:styleId="Imported Style 22">
+    <w:name w:val="Imported Style 22"/>
+    <w:next w:val="Imported Style 22"/>
     <w:pPr>
       <w:numPr>
         <w:numId w:val="62"/>
@@ -16344,30 +15868,11 @@
   </w:style>
   <w:style w:type="numbering" w:styleId="List 21">
     <w:name w:val="List 21"/>
-    <w:basedOn w:val="Imported Style 22"/>
+    <w:basedOn w:val="Imported Style 23"/>
     <w:next w:val="List 21"/>
     <w:pPr>
       <w:numPr>
         <w:numId w:val="64"/>
-      </w:numPr>
-    </w:pPr>
-  </w:style>
-  <w:style w:type="numbering" w:styleId="Imported Style 22">
-    <w:name w:val="Imported Style 22"/>
-    <w:next w:val="Imported Style 22"/>
-    <w:pPr>
-      <w:numPr>
-        <w:numId w:val="65"/>
-      </w:numPr>
-    </w:pPr>
-  </w:style>
-  <w:style w:type="numbering" w:styleId="List 22">
-    <w:name w:val="List 22"/>
-    <w:basedOn w:val="Imported Style 23"/>
-    <w:next w:val="List 22"/>
-    <w:pPr>
-      <w:numPr>
-        <w:numId w:val="67"/>
       </w:numPr>
     </w:pPr>
   </w:style>
@@ -16376,7 +15881,7 @@
     <w:next w:val="Imported Style 23"/>
     <w:pPr>
       <w:numPr>
-        <w:numId w:val="68"/>
+        <w:numId w:val="65"/>
       </w:numPr>
     </w:pPr>
   </w:style>

</xml_diff>

<commit_message>
Final paper version for submission.
</commit_message>
<xml_diff>
--- a/bigbox/BigBoxPaper.docx
+++ b/bigbox/BigBoxPaper.docx
@@ -363,6 +363,9 @@
     <w:p>
       <w:pPr>
         <w:pStyle w:val="Heading2"/>
+        <w:rPr>
+          <w:lang w:val="en-US"/>
+        </w:rPr>
       </w:pPr>
       <w:r>
         <w:rPr>
@@ -377,9 +380,6 @@
         <w:ind w:firstLine="0"/>
       </w:pPr>
       <w:r>
-        <w:rPr>
-          <w:lang w:val="de-DE"/>
-        </w:rPr>
         <w:t>Even with</w:t>
       </w:r>
       <w:r>
@@ -1193,9 +1193,13 @@
           <w:rFonts w:eastAsia="Helvetica" w:cs="Helvetica"/>
           <w:sz w:val="28"/>
           <w:szCs w:val="28"/>
-        </w:rPr>
-      </w:pPr>
-      <w:r>
+          <w:lang w:val="en-US"/>
+        </w:rPr>
+      </w:pPr>
+      <w:r>
+        <w:rPr>
+          <w:lang w:val="en-US"/>
+        </w:rPr>
         <w:t>Results</w:t>
       </w:r>
     </w:p>
@@ -1528,25 +1532,7 @@
               <w:rPr>
                 <w:rFonts w:eastAsia="Arial Unicode MS" w:cs="Arial Unicode MS"/>
               </w:rPr>
-              <w:t>M</w:t>
-            </w:r>
-            <w:r>
-              <w:rPr>
-                <w:rFonts w:eastAsia="Arial Unicode MS" w:cs="Arial Unicode MS"/>
-              </w:rPr>
-              <w:t>om-and-</w:t>
-            </w:r>
-            <w:r>
-              <w:rPr>
-                <w:rFonts w:eastAsia="Arial Unicode MS" w:cs="Arial Unicode MS"/>
-              </w:rPr>
-              <w:t>P</w:t>
-            </w:r>
-            <w:r>
-              <w:rPr>
-                <w:rFonts w:eastAsia="Arial Unicode MS" w:cs="Arial Unicode MS"/>
-              </w:rPr>
-              <w:t>op only</w:t>
+              <w:t>Mom-and-Pop only</w:t>
             </w:r>
           </w:p>
         </w:tc>
@@ -1763,13 +1749,7 @@
               <w:rPr>
                 <w:rFonts w:eastAsia="Arial Unicode MS" w:cs="Arial Unicode MS"/>
               </w:rPr>
-              <w:t>MP &amp; BB</w:t>
-            </w:r>
-            <w:r>
-              <w:rPr>
-                <w:rFonts w:eastAsia="Arial Unicode MS" w:cs="Arial Unicode MS"/>
-              </w:rPr>
-              <w:t xml:space="preserve"> both</w:t>
+              <w:t>MP &amp; BB both</w:t>
             </w:r>
           </w:p>
         </w:tc>
@@ -1986,13 +1966,7 @@
               <w:rPr>
                 <w:rFonts w:eastAsia="Arial Unicode MS" w:cs="Arial Unicode MS"/>
               </w:rPr>
-              <w:t>B</w:t>
-            </w:r>
-            <w:r>
-              <w:rPr>
-                <w:rFonts w:eastAsia="Arial Unicode MS" w:cs="Arial Unicode MS"/>
-              </w:rPr>
-              <w:t>ig-Box only</w:t>
+              <w:t>Big-Box only</w:t>
             </w:r>
           </w:p>
         </w:tc>
@@ -2250,20 +2224,32 @@
       <w:r>
         <w:t xml:space="preserve">Figure </w:t>
       </w:r>
-      <w:fldSimple w:instr=" SEQ Figure \* ARABIC ">
-        <w:r>
-          <w:rPr>
-            <w:noProof/>
-          </w:rPr>
-          <w:t>1</w:t>
-        </w:r>
-      </w:fldSimple>
-      <w:r>
-        <w:t>: Results for preference 1.</w:t>
-      </w:r>
-      <w:r>
-        <w:t>2</w:t>
-      </w:r>
+      <w:r>
+        <w:fldChar w:fldCharType="begin"/>
+      </w:r>
+      <w:r>
+        <w:instrText xml:space="preserve"> SEQ Figure \* ARABIC </w:instrText>
+      </w:r>
+      <w:r>
+        <w:fldChar w:fldCharType="separate"/>
+      </w:r>
+      <w:r>
+        <w:rPr>
+          <w:noProof/>
+        </w:rPr>
+        <w:t>1</w:t>
+      </w:r>
+      <w:r>
+        <w:rPr>
+          <w:noProof/>
+        </w:rPr>
+        <w:fldChar w:fldCharType="end"/>
+      </w:r>
+      <w:r>
+        <w:t>: Results for preference .4</w:t>
+      </w:r>
+      <w:bookmarkStart w:id="0" w:name="_GoBack"/>
+      <w:bookmarkEnd w:id="0"/>
     </w:p>
     <w:p>
       <w:pPr>
@@ -2283,8 +2269,14 @@
     <w:p>
       <w:pPr>
         <w:pStyle w:val="Heading2"/>
-      </w:pPr>
-      <w:r>
+        <w:rPr>
+          <w:lang w:val="en-US"/>
+        </w:rPr>
+      </w:pPr>
+      <w:r>
+        <w:rPr>
+          <w:lang w:val="en-US"/>
+        </w:rPr>
         <w:t xml:space="preserve">Model Design </w:t>
       </w:r>
     </w:p>
@@ -2328,8 +2320,14 @@
     <w:p>
       <w:pPr>
         <w:pStyle w:val="Heading2"/>
-      </w:pPr>
-      <w:r>
+        <w:rPr>
+          <w:lang w:val="en-US"/>
+        </w:rPr>
+      </w:pPr>
+      <w:r>
+        <w:rPr>
+          <w:lang w:val="en-US"/>
+        </w:rPr>
         <w:lastRenderedPageBreak/>
         <w:t xml:space="preserve">Model Implementation </w:t>
       </w:r>
@@ -2780,6 +2778,7 @@
         </w:tabs>
         <w:rPr>
           <w:rStyle w:val="None"/>
+          <w:lang w:val="fr-FR"/>
         </w:rPr>
       </w:pPr>
       <w:r>
@@ -2791,6 +2790,7 @@
       <w:r>
         <w:rPr>
           <w:rStyle w:val="None"/>
+          <w:lang w:val="fr-FR"/>
         </w:rPr>
         <w:t>eval_vars = self.eval_env(env_vars)</w:t>
       </w:r>
@@ -2815,6 +2815,7 @@
       <w:r>
         <w:rPr>
           <w:rStyle w:val="None"/>
+          <w:lang w:val="fr-FR"/>
         </w:rPr>
         <w:t xml:space="preserve">        </w:t>
       </w:r>
@@ -4525,8 +4526,6 @@
       <w:r>
         <w:t>f the big-box-store, and it paid</w:t>
       </w:r>
-      <w:bookmarkStart w:id="0" w:name="_GoBack"/>
-      <w:bookmarkEnd w:id="0"/>
       <w:r>
         <w:t xml:space="preserve"> five times the rent.</w:t>
       </w:r>
@@ -8568,7 +8567,7 @@
     <w:abstractNumId w:val="14"/>
     <w:lvlOverride w:ilvl="0">
       <w:startOverride w:val="1"/>
-      <w:lvl w:ilvl="0" w:tplc="C4C68454">
+      <w:lvl w:ilvl="0" w:tplc="791A6272">
         <w:start w:val="1"/>
         <w:numFmt w:val="decimal"/>
         <w:lvlText w:val="%1."/>
@@ -8596,7 +8595,7 @@
     </w:lvlOverride>
     <w:lvlOverride w:ilvl="1">
       <w:startOverride w:val="1"/>
-      <w:lvl w:ilvl="1" w:tplc="F1A04FA2">
+      <w:lvl w:ilvl="1" w:tplc="3BD2355C">
         <w:start w:val="1"/>
         <w:numFmt w:val="decimal"/>
         <w:suff w:val="nothing"/>
@@ -8628,7 +8627,7 @@
     </w:lvlOverride>
     <w:lvlOverride w:ilvl="2">
       <w:startOverride w:val="1"/>
-      <w:lvl w:ilvl="2" w:tplc="6B7606E2">
+      <w:lvl w:ilvl="2" w:tplc="83E8CA68">
         <w:start w:val="1"/>
         <w:numFmt w:val="decimal"/>
         <w:suff w:val="nothing"/>
@@ -8660,7 +8659,7 @@
     </w:lvlOverride>
     <w:lvlOverride w:ilvl="3">
       <w:startOverride w:val="1"/>
-      <w:lvl w:ilvl="3" w:tplc="64D22D4A">
+      <w:lvl w:ilvl="3" w:tplc="8D6CF860">
         <w:start w:val="1"/>
         <w:numFmt w:val="decimal"/>
         <w:suff w:val="nothing"/>
@@ -8692,7 +8691,7 @@
     </w:lvlOverride>
     <w:lvlOverride w:ilvl="4">
       <w:startOverride w:val="1"/>
-      <w:lvl w:ilvl="4" w:tplc="E07A5016">
+      <w:lvl w:ilvl="4" w:tplc="386C07BE">
         <w:start w:val="1"/>
         <w:numFmt w:val="decimal"/>
         <w:suff w:val="nothing"/>
@@ -8724,7 +8723,7 @@
     </w:lvlOverride>
     <w:lvlOverride w:ilvl="5">
       <w:startOverride w:val="1"/>
-      <w:lvl w:ilvl="5" w:tplc="F43406CC">
+      <w:lvl w:ilvl="5" w:tplc="5F3E2232">
         <w:start w:val="1"/>
         <w:numFmt w:val="decimal"/>
         <w:suff w:val="nothing"/>
@@ -8756,7 +8755,7 @@
     </w:lvlOverride>
     <w:lvlOverride w:ilvl="6">
       <w:startOverride w:val="1"/>
-      <w:lvl w:ilvl="6" w:tplc="38741796">
+      <w:lvl w:ilvl="6" w:tplc="28D61860">
         <w:start w:val="1"/>
         <w:numFmt w:val="decimal"/>
         <w:suff w:val="nothing"/>
@@ -8788,7 +8787,7 @@
     </w:lvlOverride>
     <w:lvlOverride w:ilvl="7">
       <w:startOverride w:val="1"/>
-      <w:lvl w:ilvl="7" w:tplc="5958D7F0">
+      <w:lvl w:ilvl="7" w:tplc="63DC4F06">
         <w:start w:val="1"/>
         <w:numFmt w:val="decimal"/>
         <w:suff w:val="nothing"/>
@@ -8820,7 +8819,7 @@
     </w:lvlOverride>
     <w:lvlOverride w:ilvl="8">
       <w:startOverride w:val="1"/>
-      <w:lvl w:ilvl="8" w:tplc="C3A4200C">
+      <w:lvl w:ilvl="8" w:tplc="20C6D4C8">
         <w:start w:val="1"/>
         <w:numFmt w:val="decimal"/>
         <w:suff w:val="nothing"/>
@@ -10976,7 +10975,7 @@
 </file>
 
 <file path=customXml/itemProps1.xml><?xml version="1.0" encoding="utf-8"?>
-<ds:datastoreItem xmlns:ds="http://schemas.openxmlformats.org/officeDocument/2006/customXml" ds:itemID="{8304D18B-8F7D-1849-A707-09D12132582F}">
+<ds:datastoreItem xmlns:ds="http://schemas.openxmlformats.org/officeDocument/2006/customXml" ds:itemID="{0A541B1A-3C0C-2D4E-A8F8-805F71BA743B}">
   <ds:schemaRefs>
     <ds:schemaRef ds:uri="http://schemas.openxmlformats.org/officeDocument/2006/bibliography"/>
   </ds:schemaRefs>

</xml_diff>

<commit_message>
Changes for editor at Economics.
</commit_message>
<xml_diff>
--- a/bigbox/BigBoxPaper.docx
+++ b/bigbox/BigBoxPaper.docx
@@ -11,8 +11,6 @@
     <w:p>
       <w:pPr>
         <w:pStyle w:val="Heading"/>
-        <w:ind w:firstLine="0"/>
-        <w:jc w:val="center"/>
       </w:pPr>
       <w:r>
         <w:t>Can I</w:t>
@@ -37,15 +35,7 @@
         <w:pStyle w:val="Style1"/>
       </w:pPr>
       <w:r>
-        <w:t xml:space="preserve">Department of Computer Science, </w:t>
-      </w:r>
-      <w:proofErr w:type="spellStart"/>
-      <w:r>
-        <w:t>Tandon</w:t>
-      </w:r>
-      <w:proofErr w:type="spellEnd"/>
-      <w:r>
-        <w:t xml:space="preserve"> School of Engineering</w:t>
+        <w:t>Department of Computer Science, Tandon School of Engineering</w:t>
       </w:r>
     </w:p>
     <w:p>
@@ -74,41 +64,9 @@
     </w:p>
     <w:p>
       <w:pPr>
-        <w:pStyle w:val="Body"/>
-        <w:spacing w:after="0" w:line="240" w:lineRule="auto"/>
-        <w:ind w:firstLine="0"/>
-      </w:pPr>
-      <w:r>
-        <w:rPr>
-          <w:rFonts w:ascii="Arial Unicode MS" w:eastAsia="Arial Unicode MS" w:hAnsi="Arial Unicode MS" w:cs="Arial Unicode MS"/>
-        </w:rPr>
-        <w:br w:type="page"/>
-      </w:r>
-    </w:p>
-    <w:p>
-      <w:pPr>
-        <w:pStyle w:val="Body"/>
-        <w:spacing w:after="0" w:line="240" w:lineRule="auto"/>
-        <w:ind w:firstLine="0"/>
-        <w:rPr>
-          <w:b/>
-          <w:bCs/>
-          <w:sz w:val="36"/>
-          <w:szCs w:val="36"/>
-        </w:rPr>
-      </w:pPr>
-    </w:p>
-    <w:p>
-      <w:pPr>
         <w:pStyle w:val="Heading2"/>
-        <w:rPr>
-          <w:lang w:val="en-US"/>
-        </w:rPr>
-      </w:pPr>
-      <w:r>
-        <w:rPr>
-          <w:lang w:val="en-US"/>
-        </w:rPr>
+      </w:pPr>
+      <w:r>
         <w:t>Abstract</w:t>
       </w:r>
     </w:p>
@@ -117,7 +75,6 @@
         <w:pStyle w:val="FirstSectionPar"/>
         <w:ind w:firstLine="0"/>
       </w:pPr>
-      <w:bookmarkStart w:id="0" w:name="_GoBack"/>
       <w:r>
         <w:t xml:space="preserve">The conventional wisdom among "free market" economists is that moves to ban "big box" retailers such as Walmart from certain localities flout consumer sovereignty and must hurt consumer welfare. After all, if consumers did not want to shop at the big box retailer, they would simply not do so, correct? The fact that they switch their shopping to the big box and away from "mom-and-pop" stores shows they prefer the big box. </w:t>
       </w:r>
@@ -202,7 +159,6 @@
         <w:t>” 3, due to both collective action and knowledge problems.</w:t>
       </w:r>
     </w:p>
-    <w:bookmarkEnd w:id="0"/>
     <w:p>
       <w:pPr>
         <w:pStyle w:val="Body"/>
@@ -429,39 +385,7 @@
     </w:p>
     <w:p>
       <w:r>
-        <w:t xml:space="preserve">Therefore, since they cannot fine tune their shopping to achieve 1), they shop at the big box store whenever it suits them for any </w:t>
-      </w:r>
-      <w:proofErr w:type="gramStart"/>
-      <w:r>
-        <w:t>particular purchase</w:t>
-      </w:r>
-      <w:proofErr w:type="gramEnd"/>
-      <w:r>
-        <w:t xml:space="preserve">, without regards to the "macro" effects of their choices. (See Schelling, 2006, for extensive analysis of the potential gap between </w:t>
-      </w:r>
-      <w:proofErr w:type="spellStart"/>
-      <w:r>
-        <w:t>micromotives</w:t>
-      </w:r>
-      <w:proofErr w:type="spellEnd"/>
-      <w:r>
-        <w:t xml:space="preserve"> and </w:t>
-      </w:r>
-      <w:proofErr w:type="spellStart"/>
-      <w:r>
-        <w:t>macrobeahvior</w:t>
-      </w:r>
-      <w:proofErr w:type="spellEnd"/>
-      <w:r>
-        <w:t xml:space="preserve">.) They shift "too much” of their shopping to the big box, with the result that </w:t>
-      </w:r>
-      <w:proofErr w:type="gramStart"/>
-      <w:r>
-        <w:t>all of</w:t>
-      </w:r>
-      <w:proofErr w:type="gramEnd"/>
-      <w:r>
-        <w:t xml:space="preserve"> the mom-and-pops are driven out of business, despite no consumer wanting that outcome. Thus, it </w:t>
+        <w:t xml:space="preserve">Therefore, since they cannot fine tune their shopping to achieve 1), they shop at the big box store whenever it suits them for any particular purchase, without regards to the "macro" effects of their choices. (See Schelling, 2006, for extensive analysis of the potential gap between micromotives and macrobeahvior.) They shift "too much” of their shopping to the big box, with the result that all of the mom-and-pops are driven out of business, despite no consumer wanting that outcome. Thus, it </w:t>
       </w:r>
       <w:r>
         <w:rPr>
@@ -505,23 +429,7 @@
         <w:ind w:firstLine="0"/>
       </w:pPr>
       <w:r>
-        <w:t xml:space="preserve">We further suggest that our model may </w:t>
-      </w:r>
-      <w:proofErr w:type="gramStart"/>
-      <w:r>
-        <w:t>actually capture</w:t>
-      </w:r>
-      <w:proofErr w:type="gramEnd"/>
-      <w:r>
-        <w:t xml:space="preserve"> the mechanism underlying the intuition of the existence of "predatory pricing." As has often been noted, the idea that big box stores engage in predatory pricing to drive out small competitors and then jack up the prices to achieve high profits has an obvious problem: once the prices charged by the big box stores have been raised, why don't the small competitors simply reenter the market? (See, for instance, </w:t>
-      </w:r>
-      <w:proofErr w:type="spellStart"/>
-      <w:r>
-        <w:t>DiLorenzo</w:t>
-      </w:r>
-      <w:proofErr w:type="spellEnd"/>
-      <w:r>
-        <w:t xml:space="preserve">, 1992.) </w:t>
+        <w:t xml:space="preserve">We further suggest that our model may actually capture the mechanism underlying the intuition of the existence of "predatory pricing." As has often been noted, the idea that big box stores engage in predatory pricing to drive out small competitors and then jack up the prices to achieve high profits has an obvious problem: once the prices charged by the big box stores have been raised, why don't the small competitors simply reenter the market? (See, for instance, DiLorenzo, 1992.) </w:t>
       </w:r>
     </w:p>
     <w:p>
@@ -557,21 +465,7 @@
         <w:rPr>
           <w:rFonts w:eastAsia="Arial Unicode MS" w:cs="Arial Unicode MS"/>
         </w:rPr>
-        <w:t xml:space="preserve">We note here that what we are describing, in suggesting the possibility that some restriction on big-box retailing might be rational, is an example of the general class of "constitutional constraints" described by Jon </w:t>
-      </w:r>
-      <w:proofErr w:type="spellStart"/>
-      <w:r>
-        <w:rPr>
-          <w:rFonts w:eastAsia="Arial Unicode MS" w:cs="Arial Unicode MS"/>
-        </w:rPr>
-        <w:t>Elster</w:t>
-      </w:r>
-      <w:proofErr w:type="spellEnd"/>
-      <w:r>
-        <w:rPr>
-          <w:rFonts w:eastAsia="Arial Unicode MS" w:cs="Arial Unicode MS"/>
-        </w:rPr>
-        <w:t xml:space="preserve"> in </w:t>
+        <w:t xml:space="preserve">We note here that what we are describing, in suggesting the possibility that some restriction on big-box retailing might be rational, is an example of the general class of "constitutional constraints" described by Jon Elster in </w:t>
       </w:r>
       <w:r>
         <w:rPr>
@@ -585,35 +479,7 @@
         <w:rPr>
           <w:rFonts w:eastAsia="Arial Unicode MS" w:cs="Arial Unicode MS"/>
         </w:rPr>
-        <w:t xml:space="preserve"> (2000): we want to listen to the Sirens, but we know that if we do not tie ourselves to the mast in advance, we will not merely listen, but fall prey to their sweet song. Or, to consider more mundane circumstances, by the sober light of day, we realize that we do not want to find ourselves in a bar at 4:00 AM, but we also recognize that in the bar at 1:00 AM, we will not be thinking so clearly. </w:t>
-      </w:r>
-      <w:proofErr w:type="gramStart"/>
-      <w:r>
-        <w:rPr>
-          <w:rFonts w:eastAsia="Arial Unicode MS" w:cs="Arial Unicode MS"/>
-        </w:rPr>
-        <w:t>So</w:t>
-      </w:r>
-      <w:proofErr w:type="gramEnd"/>
-      <w:r>
-        <w:rPr>
-          <w:rFonts w:eastAsia="Arial Unicode MS" w:cs="Arial Unicode MS"/>
-        </w:rPr>
-        <w:t xml:space="preserve"> we mandate a bar closing time earlier than 4:00 AM. Similarly, we don't want our own speech suppressed, but recognize that in power we might give in to the temptation to suppress speech we don't like, and that others in power might do so to us. </w:t>
-      </w:r>
-      <w:proofErr w:type="gramStart"/>
-      <w:r>
-        <w:rPr>
-          <w:rFonts w:eastAsia="Arial Unicode MS" w:cs="Arial Unicode MS"/>
-        </w:rPr>
-        <w:t>So</w:t>
-      </w:r>
-      <w:proofErr w:type="gramEnd"/>
-      <w:r>
-        <w:rPr>
-          <w:rFonts w:eastAsia="Arial Unicode MS" w:cs="Arial Unicode MS"/>
-        </w:rPr>
-        <w:t xml:space="preserve"> we pass the first amendment to the U.S. Constitution. </w:t>
+        <w:t xml:space="preserve"> (2000): we want to listen to the Sirens, but we know that if we do not tie ourselves to the mast in advance, we will not merely listen, but fall prey to their sweet song. Or, to consider more mundane circumstances, by the sober light of day, we realize that we do not want to find ourselves in a bar at 4:00 AM, but we also recognize that in the bar at 1:00 AM, we will not be thinking so clearly. So we mandate a bar closing time earlier than 4:00 AM. Similarly, we don't want our own speech suppressed, but recognize that in power we might give in to the temptation to suppress speech we don't like, and that others in power might do so to us. So we pass the first amendment to the U.S. Constitution. </w:t>
       </w:r>
     </w:p>
     <w:p>
@@ -696,7 +562,6 @@
         <w:pStyle w:val="FirstSectionPar"/>
         <w:ind w:firstLine="0"/>
       </w:pPr>
-      <w:proofErr w:type="spellStart"/>
       <w:r>
         <w:t>U</w:t>
       </w:r>
@@ -706,13 +571,8 @@
         </w:rPr>
         <w:t>k</w:t>
       </w:r>
-      <w:proofErr w:type="spellEnd"/>
-      <w:r>
-        <w:t xml:space="preserve"> = (</w:t>
-      </w:r>
-      <w:proofErr w:type="spellStart"/>
-      <w:r>
-        <w:t>p</w:t>
+      <w:r>
+        <w:t xml:space="preserve"> = (p</w:t>
       </w:r>
       <w:r>
         <w:rPr>
@@ -720,14 +580,8 @@
         </w:rPr>
         <w:t>M</w:t>
       </w:r>
-      <w:proofErr w:type="spellEnd"/>
-      <w:r>
-        <w:t xml:space="preserve"> + </w:t>
-      </w:r>
-      <w:proofErr w:type="spellStart"/>
-      <w:proofErr w:type="gramStart"/>
-      <w:r>
-        <w:t>r</w:t>
+      <w:r>
+        <w:t xml:space="preserve"> + r</w:t>
       </w:r>
       <w:r>
         <w:rPr>
@@ -735,7 +589,6 @@
         </w:rPr>
         <w:t>kM</w:t>
       </w:r>
-      <w:proofErr w:type="spellEnd"/>
       <w:r>
         <w:rPr>
           <w:sz w:val="22"/>
@@ -743,7 +596,6 @@
         </w:rPr>
         <w:t>[</w:t>
       </w:r>
-      <w:proofErr w:type="gramEnd"/>
       <w:r>
         <w:t>0,1])</w:t>
       </w:r>
@@ -769,7 +621,6 @@
         <w:pStyle w:val="FirstSectionPar"/>
         <w:ind w:firstLine="0"/>
       </w:pPr>
-      <w:proofErr w:type="spellStart"/>
       <w:r>
         <w:t>U</w:t>
       </w:r>
@@ -779,21 +630,8 @@
         </w:rPr>
         <w:t>k</w:t>
       </w:r>
-      <w:proofErr w:type="spellEnd"/>
-      <w:r>
-        <w:t xml:space="preserve"> = </w:t>
-      </w:r>
-      <w:proofErr w:type="gramStart"/>
-      <w:r>
-        <w:t>max{</w:t>
-      </w:r>
-      <w:proofErr w:type="gramEnd"/>
-      <w:r>
-        <w:t>(</w:t>
-      </w:r>
-      <w:proofErr w:type="spellStart"/>
-      <w:r>
-        <w:t>p</w:t>
+      <w:r>
+        <w:t xml:space="preserve"> = max{(p</w:t>
       </w:r>
       <w:r>
         <w:rPr>
@@ -801,13 +639,8 @@
         </w:rPr>
         <w:t>kM</w:t>
       </w:r>
-      <w:proofErr w:type="spellEnd"/>
-      <w:r>
-        <w:t xml:space="preserve"> + </w:t>
-      </w:r>
-      <w:proofErr w:type="spellStart"/>
-      <w:r>
-        <w:t>r</w:t>
+      <w:r>
+        <w:t xml:space="preserve"> + r</w:t>
       </w:r>
       <w:r>
         <w:rPr>
@@ -815,7 +648,6 @@
         </w:rPr>
         <w:t>kM</w:t>
       </w:r>
-      <w:proofErr w:type="spellEnd"/>
       <w:r>
         <w:rPr>
           <w:sz w:val="22"/>
@@ -824,11 +656,7 @@
         <w:t>[</w:t>
       </w:r>
       <w:r>
-        <w:t xml:space="preserve">0,1]), </w:t>
-      </w:r>
-      <w:proofErr w:type="spellStart"/>
-      <w:r>
-        <w:t>r</w:t>
+        <w:t>0,1]), r</w:t>
       </w:r>
       <w:r>
         <w:rPr>
@@ -836,7 +664,6 @@
         </w:rPr>
         <w:t>kB</w:t>
       </w:r>
-      <w:proofErr w:type="spellEnd"/>
       <w:r>
         <w:rPr>
           <w:sz w:val="22"/>
@@ -863,11 +690,7 @@
         <w:ind w:firstLine="0"/>
       </w:pPr>
       <w:r>
-        <w:t xml:space="preserve"> </w:t>
-      </w:r>
-      <w:proofErr w:type="spellStart"/>
-      <w:r>
-        <w:t>Σ</w:t>
+        <w:t xml:space="preserve"> Σ</w:t>
       </w:r>
       <w:r>
         <w:rPr>
@@ -875,13 +698,8 @@
         </w:rPr>
         <w:t>k</w:t>
       </w:r>
-      <w:proofErr w:type="spellEnd"/>
-      <w:r>
-        <w:t xml:space="preserve"> </w:t>
-      </w:r>
-      <w:proofErr w:type="spellStart"/>
-      <w:r>
-        <w:t>U</w:t>
+      <w:r>
+        <w:t xml:space="preserve"> U</w:t>
       </w:r>
       <w:r>
         <w:rPr>
@@ -889,7 +707,6 @@
         </w:rPr>
         <w:t>k</w:t>
       </w:r>
-      <w:proofErr w:type="spellEnd"/>
       <w:r>
         <w:t xml:space="preserve"> </w:t>
       </w:r>
@@ -921,98 +738,59 @@
         </w:numPr>
       </w:pPr>
       <w:r>
-        <w:t xml:space="preserve">When there are big-boxes as well as mom-and-pops, </w:t>
-      </w:r>
-      <w:proofErr w:type="gramStart"/>
-      <w:r>
-        <w:t>E( (</w:t>
-      </w:r>
-      <w:proofErr w:type="gramEnd"/>
-      <w:r>
+        <w:t>When there are big-boxes as well as mom-and-pops, E( ( Σ</w:t>
+      </w:r>
+      <w:r>
+        <w:rPr>
+          <w:vertAlign w:val="subscript"/>
+        </w:rPr>
+        <w:t>i</w:t>
+      </w:r>
+      <w:r>
+        <w:t xml:space="preserve"> U</w:t>
+      </w:r>
+      <w:r>
+        <w:rPr>
+          <w:vertAlign w:val="subscript"/>
+        </w:rPr>
+        <w:t>i</w:t>
+      </w:r>
+      <w:r>
+        <w:t xml:space="preserve"> )</w:t>
+      </w:r>
+      <w:r>
+        <w:rPr>
+          <w:vertAlign w:val="subscript"/>
+        </w:rPr>
         <w:t xml:space="preserve"> </w:t>
       </w:r>
-      <w:proofErr w:type="spellStart"/>
-      <w:r>
-        <w:t>Σ</w:t>
+      <w:r>
+        <w:t>) = E ( Σ</w:t>
       </w:r>
       <w:r>
         <w:rPr>
           <w:vertAlign w:val="subscript"/>
         </w:rPr>
-        <w:t>i</w:t>
-      </w:r>
-      <w:proofErr w:type="spellEnd"/>
-      <w:r>
-        <w:t xml:space="preserve"> </w:t>
-      </w:r>
-      <w:proofErr w:type="spellStart"/>
-      <w:r>
-        <w:t>U</w:t>
+        <w:t xml:space="preserve">i </w:t>
+      </w:r>
+      <w:r>
+        <w:t>(max { p</w:t>
       </w:r>
       <w:r>
         <w:rPr>
           <w:vertAlign w:val="subscript"/>
         </w:rPr>
-        <w:t>i</w:t>
-      </w:r>
-      <w:proofErr w:type="spellEnd"/>
-      <w:r>
-        <w:t xml:space="preserve"> )</w:t>
+        <w:t>M</w:t>
+      </w:r>
+      <w:r>
+        <w:t xml:space="preserve"> + r</w:t>
       </w:r>
       <w:r>
         <w:rPr>
           <w:vertAlign w:val="subscript"/>
         </w:rPr>
-        <w:t xml:space="preserve"> </w:t>
-      </w:r>
-      <w:r>
-        <w:t xml:space="preserve">) = E ( </w:t>
-      </w:r>
-      <w:proofErr w:type="spellStart"/>
-      <w:r>
-        <w:t>Σ</w:t>
-      </w:r>
-      <w:r>
-        <w:rPr>
-          <w:vertAlign w:val="subscript"/>
-        </w:rPr>
-        <w:t>i</w:t>
-      </w:r>
-      <w:proofErr w:type="spellEnd"/>
-      <w:r>
-        <w:rPr>
-          <w:vertAlign w:val="subscript"/>
-        </w:rPr>
-        <w:t xml:space="preserve"> </w:t>
-      </w:r>
-      <w:r>
-        <w:t xml:space="preserve">(max { </w:t>
-      </w:r>
-      <w:proofErr w:type="spellStart"/>
-      <w:r>
-        <w:t>p</w:t>
-      </w:r>
-      <w:r>
-        <w:rPr>
-          <w:vertAlign w:val="subscript"/>
-        </w:rPr>
-        <w:t>M</w:t>
-      </w:r>
-      <w:proofErr w:type="spellEnd"/>
-      <w:r>
-        <w:t xml:space="preserve"> + </w:t>
-      </w:r>
-      <w:proofErr w:type="spellStart"/>
-      <w:r>
-        <w:t>r</w:t>
-      </w:r>
-      <w:r>
-        <w:rPr>
-          <w:vertAlign w:val="subscript"/>
-        </w:rPr>
         <w:t>iM</w:t>
       </w:r>
-      <w:proofErr w:type="spellEnd"/>
       <w:r>
         <w:rPr>
           <w:sz w:val="22"/>
@@ -1021,11 +799,7 @@
         <w:t>[</w:t>
       </w:r>
       <w:r>
-        <w:t xml:space="preserve">0,1], </w:t>
-      </w:r>
-      <w:proofErr w:type="spellStart"/>
-      <w:r>
-        <w:t>r</w:t>
+        <w:t>0,1], r</w:t>
       </w:r>
       <w:r>
         <w:rPr>
@@ -1033,13 +807,8 @@
         </w:rPr>
         <w:t>iB</w:t>
       </w:r>
-      <w:proofErr w:type="spellEnd"/>
-      <w:r>
-        <w:t xml:space="preserve">[0,1] } )) = </w:t>
-      </w:r>
-      <w:proofErr w:type="spellStart"/>
-      <w:r>
-        <w:t>Σ</w:t>
+      <w:r>
+        <w:t>[0,1] } )) = Σ</w:t>
       </w:r>
       <w:r>
         <w:rPr>
@@ -1047,13 +816,8 @@
         </w:rPr>
         <w:t>i</w:t>
       </w:r>
-      <w:proofErr w:type="spellEnd"/>
-      <w:r>
-        <w:t xml:space="preserve"> E max { </w:t>
-      </w:r>
-      <w:proofErr w:type="spellStart"/>
-      <w:r>
-        <w:t>p</w:t>
+      <w:r>
+        <w:t xml:space="preserve"> E max { p</w:t>
       </w:r>
       <w:r>
         <w:rPr>
@@ -1061,13 +825,8 @@
         </w:rPr>
         <w:t>M</w:t>
       </w:r>
-      <w:proofErr w:type="spellEnd"/>
-      <w:r>
-        <w:t xml:space="preserve"> + </w:t>
-      </w:r>
-      <w:proofErr w:type="spellStart"/>
-      <w:r>
-        <w:t>r</w:t>
+      <w:r>
+        <w:t xml:space="preserve"> + r</w:t>
       </w:r>
       <w:r>
         <w:rPr>
@@ -1075,7 +834,6 @@
         </w:rPr>
         <w:t>iM</w:t>
       </w:r>
-      <w:proofErr w:type="spellEnd"/>
       <w:r>
         <w:rPr>
           <w:sz w:val="22"/>
@@ -1084,11 +842,7 @@
         <w:t>[</w:t>
       </w:r>
       <w:r>
-        <w:t xml:space="preserve">0,1], </w:t>
-      </w:r>
-      <w:proofErr w:type="spellStart"/>
-      <w:r>
-        <w:t>r</w:t>
+        <w:t>0,1], r</w:t>
       </w:r>
       <w:r>
         <w:rPr>
@@ -1096,13 +850,8 @@
         </w:rPr>
         <w:t>iB</w:t>
       </w:r>
-      <w:proofErr w:type="spellEnd"/>
-      <w:r>
-        <w:t>[0,1] } = N((2/3) + (1/2)</w:t>
-      </w:r>
-      <w:proofErr w:type="spellStart"/>
-      <w:r>
-        <w:t>p</w:t>
+      <w:r>
+        <w:t>[0,1] } = N((2/3) + (1/2)p</w:t>
       </w:r>
       <w:r>
         <w:rPr>
@@ -1110,7 +859,6 @@
         </w:rPr>
         <w:t>M</w:t>
       </w:r>
-      <w:proofErr w:type="spellEnd"/>
       <w:r>
         <w:t>+(1/2)p</w:t>
       </w:r>
@@ -1143,33 +891,22 @@
       </w:pPr>
       <w:r>
         <w:lastRenderedPageBreak/>
-        <w:t xml:space="preserve">When there are only mom-and-pops, </w:t>
-      </w:r>
-      <w:proofErr w:type="gramStart"/>
-      <w:r>
-        <w:t xml:space="preserve">E( </w:t>
-      </w:r>
-      <w:proofErr w:type="spellStart"/>
+        <w:t xml:space="preserve">When there are only mom-and-pops, E( </w:t>
+      </w:r>
       <w:r>
         <w:rPr>
           <w:rFonts w:ascii="Helvetica" w:eastAsia="Helvetica" w:hAnsi="Helvetica" w:cs="Helvetica"/>
         </w:rPr>
         <w:t>Σ</w:t>
       </w:r>
-      <w:proofErr w:type="gramEnd"/>
       <w:r>
         <w:rPr>
           <w:vertAlign w:val="subscript"/>
         </w:rPr>
         <w:t>i</w:t>
       </w:r>
-      <w:proofErr w:type="spellEnd"/>
-      <w:r>
-        <w:t xml:space="preserve"> </w:t>
-      </w:r>
-      <w:proofErr w:type="spellStart"/>
-      <w:r>
-        <w:t>U</w:t>
+      <w:r>
+        <w:t xml:space="preserve"> U</w:t>
       </w:r>
       <w:r>
         <w:rPr>
@@ -1177,11 +914,9 @@
         </w:rPr>
         <w:t>i</w:t>
       </w:r>
-      <w:proofErr w:type="spellEnd"/>
       <w:r>
         <w:t xml:space="preserve"> )  = E ( </w:t>
       </w:r>
-      <w:proofErr w:type="spellStart"/>
       <w:r>
         <w:rPr>
           <w:rFonts w:ascii="Helvetica" w:eastAsia="Helvetica" w:hAnsi="Helvetica" w:cs="Helvetica"/>
@@ -1192,43 +927,26 @@
         <w:rPr>
           <w:vertAlign w:val="subscript"/>
         </w:rPr>
-        <w:t>i</w:t>
-      </w:r>
-      <w:proofErr w:type="spellEnd"/>
+        <w:t xml:space="preserve">i </w:t>
+      </w:r>
+      <w:r>
+        <w:t>(p</w:t>
+      </w:r>
       <w:r>
         <w:rPr>
           <w:vertAlign w:val="subscript"/>
         </w:rPr>
-        <w:t xml:space="preserve"> </w:t>
-      </w:r>
-      <w:r>
-        <w:t>(</w:t>
-      </w:r>
-      <w:proofErr w:type="spellStart"/>
-      <w:r>
-        <w:t>p</w:t>
+        <w:t>M</w:t>
+      </w:r>
+      <w:r>
+        <w:t xml:space="preserve"> + r</w:t>
       </w:r>
       <w:r>
         <w:rPr>
           <w:vertAlign w:val="subscript"/>
         </w:rPr>
-        <w:t>M</w:t>
-      </w:r>
-      <w:proofErr w:type="spellEnd"/>
-      <w:r>
-        <w:t xml:space="preserve"> + </w:t>
-      </w:r>
-      <w:proofErr w:type="spellStart"/>
-      <w:r>
-        <w:t>r</w:t>
-      </w:r>
-      <w:r>
-        <w:rPr>
-          <w:vertAlign w:val="subscript"/>
-        </w:rPr>
         <w:t>iM</w:t>
       </w:r>
-      <w:proofErr w:type="spellEnd"/>
       <w:r>
         <w:rPr>
           <w:sz w:val="22"/>
@@ -1239,7 +957,6 @@
       <w:r>
         <w:t xml:space="preserve">0,1])) = ( </w:t>
       </w:r>
-      <w:proofErr w:type="spellStart"/>
       <w:r>
         <w:rPr>
           <w:rFonts w:ascii="Helvetica" w:eastAsia="Helvetica" w:hAnsi="Helvetica" w:cs="Helvetica"/>
@@ -1250,43 +967,26 @@
         <w:rPr>
           <w:vertAlign w:val="subscript"/>
         </w:rPr>
-        <w:t>i</w:t>
-      </w:r>
-      <w:proofErr w:type="spellEnd"/>
+        <w:t xml:space="preserve">i </w:t>
+      </w:r>
+      <w:r>
+        <w:t xml:space="preserve"> (E p</w:t>
+      </w:r>
       <w:r>
         <w:rPr>
           <w:vertAlign w:val="subscript"/>
         </w:rPr>
-        <w:t xml:space="preserve"> </w:t>
-      </w:r>
-      <w:r>
-        <w:t xml:space="preserve"> (E </w:t>
-      </w:r>
-      <w:proofErr w:type="spellStart"/>
-      <w:r>
-        <w:t>p</w:t>
+        <w:t>M</w:t>
+      </w:r>
+      <w:r>
+        <w:t xml:space="preserve"> + E r</w:t>
       </w:r>
       <w:r>
         <w:rPr>
           <w:vertAlign w:val="subscript"/>
         </w:rPr>
-        <w:t>M</w:t>
-      </w:r>
-      <w:proofErr w:type="spellEnd"/>
-      <w:r>
-        <w:t xml:space="preserve"> + E </w:t>
-      </w:r>
-      <w:proofErr w:type="spellStart"/>
-      <w:r>
-        <w:t>r</w:t>
-      </w:r>
-      <w:r>
-        <w:rPr>
-          <w:vertAlign w:val="subscript"/>
-        </w:rPr>
         <w:t>iM</w:t>
       </w:r>
-      <w:proofErr w:type="spellEnd"/>
       <w:r>
         <w:rPr>
           <w:sz w:val="22"/>
@@ -1297,7 +997,6 @@
       <w:r>
         <w:t xml:space="preserve">0,1])) = ( </w:t>
       </w:r>
-      <w:proofErr w:type="spellStart"/>
       <w:r>
         <w:rPr>
           <w:rFonts w:ascii="Helvetica" w:eastAsia="Helvetica" w:hAnsi="Helvetica" w:cs="Helvetica"/>
@@ -1310,13 +1009,8 @@
         </w:rPr>
         <w:t>i</w:t>
       </w:r>
-      <w:proofErr w:type="spellEnd"/>
-      <w:r>
-        <w:t xml:space="preserve"> ( </w:t>
-      </w:r>
-      <w:proofErr w:type="spellStart"/>
-      <w:r>
-        <w:t>p</w:t>
+      <w:r>
+        <w:t xml:space="preserve"> ( p</w:t>
       </w:r>
       <w:r>
         <w:rPr>
@@ -1324,13 +1018,8 @@
         </w:rPr>
         <w:t>M</w:t>
       </w:r>
-      <w:proofErr w:type="spellEnd"/>
-      <w:r>
-        <w:t xml:space="preserve"> + 0.5) ) = N( </w:t>
-      </w:r>
-      <w:proofErr w:type="spellStart"/>
-      <w:r>
-        <w:t>p</w:t>
+      <w:r>
+        <w:t xml:space="preserve"> + 0.5) ) = N( p</w:t>
       </w:r>
       <w:r>
         <w:rPr>
@@ -1338,7 +1027,6 @@
         </w:rPr>
         <w:t>M</w:t>
       </w:r>
-      <w:proofErr w:type="spellEnd"/>
       <w:r>
         <w:t xml:space="preserve"> + 0.5) by linearity.</w:t>
       </w:r>
@@ -1352,30 +1040,16 @@
         </w:numPr>
       </w:pPr>
       <w:r>
-        <w:t xml:space="preserve">When there are only big-boxes, E </w:t>
-      </w:r>
-      <w:proofErr w:type="gramStart"/>
-      <w:r>
-        <w:t xml:space="preserve">( </w:t>
-      </w:r>
-      <w:proofErr w:type="spellStart"/>
-      <w:r>
-        <w:t>Σ</w:t>
-      </w:r>
-      <w:proofErr w:type="gramEnd"/>
+        <w:t>When there are only big-boxes, E ( Σ</w:t>
+      </w:r>
       <w:r>
         <w:rPr>
           <w:vertAlign w:val="subscript"/>
         </w:rPr>
         <w:t>i</w:t>
       </w:r>
-      <w:proofErr w:type="spellEnd"/>
-      <w:r>
-        <w:t xml:space="preserve"> </w:t>
-      </w:r>
-      <w:proofErr w:type="spellStart"/>
-      <w:r>
-        <w:t>U</w:t>
+      <w:r>
+        <w:t xml:space="preserve"> U</w:t>
       </w:r>
       <w:r>
         <w:rPr>
@@ -1383,38 +1057,24 @@
         </w:rPr>
         <w:t>i</w:t>
       </w:r>
-      <w:proofErr w:type="spellEnd"/>
-      <w:r>
-        <w:t xml:space="preserve"> ) = E ( </w:t>
-      </w:r>
-      <w:proofErr w:type="spellStart"/>
-      <w:r>
-        <w:t>Σ</w:t>
+      <w:r>
+        <w:t xml:space="preserve"> ) = E ( Σ</w:t>
       </w:r>
       <w:r>
         <w:rPr>
           <w:vertAlign w:val="subscript"/>
         </w:rPr>
-        <w:t>i</w:t>
-      </w:r>
-      <w:proofErr w:type="spellEnd"/>
+        <w:t xml:space="preserve">i </w:t>
+      </w:r>
+      <w:r>
+        <w:t>r</w:t>
+      </w:r>
       <w:r>
         <w:rPr>
           <w:vertAlign w:val="subscript"/>
         </w:rPr>
-        <w:t xml:space="preserve"> </w:t>
-      </w:r>
-      <w:proofErr w:type="spellStart"/>
-      <w:r>
-        <w:t>r</w:t>
-      </w:r>
-      <w:r>
-        <w:rPr>
-          <w:vertAlign w:val="subscript"/>
-        </w:rPr>
         <w:t>iB</w:t>
       </w:r>
-      <w:proofErr w:type="spellEnd"/>
       <w:r>
         <w:rPr>
           <w:sz w:val="22"/>
@@ -1423,11 +1083,7 @@
         <w:t>[</w:t>
       </w:r>
       <w:r>
-        <w:t xml:space="preserve">0,1]) = ( </w:t>
-      </w:r>
-      <w:proofErr w:type="spellStart"/>
-      <w:r>
-        <w:t>Σ</w:t>
+        <w:t>0,1]) = ( Σ</w:t>
       </w:r>
       <w:r>
         <w:rPr>
@@ -1435,7 +1091,6 @@
         </w:rPr>
         <w:t>i</w:t>
       </w:r>
-      <w:proofErr w:type="spellEnd"/>
       <w:r>
         <w:t xml:space="preserve"> E</w:t>
       </w:r>
@@ -1445,7 +1100,6 @@
         </w:rPr>
         <w:t xml:space="preserve"> </w:t>
       </w:r>
-      <w:proofErr w:type="spellStart"/>
       <w:r>
         <w:t>r</w:t>
       </w:r>
@@ -1455,7 +1109,6 @@
         </w:rPr>
         <w:t>iB</w:t>
       </w:r>
-      <w:proofErr w:type="spellEnd"/>
       <w:r>
         <w:rPr>
           <w:sz w:val="22"/>
@@ -1471,6 +1124,9 @@
       <w:pPr>
         <w:pStyle w:val="FirstSectionPar"/>
         <w:ind w:firstLine="0"/>
+        <w:rPr>
+          <w:rFonts w:ascii="Arial Unicode MS" w:hAnsi="Arial Unicode MS"/>
+        </w:rPr>
       </w:pPr>
       <w:r>
         <w:t>We note that for preferences in [0,1</w:t>
@@ -1481,52 +1137,28 @@
       <w:r>
         <w:t>) which in turn is greater than that of (3).</w:t>
       </w:r>
-      <w:r>
-        <w:rPr>
-          <w:rFonts w:ascii="Arial Unicode MS" w:hAnsi="Arial Unicode MS"/>
-        </w:rPr>
-        <w:br w:type="page"/>
-      </w:r>
-    </w:p>
-    <w:p>
-      <w:pPr>
-        <w:pStyle w:val="BodyA"/>
-        <w:spacing w:after="0" w:line="240" w:lineRule="auto"/>
+    </w:p>
+    <w:p>
+      <w:pPr>
+        <w:pStyle w:val="Heading2"/>
+        <w:rPr>
+          <w:rFonts w:eastAsiaTheme="minorHAnsi" w:cs="Times New Roman"/>
+          <w:sz w:val="24"/>
+          <w:szCs w:val="24"/>
+        </w:rPr>
+      </w:pPr>
+      <w:r>
+        <w:t>Results</w:t>
+      </w:r>
+    </w:p>
+    <w:p>
+      <w:pPr>
+        <w:pStyle w:val="FirstSectionPar"/>
         <w:ind w:firstLine="0"/>
         <w:rPr>
           <w:rFonts w:ascii="Helvetica" w:eastAsia="Helvetica" w:hAnsi="Helvetica" w:cs="Helvetica"/>
           <w:b/>
           <w:bCs/>
-          <w:sz w:val="22"/>
-          <w:szCs w:val="22"/>
-        </w:rPr>
-      </w:pPr>
-    </w:p>
-    <w:p>
-      <w:pPr>
-        <w:pStyle w:val="Heading2"/>
-        <w:rPr>
-          <w:rFonts w:eastAsia="Helvetica" w:cs="Helvetica"/>
-          <w:sz w:val="28"/>
-          <w:szCs w:val="28"/>
-          <w:lang w:val="en-US"/>
-        </w:rPr>
-      </w:pPr>
-      <w:r>
-        <w:rPr>
-          <w:lang w:val="en-US"/>
-        </w:rPr>
-        <w:t>Results</w:t>
-      </w:r>
-    </w:p>
-    <w:p>
-      <w:pPr>
-        <w:pStyle w:val="FirstSectionPar"/>
-        <w:ind w:firstLine="0"/>
-        <w:rPr>
-          <w:rFonts w:ascii="Helvetica" w:eastAsia="Helvetica" w:hAnsi="Helvetica" w:cs="Helvetica"/>
-          <w:b/>
-          <w:bCs/>
         </w:rPr>
       </w:pPr>
       <w:r>
@@ -1563,15 +1195,7 @@
     </w:p>
     <w:p>
       <w:r>
-        <w:t xml:space="preserve">In each </w:t>
-      </w:r>
-      <w:proofErr w:type="gramStart"/>
-      <w:r>
-        <w:t>experiment</w:t>
-      </w:r>
-      <w:proofErr w:type="gramEnd"/>
-      <w:r>
-        <w:t xml:space="preserve"> we give the expected utilities for (1) having only mom-and-pops, (2) having both kinds of store, and (3) having only big-box stores. </w:t>
+        <w:t xml:space="preserve">In each experiment we give the expected utilities for (1) having only mom-and-pops, (2) having both kinds of store, and (3) having only big-box stores. </w:t>
       </w:r>
     </w:p>
     <w:p>
@@ -1589,6 +1213,12 @@
       </w:r>
       <w:r>
         <w:t>.4, and 0.6, mom-and-pops tend to vanish leaving the result where consumers end up with the situation of least utility.</w:t>
+      </w:r>
+      <w:r>
+        <w:t xml:space="preserve"> As one can see in the table below, consumer utility is highest when mom-and-pop stores co-exist with the big-box retailers, and yet the final outcome is generally the disappearance of the mom-and-pops and the </w:t>
+      </w:r>
+      <w:r>
+        <w:t>dawn of the age of big boxes.</w:t>
       </w:r>
     </w:p>
     <w:tbl>
@@ -1658,6 +1288,7 @@
                 <w:sz w:val="20"/>
                 <w:szCs w:val="20"/>
               </w:rPr>
+              <w:lastRenderedPageBreak/>
               <w:t>Average Consumer Utility Gained per Period</w:t>
             </w:r>
           </w:p>
@@ -2485,6 +2116,17 @@
     <w:p>
       <w:pPr>
         <w:pStyle w:val="FirstSectionPar"/>
+        <w:ind w:firstLine="0"/>
+      </w:pPr>
+      <w:r>
+        <w:t>Figure 1 tells the same story in an image: consumer utility is at its highest when shopping can be split between both small and large retailers. Nevertheless, soon after the entry of the big-box retailer, the mom-and-pop shops are driven from the market, and consumer utility drops significantly.</w:t>
+      </w:r>
+      <w:bookmarkStart w:id="0" w:name="_GoBack"/>
+      <w:bookmarkEnd w:id="0"/>
+    </w:p>
+    <w:p>
+      <w:pPr>
+        <w:pStyle w:val="FirstSectionPar"/>
         <w:keepNext/>
         <w:ind w:firstLine="0"/>
       </w:pPr>
@@ -2492,7 +2134,6 @@
         <w:rPr>
           <w:noProof/>
         </w:rPr>
-        <w:lastRenderedPageBreak/>
         <w:drawing>
           <wp:inline distT="0" distB="0" distL="0" distR="0" wp14:anchorId="431EA775" wp14:editId="3AC4C49A">
             <wp:extent cx="4661535" cy="3864610"/>
@@ -2548,16 +2189,44 @@
       <w:r>
         <w:t xml:space="preserve">Figure </w:t>
       </w:r>
-      <w:fldSimple w:instr=" SEQ Figure \* ARABIC ">
-        <w:r>
-          <w:rPr>
-            <w:noProof/>
-          </w:rPr>
-          <w:t>1</w:t>
-        </w:r>
-      </w:fldSimple>
+      <w:r>
+        <w:fldChar w:fldCharType="begin"/>
+      </w:r>
+      <w:r>
+        <w:instrText xml:space="preserve"> SEQ Figure \* ARABIC </w:instrText>
+      </w:r>
+      <w:r>
+        <w:fldChar w:fldCharType="separate"/>
+      </w:r>
+      <w:r>
+        <w:rPr>
+          <w:noProof/>
+        </w:rPr>
+        <w:t>1</w:t>
+      </w:r>
+      <w:r>
+        <w:rPr>
+          <w:noProof/>
+        </w:rPr>
+        <w:fldChar w:fldCharType="end"/>
+      </w:r>
       <w:r>
         <w:t>: Results for preference .4</w:t>
+      </w:r>
+    </w:p>
+    <w:p>
+      <w:pPr>
+        <w:pStyle w:val="Heading2"/>
+        <w:rPr>
+          <w:lang w:val="en-US"/>
+        </w:rPr>
+      </w:pPr>
+      <w:r>
+        <w:rPr>
+          <w:lang w:val="en-US"/>
+        </w:rPr>
+        <w:lastRenderedPageBreak/>
+        <w:t xml:space="preserve">Model Design </w:t>
       </w:r>
     </w:p>
     <w:p>
@@ -2566,13 +2235,35 @@
         <w:ind w:firstLine="0"/>
       </w:pPr>
       <w:r>
-        <w:t>A</w:t>
-      </w:r>
-      <w:r>
-        <w:t xml:space="preserve">s you can see in Figure 1, </w:t>
-      </w:r>
-      <w:r>
-        <w:t>consumer utility is at its highest when shopping can be split between both small and large retailers. Nevertheless, soon after the entry of the big-box retailer, the mom-and-pop shops are driven from the market, and consumer utility drops significantly.</w:t>
+        <w:t>W</w:t>
+      </w:r>
+      <w:r>
+        <w:t>e create</w:t>
+      </w:r>
+      <w:r>
+        <w:t>d</w:t>
+      </w:r>
+      <w:r>
+        <w:t xml:space="preserve"> a model populated by two basic types of agents: consumers (C), and retailers (R). Retailers are further classed as mom-and-pops (M) or big-boxes (B). The mom-and-pops each supply a specific type of good, such as hardware or groceries. The big-boxes provide every sort of good. At first the environment is occupied by only Ms and Cs. Each supplies something the other needs: the consumers supply money to the mom-and-pop stores, and they supply goods to the consumers. Rs receive a periodic endowment of goods "from heaven" (which is a parameter), while Cs receive their money in a similar fashion. Cs shop in turn at each stores selling each type of good they need. If Rs run out of money, they disappear. Without big box competitors, we discover an equilibrium can exist so that a certain number of Ms can remain in business. </w:t>
+      </w:r>
+    </w:p>
+    <w:p>
+      <w:r>
+        <w:t xml:space="preserve">At a certain point in the running of our model (which is also a parameter), the Bs appear. They have a much larger initial endowment of money then do the Ms. The Cs want to shop at both types of retailer (how much they like each is again a parameter), and split their acquisition of goods (according to that parameter) between the two types of retailers. (In order to illustrate the thesis of our paper, that consumer behavior may thwart consumer preferences, we have run our model with consumers preferring the mom-and-pops by as much as four-to-one, and have still gotten a result where the small shops disappear.) This split may cause the funds of both types of agents to dwindle. But as the Bs have a much greater initial endowment, they are able to survive this period of coexistence, while the Ms gradually disappear. We are left with an environment of only Bs and Cs, which the Cs did </w:t>
+      </w:r>
+      <w:r>
+        <w:rPr>
+          <w:i/>
+          <w:iCs/>
+        </w:rPr>
+        <w:t>not</w:t>
+      </w:r>
+      <w:r>
+        <w:t xml:space="preserve"> want. Thus, given simple but not outrageous assumptions, our model shows our story above is plausible: it has what Weber would call "explanatory adequacy." Empirical work would be necessary to decide whether it has Weberian </w:t>
+      </w:r>
+      <w:r>
+        <w:lastRenderedPageBreak/>
+        <w:t xml:space="preserve">"causal adequacy." (See Callahan and Horwitz, 2010, for a brief description of the difference between the two concepts in Weber.) </w:t>
       </w:r>
     </w:p>
     <w:p>
@@ -2586,188 +2277,27 @@
         <w:rPr>
           <w:lang w:val="en-US"/>
         </w:rPr>
-        <w:t xml:space="preserve">Model Design </w:t>
+        <w:t xml:space="preserve">Model Implementation </w:t>
+      </w:r>
+    </w:p>
+    <w:p>
+      <w:pPr>
+        <w:pStyle w:val="Heading3"/>
+      </w:pPr>
+      <w:r>
+        <w:t xml:space="preserve">The Indra System </w:t>
       </w:r>
     </w:p>
     <w:p>
       <w:pPr>
         <w:pStyle w:val="FirstSectionPar"/>
         <w:ind w:firstLine="0"/>
-      </w:pPr>
-      <w:r>
-        <w:t>W</w:t>
-      </w:r>
-      <w:r>
-        <w:t>e create</w:t>
-      </w:r>
-      <w:r>
-        <w:t>d</w:t>
-      </w:r>
-      <w:r>
-        <w:t xml:space="preserve"> a model populated by two basic types of agents: consumers (C), and retailers (R). Retailers are further classed as mom-and-pops (M) or big-boxes (B). The mom-and-pops each supply a specific type of good, such as hardware or groceries. The big-boxes provide every sort of good. At first the environment is occupied by only </w:t>
-      </w:r>
-      <w:proofErr w:type="spellStart"/>
-      <w:r>
-        <w:t>Ms</w:t>
-      </w:r>
-      <w:proofErr w:type="spellEnd"/>
-      <w:r>
-        <w:t xml:space="preserve"> and Cs. Each </w:t>
-      </w:r>
-      <w:proofErr w:type="gramStart"/>
-      <w:r>
-        <w:t>supplies</w:t>
-      </w:r>
-      <w:proofErr w:type="gramEnd"/>
-      <w:r>
-        <w:t xml:space="preserve"> something the other needs: the consumers supply money to the mom-and-pop stores, and they supply goods to </w:t>
-      </w:r>
-      <w:r>
-        <w:lastRenderedPageBreak/>
-        <w:t xml:space="preserve">the consumers. </w:t>
-      </w:r>
-      <w:proofErr w:type="spellStart"/>
-      <w:r>
-        <w:t>Rs</w:t>
-      </w:r>
-      <w:proofErr w:type="spellEnd"/>
-      <w:r>
-        <w:t xml:space="preserve"> receive a periodic endowment of goods "from heaven" (which is a parameter), while Cs receive their money in a similar fashion. Cs shop in turn at each </w:t>
-      </w:r>
-      <w:proofErr w:type="gramStart"/>
-      <w:r>
-        <w:t>stores</w:t>
-      </w:r>
-      <w:proofErr w:type="gramEnd"/>
-      <w:r>
-        <w:t xml:space="preserve"> selling each type of good they need. If </w:t>
-      </w:r>
-      <w:proofErr w:type="spellStart"/>
-      <w:r>
-        <w:t>Rs</w:t>
-      </w:r>
-      <w:proofErr w:type="spellEnd"/>
-      <w:r>
-        <w:t xml:space="preserve"> run out of money, they disappear. Without big box competitors, we discover an equilibrium can exist so that a certain number of </w:t>
-      </w:r>
-      <w:proofErr w:type="spellStart"/>
-      <w:r>
-        <w:t>Ms</w:t>
-      </w:r>
-      <w:proofErr w:type="spellEnd"/>
-      <w:r>
-        <w:t xml:space="preserve"> can remain in business. </w:t>
-      </w:r>
-    </w:p>
-    <w:p>
-      <w:r>
-        <w:t xml:space="preserve">At a certain point in the running of our model (which is also a parameter), the </w:t>
-      </w:r>
-      <w:proofErr w:type="spellStart"/>
-      <w:r>
-        <w:t>Bs</w:t>
-      </w:r>
-      <w:proofErr w:type="spellEnd"/>
-      <w:r>
-        <w:t xml:space="preserve"> appear. They have a much larger initial endowment of money then do the Ms. The Cs want to shop at both types of retailer (how much they like each is again a parameter), and split their acquisition of goods (according to that parameter) between the two types of retailers. (</w:t>
-      </w:r>
-      <w:proofErr w:type="gramStart"/>
-      <w:r>
-        <w:t>In order to</w:t>
-      </w:r>
-      <w:proofErr w:type="gramEnd"/>
-      <w:r>
-        <w:t xml:space="preserve"> illustrate the thesis of our paper, that consumer behavior may thwart consumer preferences, we have run our model with consumers preferring the mom-and-pops by as much as four-to-one, and have still gotten a result where the small shops disappear.) This split may cause the funds of both types of agents to dwindle. But as the </w:t>
-      </w:r>
-      <w:proofErr w:type="spellStart"/>
-      <w:r>
-        <w:t>Bs</w:t>
-      </w:r>
-      <w:proofErr w:type="spellEnd"/>
-      <w:r>
-        <w:t xml:space="preserve"> have a much greater initial endowment, they </w:t>
-      </w:r>
-      <w:proofErr w:type="gramStart"/>
-      <w:r>
-        <w:t>are able to</w:t>
-      </w:r>
-      <w:proofErr w:type="gramEnd"/>
-      <w:r>
-        <w:t xml:space="preserve"> survive this period of coexistence, while the </w:t>
-      </w:r>
-      <w:proofErr w:type="spellStart"/>
-      <w:r>
-        <w:t>Ms</w:t>
-      </w:r>
-      <w:proofErr w:type="spellEnd"/>
-      <w:r>
-        <w:t xml:space="preserve"> gradually disappear. We are left with an environment of only </w:t>
-      </w:r>
-      <w:proofErr w:type="spellStart"/>
-      <w:r>
-        <w:t>Bs</w:t>
-      </w:r>
-      <w:proofErr w:type="spellEnd"/>
-      <w:r>
-        <w:t xml:space="preserve"> and Cs, which the Cs did </w:t>
-      </w:r>
-      <w:r>
-        <w:rPr>
-          <w:i/>
-          <w:iCs/>
-        </w:rPr>
-        <w:t>not</w:t>
-      </w:r>
-      <w:r>
-        <w:t xml:space="preserve"> want. Thus, given simple but not outrageous assumptions, our model shows our story above is plausible: it has what Weber would call "explanatory adequacy." Empirical work would be necessary to decide whether it has Weberian "causal adequacy." (See Callahan and Horwitz, 2010, for a brief description of the difference between the two concepts in Weber.) </w:t>
-      </w:r>
-    </w:p>
-    <w:p>
-      <w:pPr>
-        <w:pStyle w:val="Heading2"/>
-        <w:rPr>
-          <w:lang w:val="en-US"/>
-        </w:rPr>
-      </w:pPr>
-      <w:r>
-        <w:rPr>
-          <w:lang w:val="en-US"/>
-        </w:rPr>
-        <w:lastRenderedPageBreak/>
-        <w:t xml:space="preserve">Model Implementation </w:t>
-      </w:r>
-    </w:p>
-    <w:p>
-      <w:pPr>
-        <w:pStyle w:val="Heading3"/>
-      </w:pPr>
-      <w:r>
-        <w:t xml:space="preserve">The </w:t>
-      </w:r>
-      <w:proofErr w:type="spellStart"/>
-      <w:r>
-        <w:t>Indra</w:t>
-      </w:r>
-      <w:proofErr w:type="spellEnd"/>
-      <w:r>
-        <w:t xml:space="preserve"> System </w:t>
-      </w:r>
-    </w:p>
-    <w:p>
-      <w:pPr>
-        <w:pStyle w:val="FirstSectionPar"/>
-        <w:ind w:firstLine="0"/>
-        <w:rPr>
-          <w:rStyle w:val="None"/>
-        </w:rPr>
-      </w:pPr>
-      <w:proofErr w:type="spellStart"/>
-      <w:r>
-        <w:t>Indra</w:t>
-      </w:r>
-      <w:proofErr w:type="spellEnd"/>
-      <w:r>
-        <w:t xml:space="preserve"> is an agent based modeling (ABM) </w:t>
+        <w:rPr>
+          <w:rStyle w:val="None"/>
+        </w:rPr>
+      </w:pPr>
+      <w:r>
+        <w:t xml:space="preserve">Indra is an agent based modeling (ABM) </w:t>
       </w:r>
       <w:r>
         <w:t>framework</w:t>
@@ -2776,15 +2306,7 @@
         <w:t xml:space="preserve"> built in Python. Our model </w:t>
       </w:r>
       <w:r>
-        <w:t xml:space="preserve">relies on the </w:t>
-      </w:r>
-      <w:proofErr w:type="spellStart"/>
-      <w:r>
-        <w:t>Indra</w:t>
-      </w:r>
-      <w:proofErr w:type="spellEnd"/>
-      <w:r>
-        <w:t xml:space="preserve"> framework</w:t>
+        <w:t>relies on the Indra framework</w:t>
       </w:r>
       <w:r>
         <w:t xml:space="preserve">, and so it would be valuable to review its </w:t>
@@ -2802,21 +2324,7 @@
         <w:rPr>
           <w:rStyle w:val="None"/>
         </w:rPr>
-        <w:t xml:space="preserve">. </w:t>
-      </w:r>
-      <w:proofErr w:type="spellStart"/>
-      <w:r>
-        <w:rPr>
-          <w:rStyle w:val="None"/>
-        </w:rPr>
-        <w:t>Indra</w:t>
-      </w:r>
-      <w:proofErr w:type="spellEnd"/>
-      <w:r>
-        <w:rPr>
-          <w:rStyle w:val="None"/>
-        </w:rPr>
-        <w:t xml:space="preserve"> includes the following capabilities: </w:t>
+        <w:t xml:space="preserve">. Indra includes the following capabilities: </w:t>
       </w:r>
     </w:p>
     <w:p>
@@ -3025,6 +2533,7 @@
         <w:rPr>
           <w:rStyle w:val="None"/>
         </w:rPr>
+        <w:lastRenderedPageBreak/>
         <w:t xml:space="preserve">The ability to step through a model to watch it develop in real time. </w:t>
       </w:r>
     </w:p>
@@ -3039,22 +2548,7 @@
         <w:rPr>
           <w:rStyle w:val="None"/>
         </w:rPr>
-        <w:lastRenderedPageBreak/>
-        <w:t xml:space="preserve">Implementing the Big Box Model in </w:t>
-      </w:r>
-      <w:proofErr w:type="spellStart"/>
-      <w:r>
-        <w:rPr>
-          <w:rStyle w:val="None"/>
-        </w:rPr>
-        <w:t>Indra</w:t>
-      </w:r>
-      <w:proofErr w:type="spellEnd"/>
-      <w:r>
-        <w:rPr>
-          <w:rStyle w:val="None"/>
-        </w:rPr>
-        <w:t xml:space="preserve"> </w:t>
+        <w:t xml:space="preserve">Implementing the Big Box Model in Indra </w:t>
       </w:r>
     </w:p>
     <w:p>
@@ -3100,25 +2594,8 @@
           <w:rStyle w:val="None"/>
           <w:rFonts w:eastAsia="Arial Unicode MS" w:cs="Arial Unicode MS"/>
         </w:rPr>
-        <w:t xml:space="preserve"> acts, he surveys the world around him, evaluates his world </w:t>
-      </w:r>
-      <w:proofErr w:type="gramStart"/>
-      <w:r>
-        <w:rPr>
-          <w:rStyle w:val="None"/>
-          <w:rFonts w:eastAsia="Arial Unicode MS" w:cs="Arial Unicode MS"/>
-        </w:rPr>
-        <w:t>on the basis of</w:t>
-      </w:r>
-      <w:proofErr w:type="gramEnd"/>
-      <w:r>
-        <w:rPr>
-          <w:rStyle w:val="None"/>
-          <w:rFonts w:eastAsia="Arial Unicode MS" w:cs="Arial Unicode MS"/>
-        </w:rPr>
-        <w:t xml:space="preserve"> this survey, and he responds according to his evaluation. Therefore, we call these methods </w:t>
-      </w:r>
-      <w:proofErr w:type="spellStart"/>
+        <w:t xml:space="preserve"> acts, he surveys the world around him, evaluates his world on the basis of this survey, and he responds according to his evaluation. Therefore, we call these methods </w:t>
+      </w:r>
       <w:r>
         <w:rPr>
           <w:rStyle w:val="None"/>
@@ -3128,7 +2605,6 @@
         </w:rPr>
         <w:t>survey_env</w:t>
       </w:r>
-      <w:proofErr w:type="spellEnd"/>
       <w:r>
         <w:rPr>
           <w:rStyle w:val="None"/>
@@ -3136,7 +2612,6 @@
         </w:rPr>
         <w:t xml:space="preserve">, </w:t>
       </w:r>
-      <w:proofErr w:type="spellStart"/>
       <w:r>
         <w:rPr>
           <w:rStyle w:val="None"/>
@@ -3146,7 +2621,6 @@
         </w:rPr>
         <w:t>eval_env</w:t>
       </w:r>
-      <w:proofErr w:type="spellEnd"/>
       <w:r>
         <w:rPr>
           <w:rStyle w:val="None"/>
@@ -3154,7 +2628,6 @@
         </w:rPr>
         <w:t xml:space="preserve">, and </w:t>
       </w:r>
-      <w:proofErr w:type="spellStart"/>
       <w:r>
         <w:rPr>
           <w:rStyle w:val="None"/>
@@ -3164,7 +2637,6 @@
         </w:rPr>
         <w:t>respond_to_cond</w:t>
       </w:r>
-      <w:proofErr w:type="spellEnd"/>
       <w:r>
         <w:rPr>
           <w:rStyle w:val="None"/>
@@ -3212,21 +2684,7 @@
         <w:rPr>
           <w:rStyle w:val="None"/>
         </w:rPr>
-        <w:t xml:space="preserve">    </w:t>
-      </w:r>
-      <w:proofErr w:type="spellStart"/>
-      <w:r>
-        <w:rPr>
-          <w:rStyle w:val="None"/>
-        </w:rPr>
-        <w:t>def</w:t>
-      </w:r>
-      <w:proofErr w:type="spellEnd"/>
-      <w:r>
-        <w:rPr>
-          <w:rStyle w:val="None"/>
-        </w:rPr>
-        <w:t xml:space="preserve"> act(self):</w:t>
+        <w:t xml:space="preserve">    def act(self):</w:t>
       </w:r>
     </w:p>
     <w:p>
@@ -3250,43 +2708,7 @@
         <w:rPr>
           <w:rStyle w:val="None"/>
         </w:rPr>
-        <w:t xml:space="preserve">        </w:t>
-      </w:r>
-      <w:proofErr w:type="spellStart"/>
-      <w:r>
-        <w:rPr>
-          <w:rStyle w:val="None"/>
-        </w:rPr>
-        <w:t>env_vars</w:t>
-      </w:r>
-      <w:proofErr w:type="spellEnd"/>
-      <w:r>
-        <w:rPr>
-          <w:rStyle w:val="None"/>
-        </w:rPr>
-        <w:t xml:space="preserve"> = </w:t>
-      </w:r>
-      <w:proofErr w:type="spellStart"/>
-      <w:proofErr w:type="gramStart"/>
-      <w:r>
-        <w:rPr>
-          <w:rStyle w:val="None"/>
-        </w:rPr>
-        <w:t>self.survey</w:t>
-      </w:r>
-      <w:proofErr w:type="gramEnd"/>
-      <w:r>
-        <w:rPr>
-          <w:rStyle w:val="None"/>
-        </w:rPr>
-        <w:t>_env</w:t>
-      </w:r>
-      <w:proofErr w:type="spellEnd"/>
-      <w:r>
-        <w:rPr>
-          <w:rStyle w:val="None"/>
-        </w:rPr>
-        <w:t>()</w:t>
+        <w:t xml:space="preserve">        env_vars = self.survey_env()</w:t>
       </w:r>
     </w:p>
     <w:p>
@@ -3304,7 +2726,6 @@
         </w:tabs>
         <w:rPr>
           <w:rStyle w:val="None"/>
-          <w:lang w:val="fr-FR"/>
         </w:rPr>
       </w:pPr>
       <w:r>
@@ -3313,62 +2734,11 @@
         </w:rPr>
         <w:t xml:space="preserve">        </w:t>
       </w:r>
-      <w:proofErr w:type="spellStart"/>
-      <w:proofErr w:type="gramStart"/>
-      <w:r>
-        <w:rPr>
-          <w:rStyle w:val="None"/>
-          <w:lang w:val="fr-FR"/>
-        </w:rPr>
-        <w:t>eval</w:t>
-      </w:r>
-      <w:proofErr w:type="gramEnd"/>
-      <w:r>
-        <w:rPr>
-          <w:rStyle w:val="None"/>
-          <w:lang w:val="fr-FR"/>
-        </w:rPr>
-        <w:t>_vars</w:t>
-      </w:r>
-      <w:proofErr w:type="spellEnd"/>
-      <w:r>
-        <w:rPr>
-          <w:rStyle w:val="None"/>
-          <w:lang w:val="fr-FR"/>
-        </w:rPr>
-        <w:t xml:space="preserve"> = </w:t>
-      </w:r>
-      <w:proofErr w:type="spellStart"/>
-      <w:r>
-        <w:rPr>
-          <w:rStyle w:val="None"/>
-          <w:lang w:val="fr-FR"/>
-        </w:rPr>
-        <w:t>self.eval_env</w:t>
-      </w:r>
-      <w:proofErr w:type="spellEnd"/>
-      <w:r>
-        <w:rPr>
-          <w:rStyle w:val="None"/>
-          <w:lang w:val="fr-FR"/>
-        </w:rPr>
-        <w:t>(</w:t>
-      </w:r>
-      <w:proofErr w:type="spellStart"/>
-      <w:r>
-        <w:rPr>
-          <w:rStyle w:val="None"/>
-          <w:lang w:val="fr-FR"/>
-        </w:rPr>
-        <w:t>env_vars</w:t>
-      </w:r>
-      <w:proofErr w:type="spellEnd"/>
-      <w:r>
-        <w:rPr>
-          <w:rStyle w:val="None"/>
-          <w:lang w:val="fr-FR"/>
-        </w:rPr>
-        <w:t>)</w:t>
+      <w:r>
+        <w:rPr>
+          <w:rStyle w:val="None"/>
+        </w:rPr>
+        <w:t>eval_vars = self.eval_env(env_vars)</w:t>
       </w:r>
     </w:p>
     <w:p>
@@ -3391,7 +2761,6 @@
       <w:r>
         <w:rPr>
           <w:rStyle w:val="None"/>
-          <w:lang w:val="fr-FR"/>
         </w:rPr>
         <w:t xml:space="preserve">        </w:t>
       </w:r>
@@ -3399,21 +2768,7 @@
         <w:rPr>
           <w:rStyle w:val="None"/>
         </w:rPr>
-        <w:t xml:space="preserve">if </w:t>
-      </w:r>
-      <w:proofErr w:type="spellStart"/>
-      <w:r>
-        <w:rPr>
-          <w:rStyle w:val="None"/>
-        </w:rPr>
-        <w:t>eval_vars</w:t>
-      </w:r>
-      <w:proofErr w:type="spellEnd"/>
-      <w:r>
-        <w:rPr>
-          <w:rStyle w:val="None"/>
-        </w:rPr>
-        <w:t>:</w:t>
+        <w:t>if eval_vars:</w:t>
       </w:r>
     </w:p>
     <w:p>
@@ -3437,43 +2792,7 @@
         <w:rPr>
           <w:rStyle w:val="None"/>
         </w:rPr>
-        <w:t xml:space="preserve">            </w:t>
-      </w:r>
-      <w:proofErr w:type="spellStart"/>
-      <w:proofErr w:type="gramStart"/>
-      <w:r>
-        <w:rPr>
-          <w:rStyle w:val="None"/>
-        </w:rPr>
-        <w:t>self.respond</w:t>
-      </w:r>
-      <w:proofErr w:type="gramEnd"/>
-      <w:r>
-        <w:rPr>
-          <w:rStyle w:val="None"/>
-        </w:rPr>
-        <w:t>_to_cond</w:t>
-      </w:r>
-      <w:proofErr w:type="spellEnd"/>
-      <w:r>
-        <w:rPr>
-          <w:rStyle w:val="None"/>
-        </w:rPr>
-        <w:t>(</w:t>
-      </w:r>
-      <w:proofErr w:type="spellStart"/>
-      <w:r>
-        <w:rPr>
-          <w:rStyle w:val="None"/>
-        </w:rPr>
-        <w:t>eval_vars</w:t>
-      </w:r>
-      <w:proofErr w:type="spellEnd"/>
-      <w:r>
-        <w:rPr>
-          <w:rStyle w:val="None"/>
-        </w:rPr>
-        <w:t>)</w:t>
+        <w:t xml:space="preserve">            self.respond_to_cond(eval_vars)</w:t>
       </w:r>
     </w:p>
     <w:p>
@@ -3596,35 +2915,7 @@
         <w:rPr>
           <w:rStyle w:val="None"/>
         </w:rPr>
-        <w:t xml:space="preserve">    </w:t>
-      </w:r>
-      <w:proofErr w:type="spellStart"/>
-      <w:r>
-        <w:rPr>
-          <w:rStyle w:val="None"/>
-        </w:rPr>
-        <w:t>def</w:t>
-      </w:r>
-      <w:proofErr w:type="spellEnd"/>
-      <w:r>
-        <w:rPr>
-          <w:rStyle w:val="None"/>
-        </w:rPr>
-        <w:t xml:space="preserve"> </w:t>
-      </w:r>
-      <w:proofErr w:type="spellStart"/>
-      <w:r>
-        <w:rPr>
-          <w:rStyle w:val="None"/>
-        </w:rPr>
-        <w:t>survey_env</w:t>
-      </w:r>
-      <w:proofErr w:type="spellEnd"/>
-      <w:r>
-        <w:rPr>
-          <w:rStyle w:val="None"/>
-        </w:rPr>
-        <w:t>(self):</w:t>
+        <w:t xml:space="preserve">    def survey_env(self):</w:t>
       </w:r>
     </w:p>
     <w:p>
@@ -3648,30 +2939,8 @@
         <w:rPr>
           <w:rStyle w:val="None"/>
         </w:rPr>
-        <w:t xml:space="preserve">       view = </w:t>
-      </w:r>
-      <w:proofErr w:type="spellStart"/>
-      <w:r>
-        <w:rPr>
-          <w:rStyle w:val="None"/>
-        </w:rPr>
-        <w:t>self.env.get_square_</w:t>
-      </w:r>
-      <w:proofErr w:type="gramStart"/>
-      <w:r>
-        <w:rPr>
-          <w:rStyle w:val="None"/>
-        </w:rPr>
-        <w:t>view</w:t>
-      </w:r>
-      <w:proofErr w:type="spellEnd"/>
-      <w:r>
-        <w:rPr>
-          <w:rStyle w:val="None"/>
-        </w:rPr>
-        <w:t>(</w:t>
-      </w:r>
-      <w:proofErr w:type="gramEnd"/>
+        <w:t xml:space="preserve">       view = self.env.get_square_view(</w:t>
+      </w:r>
     </w:p>
     <w:p>
       <w:pPr>
@@ -3697,37 +2966,12 @@
         </w:rPr>
         <w:t xml:space="preserve">                  </w:t>
       </w:r>
-      <w:proofErr w:type="gramStart"/>
       <w:r>
         <w:rPr>
           <w:rStyle w:val="None"/>
           <w:lang w:val="fr-FR"/>
         </w:rPr>
-        <w:t>center</w:t>
-      </w:r>
-      <w:proofErr w:type="gramEnd"/>
-      <w:r>
-        <w:rPr>
-          <w:rStyle w:val="None"/>
-          <w:lang w:val="fr-FR"/>
-        </w:rPr>
-        <w:t>=</w:t>
-      </w:r>
-      <w:proofErr w:type="spellStart"/>
-      <w:r>
-        <w:rPr>
-          <w:rStyle w:val="None"/>
-          <w:lang w:val="fr-FR"/>
-        </w:rPr>
-        <w:t>self.pos</w:t>
-      </w:r>
-      <w:proofErr w:type="spellEnd"/>
-      <w:r>
-        <w:rPr>
-          <w:rStyle w:val="None"/>
-          <w:lang w:val="fr-FR"/>
-        </w:rPr>
-        <w:t>,</w:t>
+        <w:t>center=self.pos,</w:t>
       </w:r>
     </w:p>
     <w:p>
@@ -3753,39 +2997,7 @@
           <w:rStyle w:val="None"/>
           <w:lang w:val="fr-FR"/>
         </w:rPr>
-        <w:t xml:space="preserve">                  </w:t>
-      </w:r>
-      <w:proofErr w:type="gramStart"/>
-      <w:r>
-        <w:rPr>
-          <w:rStyle w:val="None"/>
-          <w:lang w:val="fr-FR"/>
-        </w:rPr>
-        <w:t>distance</w:t>
-      </w:r>
-      <w:proofErr w:type="gramEnd"/>
-      <w:r>
-        <w:rPr>
-          <w:rStyle w:val="None"/>
-          <w:lang w:val="fr-FR"/>
-        </w:rPr>
-        <w:t>=</w:t>
-      </w:r>
-      <w:proofErr w:type="spellStart"/>
-      <w:r>
-        <w:rPr>
-          <w:rStyle w:val="None"/>
-          <w:lang w:val="fr-FR"/>
-        </w:rPr>
-        <w:t>math.sqrt</w:t>
-      </w:r>
-      <w:proofErr w:type="spellEnd"/>
-      <w:r>
-        <w:rPr>
-          <w:rStyle w:val="None"/>
-          <w:lang w:val="fr-FR"/>
-        </w:rPr>
-        <w:t>(</w:t>
+        <w:t xml:space="preserve">                  distance=math.sqrt(</w:t>
       </w:r>
     </w:p>
     <w:p>
@@ -3812,21 +3024,11 @@
         </w:rPr>
         <w:t xml:space="preserve">                      </w:t>
       </w:r>
-      <w:proofErr w:type="spellStart"/>
-      <w:proofErr w:type="gramStart"/>
-      <w:r>
-        <w:rPr>
-          <w:rStyle w:val="None"/>
-        </w:rPr>
-        <w:t>self.env.width</w:t>
-      </w:r>
-      <w:proofErr w:type="spellEnd"/>
-      <w:proofErr w:type="gramEnd"/>
-      <w:r>
-        <w:rPr>
-          <w:rStyle w:val="None"/>
-        </w:rPr>
-        <w:t>**2 +</w:t>
+      <w:r>
+        <w:rPr>
+          <w:rStyle w:val="None"/>
+        </w:rPr>
+        <w:t>self.env.width**2 +</w:t>
       </w:r>
     </w:p>
     <w:p>
@@ -3850,23 +3052,7 @@
         <w:rPr>
           <w:rStyle w:val="None"/>
         </w:rPr>
-        <w:t xml:space="preserve">                      </w:t>
-      </w:r>
-      <w:proofErr w:type="spellStart"/>
-      <w:proofErr w:type="gramStart"/>
-      <w:r>
-        <w:rPr>
-          <w:rStyle w:val="None"/>
-        </w:rPr>
-        <w:t>self.env.height</w:t>
-      </w:r>
-      <w:proofErr w:type="spellEnd"/>
-      <w:proofErr w:type="gramEnd"/>
-      <w:r>
-        <w:rPr>
-          <w:rStyle w:val="None"/>
-        </w:rPr>
-        <w:t>**2))</w:t>
+        <w:t xml:space="preserve">                      self.env.height**2))</w:t>
       </w:r>
     </w:p>
     <w:p>
@@ -3920,43 +3106,13 @@
         <w:rPr>
           <w:rStyle w:val="None"/>
         </w:rPr>
-        <w:t xml:space="preserve">               </w:t>
-      </w:r>
-      <w:proofErr w:type="spellStart"/>
-      <w:proofErr w:type="gramStart"/>
-      <w:r>
-        <w:rPr>
-          <w:rStyle w:val="None"/>
-        </w:rPr>
-        <w:t>sellers</w:t>
-      </w:r>
-      <w:r>
-        <w:rPr>
-          <w:rStyle w:val="None"/>
-        </w:rPr>
-        <w:t>.extend</w:t>
-      </w:r>
-      <w:proofErr w:type="spellEnd"/>
-      <w:proofErr w:type="gramEnd"/>
-      <w:r>
-        <w:rPr>
-          <w:rStyle w:val="None"/>
-        </w:rPr>
-        <w:t>(</w:t>
-      </w:r>
-      <w:proofErr w:type="spellStart"/>
-      <w:r>
-        <w:rPr>
-          <w:rStyle w:val="None"/>
-        </w:rPr>
-        <w:t>self.neighbor_iter</w:t>
-      </w:r>
-      <w:proofErr w:type="spellEnd"/>
-      <w:r>
-        <w:rPr>
-          <w:rStyle w:val="None"/>
-        </w:rPr>
-        <w:t>(view=view,</w:t>
+        <w:t xml:space="preserve">               sellers</w:t>
+      </w:r>
+      <w:r>
+        <w:rPr>
+          <w:rStyle w:val="None"/>
+        </w:rPr>
+        <w:t>.extend(self.neighbor_iter(view=view,</w:t>
       </w:r>
     </w:p>
     <w:p>
@@ -3980,21 +3136,8 @@
         <w:rPr>
           <w:rStyle w:val="None"/>
         </w:rPr>
-        <w:t xml:space="preserve">                                                 </w:t>
-      </w:r>
-      <w:proofErr w:type="spellStart"/>
-      <w:r>
-        <w:rPr>
-          <w:rStyle w:val="None"/>
-        </w:rPr>
-        <w:t>filt_func</w:t>
-      </w:r>
-      <w:proofErr w:type="spellEnd"/>
-      <w:r>
-        <w:rPr>
-          <w:rStyle w:val="None"/>
-        </w:rPr>
-        <w:t>=lambda x:</w:t>
+        <w:lastRenderedPageBreak/>
+        <w:t xml:space="preserve">                                                 filt_func=lambda x:</w:t>
       </w:r>
     </w:p>
     <w:p>
@@ -4018,37 +3161,7 @@
         <w:rPr>
           <w:rStyle w:val="None"/>
         </w:rPr>
-        <w:t xml:space="preserve">                                                 </w:t>
-      </w:r>
-      <w:proofErr w:type="spellStart"/>
-      <w:r>
-        <w:rPr>
-          <w:rStyle w:val="None"/>
-        </w:rPr>
-        <w:t>x.sells</w:t>
-      </w:r>
-      <w:proofErr w:type="spellEnd"/>
-      <w:r>
-        <w:rPr>
-          <w:rStyle w:val="None"/>
-        </w:rPr>
-        <w:t>(</w:t>
-      </w:r>
-      <w:proofErr w:type="spellStart"/>
-      <w:proofErr w:type="gramStart"/>
-      <w:r>
-        <w:rPr>
-          <w:rStyle w:val="None"/>
-        </w:rPr>
-        <w:t>self.goal</w:t>
-      </w:r>
-      <w:proofErr w:type="spellEnd"/>
-      <w:proofErr w:type="gramEnd"/>
-      <w:r>
-        <w:rPr>
-          <w:rStyle w:val="None"/>
-        </w:rPr>
-        <w:t>)))</w:t>
+        <w:t xml:space="preserve">                                                 x.sells(self.goal)))</w:t>
       </w:r>
     </w:p>
     <w:p>
@@ -4072,7 +3185,6 @@
         <w:rPr>
           <w:rStyle w:val="None"/>
         </w:rPr>
-        <w:lastRenderedPageBreak/>
         <w:t xml:space="preserve">               return sellers</w:t>
       </w:r>
     </w:p>
@@ -4116,29 +3228,8 @@
           <w:tab w:val="left" w:pos="8860"/>
         </w:tabs>
       </w:pPr>
-      <w:proofErr w:type="spellStart"/>
-      <w:r>
-        <w:t>def</w:t>
-      </w:r>
-      <w:proofErr w:type="spellEnd"/>
-      <w:r>
-        <w:t xml:space="preserve"> </w:t>
-      </w:r>
-      <w:proofErr w:type="spellStart"/>
-      <w:r>
-        <w:t>eval_</w:t>
-      </w:r>
-      <w:proofErr w:type="gramStart"/>
-      <w:r>
-        <w:t>env</w:t>
-      </w:r>
-      <w:proofErr w:type="spellEnd"/>
-      <w:r>
-        <w:t>(</w:t>
-      </w:r>
-      <w:proofErr w:type="gramEnd"/>
-      <w:r>
-        <w:t>self, sellers):</w:t>
+      <w:r>
+        <w:t>def eval_env(self, sellers):</w:t>
       </w:r>
     </w:p>
     <w:p>
@@ -4197,15 +3288,7 @@
         </w:tabs>
       </w:pPr>
       <w:r>
-        <w:t xml:space="preserve">        </w:t>
-      </w:r>
-      <w:proofErr w:type="spellStart"/>
-      <w:r>
-        <w:t>Args</w:t>
-      </w:r>
-      <w:proofErr w:type="spellEnd"/>
-      <w:r>
-        <w:t>:</w:t>
+        <w:t>        Args:</w:t>
       </w:r>
     </w:p>
     <w:p>
@@ -4266,15 +3349,7 @@
         </w:tabs>
       </w:pPr>
       <w:r>
-        <w:t xml:space="preserve">        </w:t>
-      </w:r>
-      <w:proofErr w:type="spellStart"/>
-      <w:r>
-        <w:t>top_seller</w:t>
-      </w:r>
-      <w:proofErr w:type="spellEnd"/>
-      <w:r>
-        <w:t xml:space="preserve"> = None</w:t>
+        <w:t>        top_seller = None</w:t>
       </w:r>
     </w:p>
     <w:p>
@@ -4285,15 +3360,7 @@
         </w:tabs>
       </w:pPr>
       <w:r>
-        <w:t xml:space="preserve">        </w:t>
-      </w:r>
-      <w:proofErr w:type="spellStart"/>
-      <w:r>
-        <w:t>max_util</w:t>
-      </w:r>
-      <w:proofErr w:type="spellEnd"/>
-      <w:r>
-        <w:t xml:space="preserve"> = 0.0</w:t>
+        <w:t>        max_util = 0.0</w:t>
       </w:r>
     </w:p>
     <w:p>
@@ -4315,36 +3382,7 @@
         </w:tabs>
       </w:pPr>
       <w:r>
-        <w:t xml:space="preserve">            </w:t>
-      </w:r>
-      <w:proofErr w:type="spellStart"/>
-      <w:r>
-        <w:t>this_util</w:t>
-      </w:r>
-      <w:proofErr w:type="spellEnd"/>
-      <w:r>
-        <w:t xml:space="preserve"> = </w:t>
-      </w:r>
-      <w:proofErr w:type="spellStart"/>
-      <w:proofErr w:type="gramStart"/>
-      <w:r>
-        <w:t>seller.utils</w:t>
-      </w:r>
-      <w:proofErr w:type="gramEnd"/>
-      <w:r>
-        <w:t>_from_good</w:t>
-      </w:r>
-      <w:proofErr w:type="spellEnd"/>
-      <w:r>
-        <w:t>(</w:t>
-      </w:r>
-      <w:proofErr w:type="spellStart"/>
-      <w:r>
-        <w:t>self.goal</w:t>
-      </w:r>
-      <w:proofErr w:type="spellEnd"/>
-      <w:r>
-        <w:t>)</w:t>
+        <w:t>            this_util = seller.utils_from_good(self.goal)</w:t>
       </w:r>
     </w:p>
     <w:p>
@@ -4355,23 +3393,7 @@
         </w:tabs>
       </w:pPr>
       <w:r>
-        <w:t xml:space="preserve">            if </w:t>
-      </w:r>
-      <w:proofErr w:type="spellStart"/>
-      <w:r>
-        <w:t>this_util</w:t>
-      </w:r>
-      <w:proofErr w:type="spellEnd"/>
-      <w:r>
-        <w:t xml:space="preserve"> &gt; </w:t>
-      </w:r>
-      <w:proofErr w:type="spellStart"/>
-      <w:r>
-        <w:t>max_util</w:t>
-      </w:r>
-      <w:proofErr w:type="spellEnd"/>
-      <w:r>
-        <w:t>:</w:t>
+        <w:t>            if this_util &gt; max_util:</w:t>
       </w:r>
     </w:p>
     <w:p>
@@ -4382,21 +3404,8 @@
         </w:tabs>
       </w:pPr>
       <w:r>
-        <w:t xml:space="preserve">                </w:t>
-      </w:r>
-      <w:proofErr w:type="spellStart"/>
-      <w:r>
-        <w:t>max_util</w:t>
-      </w:r>
-      <w:proofErr w:type="spellEnd"/>
-      <w:r>
-        <w:t xml:space="preserve"> = </w:t>
-      </w:r>
-      <w:proofErr w:type="spellStart"/>
-      <w:r>
-        <w:t>this_util</w:t>
-      </w:r>
-      <w:proofErr w:type="spellEnd"/>
+        <w:t>                max_util = this_util</w:t>
+      </w:r>
     </w:p>
     <w:p>
       <w:pPr>
@@ -4406,15 +3415,7 @@
         </w:tabs>
       </w:pPr>
       <w:r>
-        <w:t xml:space="preserve">                </w:t>
-      </w:r>
-      <w:proofErr w:type="spellStart"/>
-      <w:r>
-        <w:t>top_seller</w:t>
-      </w:r>
-      <w:proofErr w:type="spellEnd"/>
-      <w:r>
-        <w:t xml:space="preserve"> = seller</w:t>
+        <w:t>                top_seller = seller</w:t>
       </w:r>
     </w:p>
     <w:p>
@@ -4425,26 +3426,8 @@
         </w:tabs>
       </w:pPr>
       <w:r>
-        <w:t xml:space="preserve">        </w:t>
-      </w:r>
-      <w:proofErr w:type="spellStart"/>
-      <w:proofErr w:type="gramStart"/>
-      <w:r>
-        <w:t>self.last</w:t>
-      </w:r>
-      <w:proofErr w:type="gramEnd"/>
-      <w:r>
-        <w:t>_utils</w:t>
-      </w:r>
-      <w:proofErr w:type="spellEnd"/>
-      <w:r>
-        <w:t xml:space="preserve"> = </w:t>
-      </w:r>
-      <w:proofErr w:type="spellStart"/>
-      <w:r>
-        <w:t>max_util</w:t>
-      </w:r>
-      <w:proofErr w:type="spellEnd"/>
+        <w:t>        self.last_utils = max_util</w:t>
+      </w:r>
     </w:p>
     <w:p>
       <w:pPr>
@@ -4457,13 +3440,8 @@
         </w:rPr>
       </w:pPr>
       <w:r>
-        <w:t xml:space="preserve">        return </w:t>
-      </w:r>
-      <w:proofErr w:type="spellStart"/>
-      <w:r>
-        <w:t>top_seller</w:t>
-      </w:r>
-      <w:proofErr w:type="spellEnd"/>
+        <w:t>        return top_seller</w:t>
+      </w:r>
     </w:p>
     <w:p>
       <w:pPr>
@@ -4501,49 +3479,7 @@
         <w:rPr>
           <w:rStyle w:val="None"/>
         </w:rPr>
-        <w:t xml:space="preserve">    </w:t>
-      </w:r>
-      <w:proofErr w:type="spellStart"/>
-      <w:r>
-        <w:rPr>
-          <w:rStyle w:val="None"/>
-        </w:rPr>
-        <w:t>def</w:t>
-      </w:r>
-      <w:proofErr w:type="spellEnd"/>
-      <w:r>
-        <w:rPr>
-          <w:rStyle w:val="None"/>
-        </w:rPr>
-        <w:t xml:space="preserve"> </w:t>
-      </w:r>
-      <w:proofErr w:type="spellStart"/>
-      <w:r>
-        <w:rPr>
-          <w:rStyle w:val="None"/>
-        </w:rPr>
-        <w:t>respond_to_</w:t>
-      </w:r>
-      <w:proofErr w:type="gramStart"/>
-      <w:r>
-        <w:rPr>
-          <w:rStyle w:val="None"/>
-        </w:rPr>
-        <w:t>cond</w:t>
-      </w:r>
-      <w:proofErr w:type="spellEnd"/>
-      <w:r>
-        <w:rPr>
-          <w:rStyle w:val="None"/>
-        </w:rPr>
-        <w:t>(</w:t>
-      </w:r>
-      <w:proofErr w:type="gramEnd"/>
-      <w:r>
-        <w:rPr>
-          <w:rStyle w:val="None"/>
-        </w:rPr>
-        <w:t>self, store):</w:t>
+        <w:t xml:space="preserve">    def respond_to_cond(self, store):</w:t>
       </w:r>
     </w:p>
     <w:p>
@@ -4599,21 +3535,11 @@
         </w:rPr>
         <w:t xml:space="preserve">    </w:t>
       </w:r>
-      <w:proofErr w:type="spellStart"/>
-      <w:proofErr w:type="gramStart"/>
-      <w:r>
-        <w:rPr>
-          <w:rStyle w:val="None"/>
-        </w:rPr>
-        <w:t>self.move</w:t>
-      </w:r>
-      <w:proofErr w:type="spellEnd"/>
-      <w:proofErr w:type="gramEnd"/>
-      <w:r>
-        <w:rPr>
-          <w:rStyle w:val="None"/>
-        </w:rPr>
-        <w:t>(store)</w:t>
+      <w:r>
+        <w:rPr>
+          <w:rStyle w:val="None"/>
+        </w:rPr>
+        <w:t>self.move(store)</w:t>
       </w:r>
     </w:p>
     <w:p>
@@ -4637,6 +3563,7 @@
         <w:rPr>
           <w:rStyle w:val="None"/>
         </w:rPr>
+        <w:lastRenderedPageBreak/>
         <w:t xml:space="preserve">        </w:t>
       </w:r>
       <w:r>
@@ -4644,37 +3571,13 @@
           <w:rStyle w:val="None"/>
         </w:rPr>
         <w:tab/>
-        <w:t xml:space="preserve">   </w:t>
-      </w:r>
-      <w:proofErr w:type="spellStart"/>
-      <w:proofErr w:type="gramStart"/>
-      <w:r>
-        <w:rPr>
-          <w:rStyle w:val="None"/>
-        </w:rPr>
-        <w:t>store.purchase</w:t>
-      </w:r>
-      <w:proofErr w:type="spellEnd"/>
-      <w:proofErr w:type="gramEnd"/>
-      <w:r>
-        <w:rPr>
-          <w:rStyle w:val="None"/>
-        </w:rPr>
-        <w:t>(</w:t>
-      </w:r>
-      <w:proofErr w:type="spellStart"/>
-      <w:r>
-        <w:rPr>
-          <w:rStyle w:val="None"/>
-        </w:rPr>
-        <w:t>self.allowance</w:t>
-      </w:r>
-      <w:proofErr w:type="spellEnd"/>
-      <w:r>
-        <w:rPr>
-          <w:rStyle w:val="None"/>
-        </w:rPr>
-        <w:t xml:space="preserve">)                                </w:t>
+        <w:t xml:space="preserve">   store.purchase</w:t>
+      </w:r>
+      <w:r>
+        <w:rPr>
+          <w:rStyle w:val="None"/>
+        </w:rPr>
+        <w:t xml:space="preserve">(self.allowance)                                </w:t>
       </w:r>
     </w:p>
     <w:p>
@@ -4691,7 +3594,6 @@
         <w:rPr>
           <w:rStyle w:val="None"/>
         </w:rPr>
-        <w:lastRenderedPageBreak/>
         <w:t>After this action, the consumer now decides his goal is to a</w:t>
       </w:r>
       <w:r>
@@ -4736,35 +3638,7 @@
         <w:rPr>
           <w:rStyle w:val="None"/>
         </w:rPr>
-        <w:t xml:space="preserve">    </w:t>
-      </w:r>
-      <w:proofErr w:type="spellStart"/>
-      <w:r>
-        <w:rPr>
-          <w:rStyle w:val="None"/>
-        </w:rPr>
-        <w:t>def</w:t>
-      </w:r>
-      <w:proofErr w:type="spellEnd"/>
-      <w:r>
-        <w:rPr>
-          <w:rStyle w:val="None"/>
-        </w:rPr>
-        <w:t xml:space="preserve"> </w:t>
-      </w:r>
-      <w:proofErr w:type="spellStart"/>
-      <w:r>
-        <w:rPr>
-          <w:rStyle w:val="None"/>
-        </w:rPr>
-        <w:t>postact</w:t>
-      </w:r>
-      <w:proofErr w:type="spellEnd"/>
-      <w:r>
-        <w:rPr>
-          <w:rStyle w:val="None"/>
-        </w:rPr>
-        <w:t>(self):</w:t>
+        <w:t xml:space="preserve">    def postact(self):</w:t>
       </w:r>
     </w:p>
     <w:p>
@@ -4884,37 +3758,7 @@
         <w:rPr>
           <w:rStyle w:val="None"/>
         </w:rPr>
-        <w:t xml:space="preserve">        </w:t>
-      </w:r>
-      <w:proofErr w:type="spellStart"/>
-      <w:proofErr w:type="gramStart"/>
-      <w:r>
-        <w:rPr>
-          <w:rStyle w:val="None"/>
-        </w:rPr>
-        <w:t>self.goal</w:t>
-      </w:r>
-      <w:proofErr w:type="spellEnd"/>
-      <w:proofErr w:type="gramEnd"/>
-      <w:r>
-        <w:rPr>
-          <w:rStyle w:val="None"/>
-        </w:rPr>
-        <w:t xml:space="preserve"> = (</w:t>
-      </w:r>
-      <w:proofErr w:type="spellStart"/>
-      <w:r>
-        <w:rPr>
-          <w:rStyle w:val="None"/>
-        </w:rPr>
-        <w:t>self.goal</w:t>
-      </w:r>
-      <w:proofErr w:type="spellEnd"/>
-      <w:r>
-        <w:rPr>
-          <w:rStyle w:val="None"/>
-        </w:rPr>
-        <w:t xml:space="preserve"> + 1) % NUM_GOODS                    </w:t>
+        <w:t xml:space="preserve">        self.goal = (self.goal + 1) % NUM_GOODS                    </w:t>
       </w:r>
     </w:p>
     <w:p>
@@ -4977,21 +3821,7 @@
         <w:rPr>
           <w:rStyle w:val="None"/>
         </w:rPr>
-        <w:t xml:space="preserve">    </w:t>
-      </w:r>
-      <w:proofErr w:type="spellStart"/>
-      <w:r>
-        <w:rPr>
-          <w:rStyle w:val="None"/>
-        </w:rPr>
-        <w:t>def</w:t>
-      </w:r>
-      <w:proofErr w:type="spellEnd"/>
-      <w:r>
-        <w:rPr>
-          <w:rStyle w:val="None"/>
-        </w:rPr>
-        <w:t xml:space="preserve"> act(self):</w:t>
+        <w:t xml:space="preserve">    def act(self):</w:t>
       </w:r>
     </w:p>
     <w:p>
@@ -5015,37 +3845,7 @@
         <w:rPr>
           <w:rStyle w:val="None"/>
         </w:rPr>
-        <w:t xml:space="preserve">        </w:t>
-      </w:r>
-      <w:proofErr w:type="spellStart"/>
-      <w:r>
-        <w:rPr>
-          <w:rStyle w:val="None"/>
-        </w:rPr>
-        <w:t>self.pay_bills</w:t>
-      </w:r>
-      <w:proofErr w:type="spellEnd"/>
-      <w:r>
-        <w:rPr>
-          <w:rStyle w:val="None"/>
-        </w:rPr>
-        <w:t>(</w:t>
-      </w:r>
-      <w:proofErr w:type="spellStart"/>
-      <w:proofErr w:type="gramStart"/>
-      <w:r>
-        <w:rPr>
-          <w:rStyle w:val="None"/>
-        </w:rPr>
-        <w:t>self.rent</w:t>
-      </w:r>
-      <w:proofErr w:type="spellEnd"/>
-      <w:proofErr w:type="gramEnd"/>
-      <w:r>
-        <w:rPr>
-          <w:rStyle w:val="None"/>
-        </w:rPr>
-        <w:t>)</w:t>
+        <w:t xml:space="preserve">        self.pay_bills(self.rent)</w:t>
       </w:r>
     </w:p>
     <w:p>
@@ -5069,29 +3869,7 @@
         <w:rPr>
           <w:rStyle w:val="None"/>
         </w:rPr>
-        <w:t xml:space="preserve">        </w:t>
-      </w:r>
-      <w:proofErr w:type="gramStart"/>
-      <w:r>
-        <w:rPr>
-          <w:rStyle w:val="None"/>
-        </w:rPr>
-        <w:t>if(</w:t>
-      </w:r>
-      <w:proofErr w:type="spellStart"/>
-      <w:proofErr w:type="gramEnd"/>
-      <w:r>
-        <w:rPr>
-          <w:rStyle w:val="None"/>
-        </w:rPr>
-        <w:t>self.funds</w:t>
-      </w:r>
-      <w:proofErr w:type="spellEnd"/>
-      <w:r>
-        <w:rPr>
-          <w:rStyle w:val="None"/>
-        </w:rPr>
-        <w:t xml:space="preserve"> &lt;= 0):</w:t>
+        <w:t xml:space="preserve">        if(self.funds &lt;= 0):</w:t>
       </w:r>
     </w:p>
     <w:p>
@@ -5115,29 +3893,7 @@
         <w:rPr>
           <w:rStyle w:val="None"/>
         </w:rPr>
-        <w:t xml:space="preserve">            </w:t>
-      </w:r>
-      <w:proofErr w:type="spellStart"/>
-      <w:proofErr w:type="gramStart"/>
-      <w:r>
-        <w:rPr>
-          <w:rStyle w:val="None"/>
-        </w:rPr>
-        <w:t>self.declare</w:t>
-      </w:r>
-      <w:proofErr w:type="gramEnd"/>
-      <w:r>
-        <w:rPr>
-          <w:rStyle w:val="None"/>
-        </w:rPr>
-        <w:t>_bankruptcy</w:t>
-      </w:r>
-      <w:proofErr w:type="spellEnd"/>
-      <w:r>
-        <w:rPr>
-          <w:rStyle w:val="None"/>
-        </w:rPr>
-        <w:t>()</w:t>
+        <w:t xml:space="preserve">            self.declare_bankruptcy()</w:t>
       </w:r>
     </w:p>
     <w:p>
@@ -5258,9 +4014,9 @@
         <w:rPr>
           <w:rStyle w:val="None"/>
           <w:rFonts w:ascii="Times New Roman" w:eastAsia="Times New Roman" w:hAnsi="Times New Roman" w:cs="Times New Roman"/>
-        </w:rPr>
-      </w:pPr>
-      <w:proofErr w:type="spellStart"/>
+          <w:lang w:val="en-US"/>
+        </w:rPr>
+      </w:pPr>
       <w:r>
         <w:rPr>
           <w:rStyle w:val="None"/>
@@ -5268,87 +4024,46 @@
           <w:lang w:val="da-DK"/>
         </w:rPr>
         <w:lastRenderedPageBreak/>
-        <w:t>Appendix</w:t>
-      </w:r>
-      <w:proofErr w:type="spellEnd"/>
+        <w:t xml:space="preserve">Appendix: Source Code </w:t>
+      </w:r>
       <w:r>
         <w:rPr>
           <w:rStyle w:val="None"/>
           <w:rFonts w:ascii="Times New Roman" w:hAnsi="Times New Roman"/>
           <w:lang w:val="da-DK"/>
         </w:rPr>
-        <w:t xml:space="preserve">: Source Code </w:t>
+        <w:t>and Data</w:t>
       </w:r>
     </w:p>
     <w:p>
       <w:pPr>
         <w:pStyle w:val="BodyA"/>
-        <w:numPr>
-          <w:ilvl w:val="0"/>
-          <w:numId w:val="29"/>
-        </w:numPr>
         <w:spacing w:before="100" w:after="100"/>
+        <w:ind w:firstLine="0"/>
       </w:pPr>
       <w:hyperlink r:id="rId9" w:history="1">
         <w:r>
           <w:rPr>
             <w:rStyle w:val="Hyperlink1"/>
+            <w:lang w:val="en-US"/>
           </w:rPr>
-          <w:t xml:space="preserve">Big Box </w:t>
-        </w:r>
-        <w:proofErr w:type="spellStart"/>
-        <w:r>
-          <w:rPr>
-            <w:rStyle w:val="Hyperlink1"/>
-          </w:rPr>
-          <w:t>Model</w:t>
-        </w:r>
-        <w:proofErr w:type="spellEnd"/>
-        <w:r>
-          <w:rPr>
-            <w:rStyle w:val="Hyperlink1"/>
-          </w:rPr>
-          <w:t xml:space="preserve"> </w:t>
+          <w:t xml:space="preserve">Big Box Model </w:t>
         </w:r>
       </w:hyperlink>
     </w:p>
     <w:p>
       <w:pPr>
         <w:pStyle w:val="BodyA"/>
-        <w:numPr>
-          <w:ilvl w:val="0"/>
-          <w:numId w:val="31"/>
-        </w:numPr>
         <w:spacing w:before="100" w:after="100"/>
+        <w:ind w:firstLine="0"/>
       </w:pPr>
       <w:hyperlink r:id="rId10" w:history="1">
-        <w:proofErr w:type="spellStart"/>
         <w:r>
           <w:rPr>
             <w:rStyle w:val="Hyperlink2"/>
+            <w:lang w:val="en-US"/>
           </w:rPr>
-          <w:t>Big</w:t>
-        </w:r>
-        <w:proofErr w:type="spellEnd"/>
-        <w:r>
-          <w:rPr>
-            <w:rStyle w:val="Hyperlink2"/>
-          </w:rPr>
-          <w:t xml:space="preserve"> Box </w:t>
-        </w:r>
-        <w:proofErr w:type="spellStart"/>
-        <w:r>
-          <w:rPr>
-            <w:rStyle w:val="Hyperlink2"/>
-          </w:rPr>
-          <w:t>Run</w:t>
-        </w:r>
-        <w:proofErr w:type="spellEnd"/>
-        <w:r>
-          <w:rPr>
-            <w:rStyle w:val="Hyperlink2"/>
-          </w:rPr>
-          <w:t xml:space="preserve"> </w:t>
+          <w:t xml:space="preserve">Big Box Run </w:t>
         </w:r>
       </w:hyperlink>
     </w:p>
@@ -5366,21 +4081,38 @@
         <w:ind w:firstLine="0"/>
         <w:rPr>
           <w:rStyle w:val="None"/>
-          <w:rFonts w:eastAsia="Arial Unicode MS" w:cs="Arial Unicode MS"/>
-          <w:b/>
-          <w:bCs/>
-          <w:color w:val="000000"/>
-          <w:sz w:val="36"/>
-          <w:szCs w:val="36"/>
-          <w:u w:color="000000"/>
-          <w:bdr w:val="nil"/>
-          <w:lang w:val="fr-FR"/>
-        </w:rPr>
-      </w:pPr>
-      <w:r>
-        <w:rPr>
-          <w:rStyle w:val="None"/>
-          <w:lang w:val="fr-FR"/>
+          <w:color w:val="0000FF"/>
+        </w:rPr>
+      </w:pPr>
+      <w:hyperlink r:id="rId11" w:history="1">
+        <w:r>
+          <w:rPr>
+            <w:rStyle w:val="Hyperlink"/>
+            <w:color w:val="0000FF"/>
+          </w:rPr>
+          <w:t>The data from our experiment</w:t>
+        </w:r>
+      </w:hyperlink>
+    </w:p>
+    <w:p>
+      <w:pPr>
+        <w:pBdr>
+          <w:top w:val="nil"/>
+          <w:left w:val="nil"/>
+          <w:bottom w:val="nil"/>
+          <w:right w:val="nil"/>
+          <w:between w:val="nil"/>
+          <w:bar w:val="nil"/>
+        </w:pBdr>
+        <w:spacing w:line="240" w:lineRule="auto"/>
+        <w:ind w:firstLine="0"/>
+        <w:rPr>
+          <w:rStyle w:val="None"/>
+        </w:rPr>
+      </w:pPr>
+      <w:r>
+        <w:rPr>
+          <w:rStyle w:val="None"/>
         </w:rPr>
         <w:br w:type="page"/>
       </w:r>
@@ -5394,7 +4126,6 @@
           <w:lang w:val="fr-FR"/>
         </w:rPr>
       </w:pPr>
-      <w:proofErr w:type="spellStart"/>
       <w:r>
         <w:rPr>
           <w:rStyle w:val="None"/>
@@ -5402,16 +4133,7 @@
           <w:lang w:val="fr-FR"/>
         </w:rPr>
         <w:lastRenderedPageBreak/>
-        <w:t>Bibliography</w:t>
-      </w:r>
-      <w:proofErr w:type="spellEnd"/>
-      <w:r>
-        <w:rPr>
-          <w:rStyle w:val="None"/>
-          <w:rFonts w:ascii="Times New Roman" w:hAnsi="Times New Roman"/>
-          <w:lang w:val="fr-FR"/>
-        </w:rPr>
-        <w:t xml:space="preserve"> </w:t>
+        <w:t xml:space="preserve">Bibliography </w:t>
       </w:r>
     </w:p>
     <w:p>
@@ -5433,29 +4155,13 @@
           <w:i/>
           <w:iCs/>
         </w:rPr>
-        <w:t xml:space="preserve">What Is so Austrian about Austrian </w:t>
-      </w:r>
-      <w:proofErr w:type="gramStart"/>
-      <w:r>
-        <w:rPr>
-          <w:rStyle w:val="None"/>
-          <w:i/>
-          <w:iCs/>
-        </w:rPr>
-        <w:t>Economics?</w:t>
-      </w:r>
-      <w:r>
-        <w:rPr>
-          <w:rStyle w:val="None"/>
-        </w:rPr>
-        <w:t>,</w:t>
-      </w:r>
-      <w:proofErr w:type="gramEnd"/>
-      <w:r>
-        <w:rPr>
-          <w:rStyle w:val="None"/>
-        </w:rPr>
-        <w:t xml:space="preserve"> 14:205-24. Advances in Austrian Economics 14. Emerald Group Publishing Limited, 2010. http://www.emeraldinsight.com/doi/abs/10.1108/S1529-2134%282010%290000014013. </w:t>
+        <w:t>What Is so Austrian about Austrian Economics?</w:t>
+      </w:r>
+      <w:r>
+        <w:rPr>
+          <w:rStyle w:val="None"/>
+        </w:rPr>
+        <w:t xml:space="preserve">, 14:205-24. Advances in Austrian Economics 14. Emerald Group Publishing Limited, 2010. http://www.emeraldinsight.com/doi/abs/10.1108/S1529-2134%282010%290000014013. </w:t>
       </w:r>
     </w:p>
     <w:p>
@@ -5466,19 +4172,11 @@
           <w:lang w:val="it-IT"/>
         </w:rPr>
       </w:pPr>
-      <w:proofErr w:type="spellStart"/>
-      <w:r>
-        <w:rPr>
-          <w:rStyle w:val="None"/>
-        </w:rPr>
-        <w:t>DiLorenzo</w:t>
-      </w:r>
-      <w:proofErr w:type="spellEnd"/>
-      <w:r>
-        <w:rPr>
-          <w:rStyle w:val="None"/>
-        </w:rPr>
-        <w:t xml:space="preserve">, Thomas. "The Myth of Predatory Pricing." </w:t>
+      <w:r>
+        <w:rPr>
+          <w:rStyle w:val="None"/>
+        </w:rPr>
+        <w:t xml:space="preserve">DiLorenzo, Thomas. "The Myth of Predatory Pricing." </w:t>
       </w:r>
       <w:r>
         <w:rPr>
@@ -5504,19 +4202,11 @@
           <w:rStyle w:val="None"/>
         </w:rPr>
       </w:pPr>
-      <w:proofErr w:type="spellStart"/>
-      <w:r>
-        <w:rPr>
-          <w:rStyle w:val="None"/>
-        </w:rPr>
-        <w:t>Elster</w:t>
-      </w:r>
-      <w:proofErr w:type="spellEnd"/>
-      <w:r>
-        <w:rPr>
-          <w:rStyle w:val="None"/>
-        </w:rPr>
-        <w:t xml:space="preserve">, Jon. </w:t>
+      <w:r>
+        <w:rPr>
+          <w:rStyle w:val="None"/>
+        </w:rPr>
+        <w:t xml:space="preserve">Elster, Jon. </w:t>
       </w:r>
       <w:r>
         <w:rPr>
@@ -5524,74 +4214,36 @@
           <w:i/>
           <w:iCs/>
         </w:rPr>
-        <w:t xml:space="preserve">Ulysses Unbound: Studies in Rationality, </w:t>
-      </w:r>
-      <w:proofErr w:type="spellStart"/>
+        <w:t>Ulysses Unbound: Studies in Rationality, Precommitment, and Constraints</w:t>
+      </w:r>
+      <w:r>
+        <w:rPr>
+          <w:rStyle w:val="None"/>
+        </w:rPr>
+        <w:t xml:space="preserve">. Cambridge: Cambridge University Press, 2000. </w:t>
+      </w:r>
+    </w:p>
+    <w:p>
+      <w:pPr>
+        <w:pStyle w:val="Biblio"/>
+        <w:rPr>
+          <w:rStyle w:val="None"/>
+        </w:rPr>
+      </w:pPr>
+      <w:r>
+        <w:rPr>
+          <w:rStyle w:val="None"/>
+        </w:rPr>
+        <w:t xml:space="preserve">Schelling, Thomas C. </w:t>
+      </w:r>
       <w:r>
         <w:rPr>
           <w:rStyle w:val="None"/>
           <w:i/>
           <w:iCs/>
         </w:rPr>
-        <w:t>Precommitment</w:t>
-      </w:r>
-      <w:proofErr w:type="spellEnd"/>
-      <w:r>
-        <w:rPr>
-          <w:rStyle w:val="None"/>
-          <w:i/>
-          <w:iCs/>
-        </w:rPr>
-        <w:t>, and Constraints</w:t>
-      </w:r>
-      <w:r>
-        <w:rPr>
-          <w:rStyle w:val="None"/>
-        </w:rPr>
-        <w:t xml:space="preserve">. Cambridge: Cambridge University Press, 2000. </w:t>
-      </w:r>
-    </w:p>
-    <w:p>
-      <w:pPr>
-        <w:pStyle w:val="Biblio"/>
-        <w:rPr>
-          <w:rStyle w:val="None"/>
-        </w:rPr>
-      </w:pPr>
-      <w:r>
-        <w:rPr>
-          <w:rStyle w:val="None"/>
-        </w:rPr>
-        <w:t xml:space="preserve">Schelling, Thomas C. </w:t>
-      </w:r>
-      <w:proofErr w:type="spellStart"/>
-      <w:r>
-        <w:rPr>
-          <w:rStyle w:val="None"/>
-          <w:i/>
-          <w:iCs/>
-        </w:rPr>
-        <w:t>Micromotives</w:t>
-      </w:r>
-      <w:proofErr w:type="spellEnd"/>
-      <w:r>
-        <w:rPr>
-          <w:rStyle w:val="None"/>
-          <w:i/>
-          <w:iCs/>
-        </w:rPr>
-        <w:t xml:space="preserve"> and </w:t>
-      </w:r>
-      <w:proofErr w:type="spellStart"/>
-      <w:r>
-        <w:rPr>
-          <w:rStyle w:val="None"/>
-          <w:i/>
-          <w:iCs/>
-        </w:rPr>
-        <w:t>Macrobehavior</w:t>
-      </w:r>
-      <w:proofErr w:type="spellEnd"/>
+        <w:t>Micromotives and Macrobehavior</w:t>
+      </w:r>
       <w:r>
         <w:rPr>
           <w:rStyle w:val="None"/>
@@ -5617,67 +4269,7 @@
           <w:iCs/>
           <w:lang w:val="nl-NL"/>
         </w:rPr>
-        <w:t xml:space="preserve">No </w:t>
-      </w:r>
-      <w:proofErr w:type="spellStart"/>
-      <w:r>
-        <w:rPr>
-          <w:rStyle w:val="None"/>
-          <w:i/>
-          <w:iCs/>
-          <w:lang w:val="nl-NL"/>
-        </w:rPr>
-        <w:t>One</w:t>
-      </w:r>
-      <w:proofErr w:type="spellEnd"/>
-      <w:r>
-        <w:rPr>
-          <w:rStyle w:val="None"/>
-          <w:i/>
-          <w:iCs/>
-          <w:lang w:val="nl-NL"/>
-        </w:rPr>
-        <w:t xml:space="preserve"> </w:t>
-      </w:r>
-      <w:proofErr w:type="spellStart"/>
-      <w:r>
-        <w:rPr>
-          <w:rStyle w:val="None"/>
-          <w:i/>
-          <w:iCs/>
-          <w:lang w:val="nl-NL"/>
-        </w:rPr>
-        <w:t>Makes</w:t>
-      </w:r>
-      <w:proofErr w:type="spellEnd"/>
-      <w:r>
-        <w:rPr>
-          <w:rStyle w:val="None"/>
-          <w:i/>
-          <w:iCs/>
-          <w:lang w:val="nl-NL"/>
-        </w:rPr>
-        <w:t xml:space="preserve"> </w:t>
-      </w:r>
-      <w:proofErr w:type="spellStart"/>
-      <w:r>
-        <w:rPr>
-          <w:rStyle w:val="None"/>
-          <w:i/>
-          <w:iCs/>
-          <w:lang w:val="nl-NL"/>
-        </w:rPr>
-        <w:t>You</w:t>
-      </w:r>
-      <w:proofErr w:type="spellEnd"/>
-      <w:r>
-        <w:rPr>
-          <w:rStyle w:val="None"/>
-          <w:i/>
-          <w:iCs/>
-          <w:lang w:val="nl-NL"/>
-        </w:rPr>
-        <w:t xml:space="preserve"> Shop At Walmart.</w:t>
+        <w:t>No One Makes You Shop At Walmart.</w:t>
       </w:r>
       <w:r>
         <w:rPr>
@@ -5687,8 +4279,8 @@
       </w:r>
     </w:p>
     <w:sectPr>
-      <w:footerReference w:type="even" r:id="rId11"/>
-      <w:footerReference w:type="default" r:id="rId12"/>
+      <w:footerReference w:type="even" r:id="rId12"/>
+      <w:footerReference w:type="default" r:id="rId13"/>
       <w:pgSz w:w="12240" w:h="15840"/>
       <w:pgMar w:top="1440" w:right="1440" w:bottom="1440" w:left="1440" w:header="720" w:footer="720" w:gutter="0"/>
       <w:cols w:space="720"/>
@@ -5788,7 +4380,7 @@
         <w:rStyle w:val="PageNumber"/>
         <w:noProof/>
       </w:rPr>
-      <w:t>2</w:t>
+      <w:t>7</w:t>
     </w:r>
     <w:r>
       <w:rPr>
@@ -5845,44 +4437,7 @@
         <w:t xml:space="preserve"> </w:t>
       </w:r>
       <w:r>
-        <w:t xml:space="preserve">The variables </w:t>
-      </w:r>
-      <w:proofErr w:type="spellStart"/>
-      <w:r>
-        <w:t>pM</w:t>
-      </w:r>
-      <w:proofErr w:type="spellEnd"/>
-      <w:r>
-        <w:t xml:space="preserve"> and </w:t>
-      </w:r>
-      <w:proofErr w:type="spellStart"/>
-      <w:proofErr w:type="gramStart"/>
-      <w:r>
-        <w:t>rM</w:t>
-      </w:r>
-      <w:proofErr w:type="spellEnd"/>
-      <w:r>
-        <w:t>[</w:t>
-      </w:r>
-      <w:proofErr w:type="gramEnd"/>
-      <w:r>
-        <w:t xml:space="preserve">0,1] are between 0 and 1 inclusive. </w:t>
-      </w:r>
-      <w:proofErr w:type="spellStart"/>
-      <w:r>
-        <w:t>pM</w:t>
-      </w:r>
-      <w:proofErr w:type="spellEnd"/>
-      <w:r>
-        <w:t xml:space="preserve"> is consumer preference for mom-and-pops, and </w:t>
-      </w:r>
-      <w:proofErr w:type="spellStart"/>
-      <w:r>
-        <w:t>rX</w:t>
-      </w:r>
-      <w:proofErr w:type="spellEnd"/>
-      <w:r>
-        <w:t xml:space="preserve"> is a random number. We abbreviate “mom-and-pop” by M and “big-box” by B. The subscript indicates the variable belongs to the type of retailer.</w:t>
+        <w:t>The variables pM and rM[0,1] are between 0 and 1 inclusive. pM is consumer preference for mom-and-pops, and rX is a random number. We abbreviate “mom-and-pop” by M and “big-box” by B. The subscript indicates the variable belongs to the type of retailer.</w:t>
       </w:r>
     </w:p>
   </w:footnote>
@@ -9979,7 +8534,7 @@
     <w:abstractNumId w:val="14"/>
     <w:lvlOverride w:ilvl="0">
       <w:startOverride w:val="1"/>
-      <w:lvl w:ilvl="0" w:tplc="9CDE837C">
+      <w:lvl w:ilvl="0" w:tplc="45D4416A">
         <w:start w:val="1"/>
         <w:numFmt w:val="decimal"/>
         <w:lvlText w:val="%1."/>
@@ -10007,7 +8562,7 @@
     </w:lvlOverride>
     <w:lvlOverride w:ilvl="1">
       <w:startOverride w:val="1"/>
-      <w:lvl w:ilvl="1" w:tplc="9AECE75A">
+      <w:lvl w:ilvl="1" w:tplc="0434C026">
         <w:start w:val="1"/>
         <w:numFmt w:val="decimal"/>
         <w:suff w:val="nothing"/>
@@ -10039,7 +8594,7 @@
     </w:lvlOverride>
     <w:lvlOverride w:ilvl="2">
       <w:startOverride w:val="1"/>
-      <w:lvl w:ilvl="2" w:tplc="22FC9FD6">
+      <w:lvl w:ilvl="2" w:tplc="14044BA0">
         <w:start w:val="1"/>
         <w:numFmt w:val="decimal"/>
         <w:suff w:val="nothing"/>
@@ -10071,7 +8626,7 @@
     </w:lvlOverride>
     <w:lvlOverride w:ilvl="3">
       <w:startOverride w:val="1"/>
-      <w:lvl w:ilvl="3" w:tplc="58007894">
+      <w:lvl w:ilvl="3" w:tplc="B1D279B0">
         <w:start w:val="1"/>
         <w:numFmt w:val="decimal"/>
         <w:suff w:val="nothing"/>
@@ -10103,7 +8658,7 @@
     </w:lvlOverride>
     <w:lvlOverride w:ilvl="4">
       <w:startOverride w:val="1"/>
-      <w:lvl w:ilvl="4" w:tplc="2C68E34E">
+      <w:lvl w:ilvl="4" w:tplc="D8B89B16">
         <w:start w:val="1"/>
         <w:numFmt w:val="decimal"/>
         <w:suff w:val="nothing"/>
@@ -10135,7 +8690,7 @@
     </w:lvlOverride>
     <w:lvlOverride w:ilvl="5">
       <w:startOverride w:val="1"/>
-      <w:lvl w:ilvl="5" w:tplc="E49AAA54">
+      <w:lvl w:ilvl="5" w:tplc="3B9EAD3C">
         <w:start w:val="1"/>
         <w:numFmt w:val="decimal"/>
         <w:suff w:val="nothing"/>
@@ -10167,7 +8722,7 @@
     </w:lvlOverride>
     <w:lvlOverride w:ilvl="6">
       <w:startOverride w:val="1"/>
-      <w:lvl w:ilvl="6" w:tplc="E5E412A8">
+      <w:lvl w:ilvl="6" w:tplc="899A4682">
         <w:start w:val="1"/>
         <w:numFmt w:val="decimal"/>
         <w:suff w:val="nothing"/>
@@ -10199,7 +8754,7 @@
     </w:lvlOverride>
     <w:lvlOverride w:ilvl="7">
       <w:startOverride w:val="1"/>
-      <w:lvl w:ilvl="7" w:tplc="F698BF1A">
+      <w:lvl w:ilvl="7" w:tplc="5B02CF8C">
         <w:start w:val="1"/>
         <w:numFmt w:val="decimal"/>
         <w:suff w:val="nothing"/>
@@ -10231,7 +8786,7 @@
     </w:lvlOverride>
     <w:lvlOverride w:ilvl="8">
       <w:startOverride w:val="1"/>
-      <w:lvl w:ilvl="8" w:tplc="D9AA0D24">
+      <w:lvl w:ilvl="8" w:tplc="A4E0A1A2">
         <w:start w:val="1"/>
         <w:numFmt w:val="decimal"/>
         <w:suff w:val="nothing"/>
@@ -10899,9 +9454,11 @@
   </w:style>
   <w:style w:type="paragraph" w:customStyle="1" w:styleId="Heading">
     <w:name w:val="Heading"/>
+    <w:rsid w:val="009B74B0"/>
     <w:pPr>
       <w:spacing w:before="100" w:after="100" w:line="360" w:lineRule="auto"/>
       <w:ind w:firstLine="720"/>
+      <w:jc w:val="center"/>
       <w:outlineLvl w:val="0"/>
     </w:pPr>
     <w:rPr>
@@ -10910,15 +9467,16 @@
       <w:bCs/>
       <w:color w:val="000000"/>
       <w:kern w:val="36"/>
-      <w:sz w:val="48"/>
+      <w:sz w:val="40"/>
       <w:szCs w:val="48"/>
       <w:u w:color="000000"/>
     </w:rPr>
   </w:style>
   <w:style w:type="paragraph" w:customStyle="1" w:styleId="Style1">
     <w:name w:val="Style1"/>
+    <w:rsid w:val="009B74B0"/>
     <w:pPr>
-      <w:spacing w:after="120" w:line="360" w:lineRule="auto"/>
+      <w:spacing w:after="120"/>
       <w:jc w:val="center"/>
     </w:pPr>
     <w:rPr>
@@ -12387,7 +10945,7 @@
 </file>
 
 <file path=customXml/itemProps1.xml><?xml version="1.0" encoding="utf-8"?>
-<ds:datastoreItem xmlns:ds="http://schemas.openxmlformats.org/officeDocument/2006/customXml" ds:itemID="{702767AA-F111-3E43-A378-7318E95E5F4B}">
+<ds:datastoreItem xmlns:ds="http://schemas.openxmlformats.org/officeDocument/2006/customXml" ds:itemID="{E8616F21-1B8F-C043-9DF2-6A2A2D7D3BF6}">
   <ds:schemaRefs>
     <ds:schemaRef ds:uri="http://schemas.openxmlformats.org/officeDocument/2006/bibliography"/>
   </ds:schemaRefs>

</xml_diff>